<commit_message>
Changement du zoom et de la graduation
</commit_message>
<xml_diff>
--- a/TrifunovicIvanDocTechTpi.docx
+++ b/TrifunovicIvanDocTechTpi.docx
@@ -326,6 +326,7 @@
       </w:r>
     </w:p>
     <w:p>
+      <w:bookmarkStart w:id="0" w:name="_GoBack"/>
       <w:r>
         <w:rPr>
           <w:noProof/>
@@ -380,6 +381,7 @@
           </wp:inline>
         </w:drawing>
       </w:r>
+      <w:bookmarkEnd w:id="0"/>
     </w:p>
     <w:p>
       <w:pPr>
@@ -1202,8 +1204,6 @@
           </wp:inline>
         </w:drawing>
       </w:r>
-      <w:bookmarkStart w:id="0" w:name="_GoBack"/>
-      <w:bookmarkEnd w:id="0"/>
     </w:p>
     <w:p>
       <w:pPr>
@@ -1324,6 +1324,9 @@
       <w:r>
         <w:t xml:space="preserve"> </w:t>
       </w:r>
+      <w:r>
+        <w:t xml:space="preserve"> </w:t>
+      </w:r>
     </w:p>
     <w:sectPr>
       <w:headerReference w:type="default" r:id="rId17"/>
@@ -1399,7 +1402,7 @@
       <w:rPr>
         <w:noProof/>
       </w:rPr>
-      <w:t>3</w:t>
+      <w:t>1</w:t>
     </w:r>
     <w:r>
       <w:fldChar w:fldCharType="end"/>
@@ -2552,7 +2555,7 @@
   </w:compat>
   <w:rsids>
     <w:rsidRoot w:val="00BF2F59"/>
-    <w:rsid w:val="00357427"/>
+    <w:rsid w:val="004A0F4E"/>
     <w:rsid w:val="00BF2F59"/>
   </w:rsids>
   <m:mathPr>
@@ -3319,7 +3322,7 @@
 </file>
 
 <file path=customXml/itemProps2.xml><?xml version="1.0" encoding="utf-8"?>
-<ds:datastoreItem xmlns:ds="http://schemas.openxmlformats.org/officeDocument/2006/customXml" ds:itemID="{D1398514-69EC-4FFC-B745-B6FC95BA4E52}">
+<ds:datastoreItem xmlns:ds="http://schemas.openxmlformats.org/officeDocument/2006/customXml" ds:itemID="{9E871465-2376-48D5-B47A-0AF283FE288F}">
   <ds:schemaRefs>
     <ds:schemaRef ds:uri="http://schemas.openxmlformats.org/officeDocument/2006/bibliography"/>
   </ds:schemaRefs>

</xml_diff>

<commit_message>
Documentation avec tests/Projet avec zoom souris
</commit_message>
<xml_diff>
--- a/TrifunovicIvanDocTechTpi.docx
+++ b/TrifunovicIvanDocTechTpi.docx
@@ -207,6 +207,7 @@
                 <w:dataBinding w:prefixMappings="xmlns:ns0='http://schemas.openxmlformats.org/package/2006/metadata/core-properties' xmlns:ns1='http://purl.org/dc/elements/1.1/'" w:xpath="/ns0:coreProperties[1]/ns1:creator[1]" w:storeItemID="{6C3C8BC8-F283-45AE-878A-BAB7291924A1}"/>
                 <w:text/>
               </w:sdtPr>
+              <w:sdtEndPr/>
               <w:sdtContent>
                 <w:tc>
                   <w:tcPr>
@@ -324,7 +325,13 @@
     <w:sdt>
       <w:sdtPr>
         <w:rPr>
-          <w:lang w:val="fr-FR"/>
+          <w:rFonts w:asciiTheme="minorHAnsi" w:eastAsiaTheme="minorHAnsi" w:hAnsiTheme="minorHAnsi" w:cstheme="minorBidi"/>
+          <w:b w:val="0"/>
+          <w:bCs w:val="0"/>
+          <w:color w:val="auto"/>
+          <w:sz w:val="22"/>
+          <w:szCs w:val="22"/>
+          <w:lang w:val="fr-FR" w:eastAsia="en-US"/>
         </w:rPr>
         <w:id w:val="-1073896775"/>
         <w:docPartObj>
@@ -332,15 +339,7 @@
           <w:docPartUnique/>
         </w:docPartObj>
       </w:sdtPr>
-      <w:sdtEndPr>
-        <w:rPr>
-          <w:rFonts w:asciiTheme="minorHAnsi" w:eastAsiaTheme="minorHAnsi" w:hAnsiTheme="minorHAnsi" w:cstheme="minorBidi"/>
-          <w:color w:val="auto"/>
-          <w:sz w:val="22"/>
-          <w:szCs w:val="22"/>
-          <w:lang w:eastAsia="en-US"/>
-        </w:rPr>
-      </w:sdtEndPr>
+      <w:sdtEndPr/>
       <w:sdtContent>
         <w:p>
           <w:pPr>
@@ -2640,7 +2639,19 @@
         <w:t xml:space="preserve">Dans mon projet, j’ai choisi de </w:t>
       </w:r>
       <w:r>
-        <w:t xml:space="preserve">mettre en avant deux types de graphique. Les fonctions et les courbes paramétrées. Mon projet possède une interface claire et rapide qui ne nécessite pas de documentation utilisateur pour savoir  utiliser ses différentes fonctionnalités. </w:t>
+        <w:t xml:space="preserve">mettre en avant deux types de graphique. Les </w:t>
+      </w:r>
+      <w:r>
+        <w:t>équations cartésiennes affines</w:t>
+      </w:r>
+      <w:r>
+        <w:t xml:space="preserve"> et les courbes paramétrées. Mon projet possède une interface claire et rapide</w:t>
+      </w:r>
+      <w:r>
+        <w:t xml:space="preserve"> et </w:t>
+      </w:r>
+      <w:r>
+        <w:t>ne contient pas de bouton. Pour afficher le graphique il suffit juste d’écrire l’équation</w:t>
       </w:r>
     </w:p>
     <w:p>
@@ -2838,28 +2849,64 @@
       </w:r>
     </w:p>
     <w:p>
+      <w:r>
+        <w:br w:type="page"/>
+      </w:r>
+      <w:bookmarkStart w:id="10" w:name="_GoBack"/>
+      <w:bookmarkEnd w:id="10"/>
+    </w:p>
+    <w:p>
       <w:pPr>
         <w:pStyle w:val="Titre1"/>
       </w:pPr>
-      <w:bookmarkStart w:id="10" w:name="_Toc484616044"/>
+      <w:bookmarkStart w:id="11" w:name="_Toc484616044"/>
       <w:r>
         <w:lastRenderedPageBreak/>
         <w:t>Analyse organique</w:t>
       </w:r>
-      <w:bookmarkEnd w:id="10"/>
+      <w:bookmarkEnd w:id="11"/>
+    </w:p>
+    <w:p>
+      <w:r>
+        <w:t>Pour élaborer mon projet, j’ai utilisé  le logiciel de développe</w:t>
+      </w:r>
+      <w:r>
+        <w:t>ment Visual Studio 2015, a</w:t>
+      </w:r>
+      <w:r>
+        <w:t xml:space="preserve">yant appris le langage de programmation C# sur ce logiciel et programmé avec celui-ci pendant trois </w:t>
+      </w:r>
+      <w:r>
+        <w:t xml:space="preserve">années. Durant lesquelles j’ai acquis beaucoup de connaissances sur ce programme. </w:t>
+      </w:r>
+    </w:p>
+    <w:p>
+      <w:r>
+        <w:t>Pour les sauvegardes, j’ai utilisé  Git Hub et plusieurs stockages externes dont une clé USB et 4 disques durs externes. J’ai stocké mes donné</w:t>
+      </w:r>
+      <w:r>
+        <w:t>es</w:t>
+      </w:r>
+      <w:r>
+        <w:t xml:space="preserve"> à plusieurs endroits pour être certain de ne pas risquer de perdre la totalité des mes données  </w:t>
+      </w:r>
+    </w:p>
+    <w:p>
+      <w:r>
+        <w:t xml:space="preserve">Au niveau de l’organisation de mon code, j’ai utilisé une interface Modèle-Vue  car une interface MVC modèle-vue-contrôleur aurait été obsolète pour ce type de projet.  </w:t>
+      </w:r>
     </w:p>
     <w:p>
       <w:pPr>
         <w:pStyle w:val="Titre2"/>
       </w:pPr>
-      <w:bookmarkStart w:id="11" w:name="_Toc484616045"/>
+      <w:bookmarkStart w:id="12" w:name="_Toc484616045"/>
       <w:r>
         <w:t>Architecture</w:t>
       </w:r>
-      <w:bookmarkEnd w:id="11"/>
+      <w:bookmarkEnd w:id="12"/>
     </w:p>
     <w:p>
-      <w:bookmarkStart w:id="12" w:name="_GoBack"/>
       <w:r>
         <w:rPr>
           <w:rFonts w:ascii="Arial" w:hAnsi="Arial" w:cs="Arial"/>
@@ -2916,7 +2963,6 @@
           </wp:inline>
         </w:drawing>
       </w:r>
-      <w:bookmarkEnd w:id="12"/>
     </w:p>
     <w:p>
       <w:pPr>
@@ -2987,14 +3033,20 @@
       <w:bookmarkStart w:id="17" w:name="_Toc484616050"/>
       <w:r>
         <w:lastRenderedPageBreak/>
-        <w:t>Annexe</w:t>
+        <w:t>Tests</w:t>
+      </w:r>
+    </w:p>
+    <w:p>
+      <w:pPr>
+        <w:pStyle w:val="Titre2"/>
+      </w:pPr>
+      <w:r>
+        <w:t>Jeux de test</w:t>
       </w:r>
       <w:bookmarkEnd w:id="17"/>
     </w:p>
     <w:p>
       <w:pPr>
-        <w:spacing w:after="0" w:line="240" w:lineRule="auto"/>
-        <w:jc w:val="both"/>
         <w:rPr>
           <w:rFonts w:ascii="Times New Roman" w:eastAsia="Times New Roman" w:hAnsi="Times New Roman" w:cs="Times New Roman"/>
           <w:sz w:val="24"/>
@@ -3002,6 +3054,1020 @@
           <w:lang w:eastAsia="fr-CH"/>
         </w:rPr>
       </w:pPr>
+      <w:r>
+        <w:rPr>
+          <w:rFonts w:ascii="Arial" w:hAnsi="Arial" w:cs="Arial"/>
+          <w:noProof/>
+          <w:color w:val="000000"/>
+          <w:lang w:eastAsia="fr-CH"/>
+        </w:rPr>
+        <w:drawing>
+          <wp:inline distT="0" distB="0" distL="0" distR="0">
+            <wp:extent cx="5686425" cy="3533775"/>
+            <wp:effectExtent l="0" t="0" r="9525" b="9525"/>
+            <wp:docPr id="7" name="Image 7" descr="https://lh6.googleusercontent.com/s_3KH4hOce6xAlnDDixcGWe91_HO8YsD6I9z7JN4kxmNWIC54L_NjllNPuKmf3l6qY7iee3xQDVNi4rPUWYz-ZlereVMSnUPiKQ9rYb35Of47mvnimJUAU8XRMeSHK1rvDWmwHwM"/>
+            <wp:cNvGraphicFramePr>
+              <a:graphicFrameLocks xmlns:a="http://schemas.openxmlformats.org/drawingml/2006/main" noChangeAspect="1"/>
+            </wp:cNvGraphicFramePr>
+            <a:graphic xmlns:a="http://schemas.openxmlformats.org/drawingml/2006/main">
+              <a:graphicData uri="http://schemas.openxmlformats.org/drawingml/2006/picture">
+                <pic:pic xmlns:pic="http://schemas.openxmlformats.org/drawingml/2006/picture">
+                  <pic:nvPicPr>
+                    <pic:cNvPr id="0" name="Picture 1" descr="https://lh6.googleusercontent.com/s_3KH4hOce6xAlnDDixcGWe91_HO8YsD6I9z7JN4kxmNWIC54L_NjllNPuKmf3l6qY7iee3xQDVNi4rPUWYz-ZlereVMSnUPiKQ9rYb35Of47mvnimJUAU8XRMeSHK1rvDWmwHwM"/>
+                    <pic:cNvPicPr>
+                      <a:picLocks noChangeAspect="1" noChangeArrowheads="1"/>
+                    </pic:cNvPicPr>
+                  </pic:nvPicPr>
+                  <pic:blipFill>
+                    <a:blip r:embed="rId17">
+                      <a:extLst>
+                        <a:ext uri="{28A0092B-C50C-407E-A947-70E740481C1C}">
+                          <a14:useLocalDpi xmlns:a14="http://schemas.microsoft.com/office/drawing/2010/main" val="0"/>
+                        </a:ext>
+                      </a:extLst>
+                    </a:blip>
+                    <a:srcRect/>
+                    <a:stretch>
+                      <a:fillRect/>
+                    </a:stretch>
+                  </pic:blipFill>
+                  <pic:spPr bwMode="auto">
+                    <a:xfrm>
+                      <a:off x="0" y="0"/>
+                      <a:ext cx="5686425" cy="3533775"/>
+                    </a:xfrm>
+                    <a:prstGeom prst="rect">
+                      <a:avLst/>
+                    </a:prstGeom>
+                    <a:noFill/>
+                    <a:ln>
+                      <a:noFill/>
+                    </a:ln>
+                  </pic:spPr>
+                </pic:pic>
+              </a:graphicData>
+            </a:graphic>
+          </wp:inline>
+        </w:drawing>
+      </w:r>
+    </w:p>
+    <w:p>
+      <w:pPr>
+        <w:rPr>
+          <w:rFonts w:ascii="Times New Roman" w:eastAsia="Times New Roman" w:hAnsi="Times New Roman" w:cs="Times New Roman"/>
+          <w:sz w:val="24"/>
+          <w:szCs w:val="24"/>
+          <w:lang w:eastAsia="fr-CH"/>
+        </w:rPr>
+      </w:pPr>
+      <m:oMathPara>
+        <m:oMath>
+          <m:r>
+            <w:rPr>
+              <w:rFonts w:ascii="Cambria Math" w:hAnsi="Cambria Math" w:cs="Cambria Math"/>
+              <w:sz w:val="24"/>
+              <w:szCs w:val="24"/>
+            </w:rPr>
+            <m:t>f</m:t>
+          </m:r>
+          <m:d>
+            <m:dPr>
+              <m:ctrlPr>
+                <w:rPr>
+                  <w:rFonts w:ascii="Cambria Math" w:hAnsi="Cambria Math" w:cs="Cambria Math"/>
+                  <w:i/>
+                  <w:sz w:val="24"/>
+                  <w:szCs w:val="24"/>
+                </w:rPr>
+              </m:ctrlPr>
+            </m:dPr>
+            <m:e>
+              <m:r>
+                <w:rPr>
+                  <w:rFonts w:ascii="Cambria Math" w:hAnsi="Cambria Math" w:cs="Cambria Math"/>
+                  <w:sz w:val="24"/>
+                  <w:szCs w:val="24"/>
+                </w:rPr>
+                <m:t>x</m:t>
+              </m:r>
+            </m:e>
+          </m:d>
+          <m:r>
+            <m:rPr>
+              <m:sty m:val="p"/>
+            </m:rPr>
+            <w:rPr>
+              <w:rFonts w:ascii="Cambria Math" w:hAnsi="Cambria Math" w:cs="Cambria Math"/>
+              <w:sz w:val="24"/>
+              <w:szCs w:val="24"/>
+            </w:rPr>
+            <m:t>=sin</m:t>
+          </m:r>
+          <m:d>
+            <m:dPr>
+              <m:ctrlPr>
+                <w:rPr>
+                  <w:rFonts w:ascii="Cambria Math" w:hAnsi="Cambria Math" w:cs="Cambria Math"/>
+                  <w:sz w:val="24"/>
+                  <w:szCs w:val="24"/>
+                </w:rPr>
+              </m:ctrlPr>
+            </m:dPr>
+            <m:e>
+              <m:f>
+                <m:fPr>
+                  <m:ctrlPr>
+                    <w:rPr>
+                      <w:rFonts w:ascii="Cambria Math" w:hAnsi="Cambria Math" w:cs="Cambria Math"/>
+                      <w:i/>
+                      <w:sz w:val="24"/>
+                      <w:szCs w:val="24"/>
+                    </w:rPr>
+                  </m:ctrlPr>
+                </m:fPr>
+                <m:num>
+                  <m:r>
+                    <w:rPr>
+                      <w:rFonts w:ascii="Cambria Math" w:hAnsi="Cambria Math" w:cs="Cambria Math"/>
+                      <w:sz w:val="24"/>
+                      <w:szCs w:val="24"/>
+                    </w:rPr>
+                    <m:t>1</m:t>
+                  </m:r>
+                </m:num>
+                <m:den>
+                  <m:r>
+                    <w:rPr>
+                      <w:rFonts w:ascii="Cambria Math" w:hAnsi="Cambria Math" w:cs="Cambria Math"/>
+                      <w:sz w:val="24"/>
+                      <w:szCs w:val="24"/>
+                    </w:rPr>
+                    <m:t>x</m:t>
+                  </m:r>
+                </m:den>
+              </m:f>
+            </m:e>
+          </m:d>
+        </m:oMath>
+      </m:oMathPara>
+    </w:p>
+    <w:p>
+      <w:pPr>
+        <w:rPr>
+          <w:rFonts w:ascii="Times New Roman" w:eastAsia="Times New Roman" w:hAnsi="Times New Roman" w:cs="Times New Roman"/>
+          <w:sz w:val="24"/>
+          <w:szCs w:val="24"/>
+          <w:lang w:eastAsia="fr-CH"/>
+        </w:rPr>
+      </w:pPr>
+      <w:r>
+        <w:rPr>
+          <w:rFonts w:ascii="Arial" w:hAnsi="Arial" w:cs="Arial"/>
+          <w:noProof/>
+          <w:color w:val="000000"/>
+          <w:lang w:eastAsia="fr-CH"/>
+        </w:rPr>
+        <w:drawing>
+          <wp:inline distT="0" distB="0" distL="0" distR="0">
+            <wp:extent cx="5686425" cy="3467100"/>
+            <wp:effectExtent l="0" t="0" r="9525" b="0"/>
+            <wp:docPr id="10" name="Image 10" descr="https://lh4.googleusercontent.com/kTC_a2Wr6V98dhnISP5Iv3c1-8OOHWcuaA4GqrcqhxeD_X-nyuRcb6VEdStjR4ZeTLnS3YnB3paGdrhhHW7JHDosCssDwuRt015AvPRWLE2phP3Mq4710pRsHaDvNTRcMi4dUYYD"/>
+            <wp:cNvGraphicFramePr>
+              <a:graphicFrameLocks xmlns:a="http://schemas.openxmlformats.org/drawingml/2006/main" noChangeAspect="1"/>
+            </wp:cNvGraphicFramePr>
+            <a:graphic xmlns:a="http://schemas.openxmlformats.org/drawingml/2006/main">
+              <a:graphicData uri="http://schemas.openxmlformats.org/drawingml/2006/picture">
+                <pic:pic xmlns:pic="http://schemas.openxmlformats.org/drawingml/2006/picture">
+                  <pic:nvPicPr>
+                    <pic:cNvPr id="0" name="Picture 8" descr="https://lh4.googleusercontent.com/kTC_a2Wr6V98dhnISP5Iv3c1-8OOHWcuaA4GqrcqhxeD_X-nyuRcb6VEdStjR4ZeTLnS3YnB3paGdrhhHW7JHDosCssDwuRt015AvPRWLE2phP3Mq4710pRsHaDvNTRcMi4dUYYD"/>
+                    <pic:cNvPicPr>
+                      <a:picLocks noChangeAspect="1" noChangeArrowheads="1"/>
+                    </pic:cNvPicPr>
+                  </pic:nvPicPr>
+                  <pic:blipFill>
+                    <a:blip r:embed="rId18">
+                      <a:extLst>
+                        <a:ext uri="{28A0092B-C50C-407E-A947-70E740481C1C}">
+                          <a14:useLocalDpi xmlns:a14="http://schemas.microsoft.com/office/drawing/2010/main" val="0"/>
+                        </a:ext>
+                      </a:extLst>
+                    </a:blip>
+                    <a:srcRect/>
+                    <a:stretch>
+                      <a:fillRect/>
+                    </a:stretch>
+                  </pic:blipFill>
+                  <pic:spPr bwMode="auto">
+                    <a:xfrm>
+                      <a:off x="0" y="0"/>
+                      <a:ext cx="5686425" cy="3467100"/>
+                    </a:xfrm>
+                    <a:prstGeom prst="rect">
+                      <a:avLst/>
+                    </a:prstGeom>
+                    <a:noFill/>
+                    <a:ln>
+                      <a:noFill/>
+                    </a:ln>
+                  </pic:spPr>
+                </pic:pic>
+              </a:graphicData>
+            </a:graphic>
+          </wp:inline>
+        </w:drawing>
+      </w:r>
+    </w:p>
+    <w:p>
+      <w:pPr>
+        <w:rPr>
+          <w:rFonts w:ascii="Agency FB" w:eastAsia="Times New Roman" w:hAnsi="Agency FB" w:cs="Times New Roman"/>
+          <w:sz w:val="24"/>
+          <w:szCs w:val="24"/>
+          <w:lang w:eastAsia="fr-CH"/>
+        </w:rPr>
+      </w:pPr>
+      <m:oMathPara>
+        <m:oMath>
+          <m:r>
+            <w:rPr>
+              <w:rFonts w:ascii="Cambria Math" w:hAnsi="Cambria Math" w:cs="Cambria Math"/>
+              <w:sz w:val="24"/>
+              <w:szCs w:val="24"/>
+            </w:rPr>
+            <m:t>f</m:t>
+          </m:r>
+          <m:d>
+            <m:dPr>
+              <m:ctrlPr>
+                <w:rPr>
+                  <w:rFonts w:ascii="Cambria Math" w:hAnsi="Cambria Math" w:cs="Cambria Math"/>
+                  <w:i/>
+                  <w:sz w:val="24"/>
+                  <w:szCs w:val="24"/>
+                </w:rPr>
+              </m:ctrlPr>
+            </m:dPr>
+            <m:e>
+              <m:r>
+                <w:rPr>
+                  <w:rFonts w:ascii="Cambria Math" w:hAnsi="Cambria Math" w:cs="Cambria Math"/>
+                  <w:sz w:val="24"/>
+                  <w:szCs w:val="24"/>
+                </w:rPr>
+                <m:t>x</m:t>
+              </m:r>
+            </m:e>
+          </m:d>
+          <m:r>
+            <m:rPr>
+              <m:sty m:val="p"/>
+            </m:rPr>
+            <w:rPr>
+              <w:rFonts w:ascii="Cambria Math" w:hAnsi="Cambria Math" w:cs="Cambria Math"/>
+              <w:sz w:val="24"/>
+              <w:szCs w:val="24"/>
+            </w:rPr>
+            <m:t>=</m:t>
+          </m:r>
+          <m:rad>
+            <m:radPr>
+              <m:degHide m:val="1"/>
+              <m:ctrlPr>
+                <w:rPr>
+                  <w:rFonts w:ascii="Cambria Math" w:hAnsi="Cambria Math" w:cs="Cambria Math"/>
+                  <w:sz w:val="24"/>
+                  <w:szCs w:val="24"/>
+                </w:rPr>
+              </m:ctrlPr>
+            </m:radPr>
+            <m:deg/>
+            <m:e>
+              <m:r>
+                <w:rPr>
+                  <w:rFonts w:ascii="Cambria Math" w:hAnsi="Cambria Math" w:cs="Cambria Math"/>
+                  <w:sz w:val="24"/>
+                  <w:szCs w:val="24"/>
+                </w:rPr>
+                <m:t>1-</m:t>
+              </m:r>
+              <m:sSup>
+                <m:sSupPr>
+                  <m:ctrlPr>
+                    <w:rPr>
+                      <w:rFonts w:ascii="Cambria Math" w:hAnsi="Cambria Math" w:cs="Cambria Math"/>
+                      <w:i/>
+                      <w:sz w:val="24"/>
+                      <w:szCs w:val="24"/>
+                    </w:rPr>
+                  </m:ctrlPr>
+                </m:sSupPr>
+                <m:e>
+                  <m:r>
+                    <w:rPr>
+                      <w:rFonts w:ascii="Cambria Math" w:hAnsi="Cambria Math" w:cs="Cambria Math"/>
+                      <w:sz w:val="24"/>
+                      <w:szCs w:val="24"/>
+                    </w:rPr>
+                    <m:t>x</m:t>
+                  </m:r>
+                </m:e>
+                <m:sup>
+                  <m:r>
+                    <w:rPr>
+                      <w:rFonts w:ascii="Cambria Math" w:hAnsi="Cambria Math" w:cs="Cambria Math"/>
+                      <w:sz w:val="24"/>
+                      <w:szCs w:val="24"/>
+                    </w:rPr>
+                    <m:t>2</m:t>
+                  </m:r>
+                </m:sup>
+              </m:sSup>
+            </m:e>
+          </m:rad>
+        </m:oMath>
+      </m:oMathPara>
+    </w:p>
+    <w:p>
+      <w:pPr>
+        <w:rPr>
+          <w:rFonts w:ascii="Times New Roman" w:eastAsia="Times New Roman" w:hAnsi="Times New Roman" w:cs="Times New Roman"/>
+          <w:sz w:val="24"/>
+          <w:szCs w:val="24"/>
+          <w:lang w:eastAsia="fr-CH"/>
+        </w:rPr>
+      </w:pPr>
+      <w:r>
+        <w:rPr>
+          <w:rFonts w:ascii="Arial" w:hAnsi="Arial" w:cs="Arial"/>
+          <w:noProof/>
+          <w:color w:val="000000"/>
+          <w:lang w:eastAsia="fr-CH"/>
+        </w:rPr>
+        <w:lastRenderedPageBreak/>
+        <w:drawing>
+          <wp:inline distT="0" distB="0" distL="0" distR="0">
+            <wp:extent cx="5686425" cy="3514725"/>
+            <wp:effectExtent l="0" t="0" r="9525" b="9525"/>
+            <wp:docPr id="11" name="Image 11" descr="https://lh4.googleusercontent.com/rA0IiLtfOSR5kZoP_mOdjks7-UaVPSY9mu-Y7t4WIsiTV1q76H5orNgJP5ZOFCZsFWZ2Vqv8vymLtoRDVcrwsGQpgTR4TYJ3pGeMH7jYLESXdLpSNto8Uez35G_SWKWVGebP72J-"/>
+            <wp:cNvGraphicFramePr>
+              <a:graphicFrameLocks xmlns:a="http://schemas.openxmlformats.org/drawingml/2006/main" noChangeAspect="1"/>
+            </wp:cNvGraphicFramePr>
+            <a:graphic xmlns:a="http://schemas.openxmlformats.org/drawingml/2006/main">
+              <a:graphicData uri="http://schemas.openxmlformats.org/drawingml/2006/picture">
+                <pic:pic xmlns:pic="http://schemas.openxmlformats.org/drawingml/2006/picture">
+                  <pic:nvPicPr>
+                    <pic:cNvPr id="0" name="Picture 10" descr="https://lh4.googleusercontent.com/rA0IiLtfOSR5kZoP_mOdjks7-UaVPSY9mu-Y7t4WIsiTV1q76H5orNgJP5ZOFCZsFWZ2Vqv8vymLtoRDVcrwsGQpgTR4TYJ3pGeMH7jYLESXdLpSNto8Uez35G_SWKWVGebP72J-"/>
+                    <pic:cNvPicPr>
+                      <a:picLocks noChangeAspect="1" noChangeArrowheads="1"/>
+                    </pic:cNvPicPr>
+                  </pic:nvPicPr>
+                  <pic:blipFill>
+                    <a:blip r:embed="rId19">
+                      <a:extLst>
+                        <a:ext uri="{28A0092B-C50C-407E-A947-70E740481C1C}">
+                          <a14:useLocalDpi xmlns:a14="http://schemas.microsoft.com/office/drawing/2010/main" val="0"/>
+                        </a:ext>
+                      </a:extLst>
+                    </a:blip>
+                    <a:srcRect/>
+                    <a:stretch>
+                      <a:fillRect/>
+                    </a:stretch>
+                  </pic:blipFill>
+                  <pic:spPr bwMode="auto">
+                    <a:xfrm>
+                      <a:off x="0" y="0"/>
+                      <a:ext cx="5686425" cy="3514725"/>
+                    </a:xfrm>
+                    <a:prstGeom prst="rect">
+                      <a:avLst/>
+                    </a:prstGeom>
+                    <a:noFill/>
+                    <a:ln>
+                      <a:noFill/>
+                    </a:ln>
+                  </pic:spPr>
+                </pic:pic>
+              </a:graphicData>
+            </a:graphic>
+          </wp:inline>
+        </w:drawing>
+      </w:r>
+    </w:p>
+    <w:p>
+      <w:pPr>
+        <w:rPr>
+          <w:rFonts w:ascii="Times New Roman" w:eastAsia="Times New Roman" w:hAnsi="Times New Roman" w:cs="Times New Roman"/>
+          <w:i/>
+          <w:sz w:val="24"/>
+          <w:szCs w:val="24"/>
+        </w:rPr>
+      </w:pPr>
+      <m:oMathPara>
+        <m:oMath>
+          <m:r>
+            <w:rPr>
+              <w:rFonts w:ascii="Cambria Math" w:hAnsi="Cambria Math" w:cs="Cambria Math"/>
+              <w:sz w:val="24"/>
+              <w:szCs w:val="24"/>
+            </w:rPr>
+            <m:t>f</m:t>
+          </m:r>
+          <m:d>
+            <m:dPr>
+              <m:ctrlPr>
+                <w:rPr>
+                  <w:rFonts w:ascii="Cambria Math" w:hAnsi="Cambria Math" w:cs="Cambria Math"/>
+                  <w:i/>
+                  <w:sz w:val="24"/>
+                  <w:szCs w:val="24"/>
+                </w:rPr>
+              </m:ctrlPr>
+            </m:dPr>
+            <m:e>
+              <m:r>
+                <w:rPr>
+                  <w:rFonts w:ascii="Cambria Math" w:hAnsi="Cambria Math" w:cs="Cambria Math"/>
+                  <w:sz w:val="24"/>
+                  <w:szCs w:val="24"/>
+                </w:rPr>
+                <m:t>t</m:t>
+              </m:r>
+            </m:e>
+          </m:d>
+          <m:r>
+            <w:rPr>
+              <w:rFonts w:ascii="Cambria Math" w:hAnsi="Cambria Math" w:cs="Cambria Math"/>
+              <w:sz w:val="24"/>
+              <w:szCs w:val="24"/>
+            </w:rPr>
+            <m:t>=</m:t>
+          </m:r>
+          <m:d>
+            <m:dPr>
+              <m:begChr m:val="{"/>
+              <m:endChr m:val=""/>
+              <m:ctrlPr>
+                <w:rPr>
+                  <w:rFonts w:ascii="Cambria Math" w:hAnsi="Cambria Math" w:cs="Cambria Math"/>
+                  <w:i/>
+                  <w:sz w:val="24"/>
+                  <w:szCs w:val="24"/>
+                </w:rPr>
+              </m:ctrlPr>
+            </m:dPr>
+            <m:e>
+              <m:eqArr>
+                <m:eqArrPr>
+                  <m:ctrlPr>
+                    <w:rPr>
+                      <w:rFonts w:ascii="Cambria Math" w:hAnsi="Cambria Math" w:cs="Cambria Math"/>
+                      <w:i/>
+                      <w:sz w:val="24"/>
+                      <w:szCs w:val="24"/>
+                    </w:rPr>
+                  </m:ctrlPr>
+                </m:eqArrPr>
+                <m:e>
+                  <m:r>
+                    <w:rPr>
+                      <w:rFonts w:ascii="Cambria Math" w:hAnsi="Cambria Math" w:cs="Cambria Math"/>
+                      <w:sz w:val="24"/>
+                      <w:szCs w:val="24"/>
+                    </w:rPr>
+                    <m:t xml:space="preserve"> x=</m:t>
+                  </m:r>
+                  <m:func>
+                    <m:funcPr>
+                      <m:ctrlPr>
+                        <w:rPr>
+                          <w:rFonts w:ascii="Cambria Math" w:hAnsi="Cambria Math" w:cs="Cambria Math"/>
+                          <w:i/>
+                          <w:sz w:val="24"/>
+                          <w:szCs w:val="24"/>
+                        </w:rPr>
+                      </m:ctrlPr>
+                    </m:funcPr>
+                    <m:fName>
+                      <m:r>
+                        <w:rPr>
+                          <w:rFonts w:ascii="Cambria Math" w:hAnsi="Cambria Math" w:cs="Cambria Math"/>
+                          <w:sz w:val="24"/>
+                          <w:szCs w:val="24"/>
+                        </w:rPr>
+                        <m:t>sin</m:t>
+                      </m:r>
+                    </m:fName>
+                    <m:e>
+                      <m:d>
+                        <m:dPr>
+                          <m:ctrlPr>
+                            <w:rPr>
+                              <w:rFonts w:ascii="Cambria Math" w:hAnsi="Cambria Math" w:cs="Cambria Math"/>
+                              <w:i/>
+                              <w:sz w:val="24"/>
+                              <w:szCs w:val="24"/>
+                            </w:rPr>
+                          </m:ctrlPr>
+                        </m:dPr>
+                        <m:e>
+                          <m:r>
+                            <w:rPr>
+                              <w:rFonts w:ascii="Cambria Math" w:hAnsi="Cambria Math" w:cs="Cambria Math"/>
+                              <w:sz w:val="24"/>
+                              <w:szCs w:val="24"/>
+                            </w:rPr>
+                            <m:t>5t</m:t>
+                          </m:r>
+                        </m:e>
+                      </m:d>
+                    </m:e>
+                  </m:func>
+                  <m:r>
+                    <w:rPr>
+                      <w:rFonts w:ascii="Cambria Math" w:hAnsi="Cambria Math" w:cs="Cambria Math"/>
+                      <w:sz w:val="24"/>
+                      <w:szCs w:val="24"/>
+                    </w:rPr>
+                    <m:t>*</m:t>
+                  </m:r>
+                  <m:func>
+                    <m:funcPr>
+                      <m:ctrlPr>
+                        <w:rPr>
+                          <w:rFonts w:ascii="Cambria Math" w:hAnsi="Cambria Math" w:cs="Cambria Math"/>
+                          <w:i/>
+                          <w:sz w:val="24"/>
+                          <w:szCs w:val="24"/>
+                        </w:rPr>
+                      </m:ctrlPr>
+                    </m:funcPr>
+                    <m:fName>
+                      <m:r>
+                        <w:rPr>
+                          <w:rFonts w:ascii="Cambria Math" w:hAnsi="Cambria Math" w:cs="Cambria Math"/>
+                          <w:sz w:val="24"/>
+                          <w:szCs w:val="24"/>
+                        </w:rPr>
+                        <m:t>cos</m:t>
+                      </m:r>
+                    </m:fName>
+                    <m:e>
+                      <m:d>
+                        <m:dPr>
+                          <m:ctrlPr>
+                            <w:rPr>
+                              <w:rFonts w:ascii="Cambria Math" w:hAnsi="Cambria Math" w:cs="Cambria Math"/>
+                              <w:i/>
+                              <w:sz w:val="24"/>
+                              <w:szCs w:val="24"/>
+                            </w:rPr>
+                          </m:ctrlPr>
+                        </m:dPr>
+                        <m:e>
+                          <m:r>
+                            <w:rPr>
+                              <w:rFonts w:ascii="Cambria Math" w:hAnsi="Cambria Math" w:cs="Cambria Math"/>
+                              <w:sz w:val="24"/>
+                              <w:szCs w:val="24"/>
+                            </w:rPr>
+                            <m:t>t</m:t>
+                          </m:r>
+                        </m:e>
+                      </m:d>
+                    </m:e>
+                  </m:func>
+                </m:e>
+                <m:e>
+                  <m:r>
+                    <w:rPr>
+                      <w:rFonts w:ascii="Cambria Math" w:hAnsi="Cambria Math" w:cs="Cambria Math"/>
+                      <w:sz w:val="24"/>
+                      <w:szCs w:val="24"/>
+                    </w:rPr>
+                    <m:t xml:space="preserve">  y=</m:t>
+                  </m:r>
+                  <m:func>
+                    <m:funcPr>
+                      <m:ctrlPr>
+                        <w:rPr>
+                          <w:rFonts w:ascii="Cambria Math" w:hAnsi="Cambria Math" w:cs="Cambria Math"/>
+                          <w:i/>
+                          <w:sz w:val="24"/>
+                          <w:szCs w:val="24"/>
+                        </w:rPr>
+                      </m:ctrlPr>
+                    </m:funcPr>
+                    <m:fName>
+                      <m:r>
+                        <w:rPr>
+                          <w:rFonts w:ascii="Cambria Math" w:hAnsi="Cambria Math" w:cs="Cambria Math"/>
+                          <w:sz w:val="24"/>
+                          <w:szCs w:val="24"/>
+                        </w:rPr>
+                        <m:t>sin</m:t>
+                      </m:r>
+                    </m:fName>
+                    <m:e>
+                      <m:d>
+                        <m:dPr>
+                          <m:ctrlPr>
+                            <w:rPr>
+                              <w:rFonts w:ascii="Cambria Math" w:hAnsi="Cambria Math" w:cs="Cambria Math"/>
+                              <w:i/>
+                              <w:sz w:val="24"/>
+                              <w:szCs w:val="24"/>
+                            </w:rPr>
+                          </m:ctrlPr>
+                        </m:dPr>
+                        <m:e>
+                          <m:r>
+                            <w:rPr>
+                              <w:rFonts w:ascii="Cambria Math" w:hAnsi="Cambria Math" w:cs="Cambria Math"/>
+                              <w:sz w:val="24"/>
+                              <w:szCs w:val="24"/>
+                            </w:rPr>
+                            <m:t>5t</m:t>
+                          </m:r>
+                        </m:e>
+                      </m:d>
+                    </m:e>
+                  </m:func>
+                  <m:r>
+                    <w:rPr>
+                      <w:rFonts w:ascii="Cambria Math" w:hAnsi="Cambria Math" w:cs="Cambria Math"/>
+                      <w:sz w:val="24"/>
+                      <w:szCs w:val="24"/>
+                    </w:rPr>
+                    <m:t>*</m:t>
+                  </m:r>
+                  <m:func>
+                    <m:funcPr>
+                      <m:ctrlPr>
+                        <w:rPr>
+                          <w:rFonts w:ascii="Cambria Math" w:hAnsi="Cambria Math" w:cs="Cambria Math"/>
+                          <w:i/>
+                          <w:sz w:val="24"/>
+                          <w:szCs w:val="24"/>
+                        </w:rPr>
+                      </m:ctrlPr>
+                    </m:funcPr>
+                    <m:fName>
+                      <m:r>
+                        <w:rPr>
+                          <w:rFonts w:ascii="Cambria Math" w:hAnsi="Cambria Math" w:cs="Cambria Math"/>
+                          <w:sz w:val="24"/>
+                          <w:szCs w:val="24"/>
+                        </w:rPr>
+                        <m:t>sin</m:t>
+                      </m:r>
+                    </m:fName>
+                    <m:e>
+                      <m:d>
+                        <m:dPr>
+                          <m:ctrlPr>
+                            <w:rPr>
+                              <w:rFonts w:ascii="Cambria Math" w:hAnsi="Cambria Math" w:cs="Cambria Math"/>
+                              <w:i/>
+                              <w:sz w:val="24"/>
+                              <w:szCs w:val="24"/>
+                            </w:rPr>
+                          </m:ctrlPr>
+                        </m:dPr>
+                        <m:e>
+                          <m:r>
+                            <w:rPr>
+                              <w:rFonts w:ascii="Cambria Math" w:hAnsi="Cambria Math" w:cs="Cambria Math"/>
+                              <w:sz w:val="24"/>
+                              <w:szCs w:val="24"/>
+                            </w:rPr>
+                            <m:t>4t</m:t>
+                          </m:r>
+                        </m:e>
+                      </m:d>
+                    </m:e>
+                  </m:func>
+                </m:e>
+              </m:eqArr>
+            </m:e>
+          </m:d>
+        </m:oMath>
+      </m:oMathPara>
+    </w:p>
+    <w:p>
+      <w:pPr>
+        <w:rPr>
+          <w:rFonts w:ascii="Times New Roman" w:eastAsia="Times New Roman" w:hAnsi="Times New Roman" w:cs="Times New Roman"/>
+          <w:sz w:val="24"/>
+          <w:szCs w:val="24"/>
+          <w:lang w:eastAsia="fr-CH"/>
+        </w:rPr>
+      </w:pPr>
+      <w:r>
+        <w:rPr>
+          <w:rFonts w:ascii="Arial" w:hAnsi="Arial" w:cs="Arial"/>
+          <w:noProof/>
+          <w:color w:val="000000"/>
+          <w:lang w:eastAsia="fr-CH"/>
+        </w:rPr>
+        <w:drawing>
+          <wp:inline distT="0" distB="0" distL="0" distR="0">
+            <wp:extent cx="5686425" cy="3543300"/>
+            <wp:effectExtent l="0" t="0" r="9525" b="0"/>
+            <wp:docPr id="12" name="Image 12" descr="https://lh6.googleusercontent.com/aNaxcvOQK8Tx0AOoqOjluhddJttkMWCzXdE5aeB9yeoLmNptancWXQvNsJXSVr10ovF1rv_U5H4ZWlwWyIWN9qHLcQNjNU5-OCvL0QT6hPGs9yL-OZtpbbm7ugHfsHWrybeXKBJZ"/>
+            <wp:cNvGraphicFramePr>
+              <a:graphicFrameLocks xmlns:a="http://schemas.openxmlformats.org/drawingml/2006/main" noChangeAspect="1"/>
+            </wp:cNvGraphicFramePr>
+            <a:graphic xmlns:a="http://schemas.openxmlformats.org/drawingml/2006/main">
+              <a:graphicData uri="http://schemas.openxmlformats.org/drawingml/2006/picture">
+                <pic:pic xmlns:pic="http://schemas.openxmlformats.org/drawingml/2006/picture">
+                  <pic:nvPicPr>
+                    <pic:cNvPr id="0" name="Picture 12" descr="https://lh6.googleusercontent.com/aNaxcvOQK8Tx0AOoqOjluhddJttkMWCzXdE5aeB9yeoLmNptancWXQvNsJXSVr10ovF1rv_U5H4ZWlwWyIWN9qHLcQNjNU5-OCvL0QT6hPGs9yL-OZtpbbm7ugHfsHWrybeXKBJZ"/>
+                    <pic:cNvPicPr>
+                      <a:picLocks noChangeAspect="1" noChangeArrowheads="1"/>
+                    </pic:cNvPicPr>
+                  </pic:nvPicPr>
+                  <pic:blipFill>
+                    <a:blip r:embed="rId20">
+                      <a:extLst>
+                        <a:ext uri="{28A0092B-C50C-407E-A947-70E740481C1C}">
+                          <a14:useLocalDpi xmlns:a14="http://schemas.microsoft.com/office/drawing/2010/main" val="0"/>
+                        </a:ext>
+                      </a:extLst>
+                    </a:blip>
+                    <a:srcRect/>
+                    <a:stretch>
+                      <a:fillRect/>
+                    </a:stretch>
+                  </pic:blipFill>
+                  <pic:spPr bwMode="auto">
+                    <a:xfrm>
+                      <a:off x="0" y="0"/>
+                      <a:ext cx="5686425" cy="3543300"/>
+                    </a:xfrm>
+                    <a:prstGeom prst="rect">
+                      <a:avLst/>
+                    </a:prstGeom>
+                    <a:noFill/>
+                    <a:ln>
+                      <a:noFill/>
+                    </a:ln>
+                  </pic:spPr>
+                </pic:pic>
+              </a:graphicData>
+            </a:graphic>
+          </wp:inline>
+        </w:drawing>
+      </w:r>
+    </w:p>
+    <w:p>
+      <w:pPr>
+        <w:rPr>
+          <w:rFonts w:ascii="Times New Roman" w:eastAsia="Times New Roman" w:hAnsi="Times New Roman" w:cs="Times New Roman"/>
+          <w:sz w:val="24"/>
+          <w:szCs w:val="24"/>
+          <w:lang w:eastAsia="fr-CH"/>
+        </w:rPr>
+      </w:pPr>
+      <m:oMathPara>
+        <m:oMath>
+          <m:r>
+            <w:rPr>
+              <w:rFonts w:ascii="Cambria Math" w:hAnsi="Cambria Math" w:cs="Cambria Math"/>
+              <w:sz w:val="24"/>
+              <w:szCs w:val="24"/>
+            </w:rPr>
+            <m:t>f</m:t>
+          </m:r>
+          <m:d>
+            <m:dPr>
+              <m:ctrlPr>
+                <w:rPr>
+                  <w:rFonts w:ascii="Cambria Math" w:hAnsi="Cambria Math" w:cs="Cambria Math"/>
+                  <w:i/>
+                  <w:sz w:val="24"/>
+                  <w:szCs w:val="24"/>
+                </w:rPr>
+              </m:ctrlPr>
+            </m:dPr>
+            <m:e>
+              <m:r>
+                <w:rPr>
+                  <w:rFonts w:ascii="Cambria Math" w:hAnsi="Cambria Math" w:cs="Cambria Math"/>
+                  <w:sz w:val="24"/>
+                  <w:szCs w:val="24"/>
+                </w:rPr>
+                <m:t>t</m:t>
+              </m:r>
+            </m:e>
+          </m:d>
+          <m:r>
+            <w:rPr>
+              <w:rFonts w:ascii="Cambria Math" w:hAnsi="Cambria Math" w:cs="Cambria Math"/>
+              <w:sz w:val="24"/>
+              <w:szCs w:val="24"/>
+            </w:rPr>
+            <m:t>=</m:t>
+          </m:r>
+          <m:d>
+            <m:dPr>
+              <m:begChr m:val="{"/>
+              <m:endChr m:val=""/>
+              <m:ctrlPr>
+                <w:rPr>
+                  <w:rFonts w:ascii="Cambria Math" w:hAnsi="Cambria Math" w:cs="Cambria Math"/>
+                  <w:i/>
+                  <w:sz w:val="24"/>
+                  <w:szCs w:val="24"/>
+                </w:rPr>
+              </m:ctrlPr>
+            </m:dPr>
+            <m:e>
+              <m:eqArr>
+                <m:eqArrPr>
+                  <m:ctrlPr>
+                    <w:rPr>
+                      <w:rFonts w:ascii="Cambria Math" w:hAnsi="Cambria Math" w:cs="Cambria Math"/>
+                      <w:i/>
+                      <w:sz w:val="24"/>
+                      <w:szCs w:val="24"/>
+                    </w:rPr>
+                  </m:ctrlPr>
+                </m:eqArrPr>
+                <m:e>
+                  <m:r>
+                    <m:rPr>
+                      <m:sty m:val="p"/>
+                    </m:rPr>
+                    <w:rPr>
+                      <w:rFonts w:ascii="Cambria Math" w:hAnsi="Cambria Math" w:cs="Cambria Math"/>
+                      <w:sz w:val="24"/>
+                      <w:szCs w:val="24"/>
+                    </w:rPr>
+                    <m:t xml:space="preserve"> x=</m:t>
+                  </m:r>
+                  <m:func>
+                    <m:funcPr>
+                      <m:ctrlPr>
+                        <w:rPr>
+                          <w:rFonts w:ascii="Cambria Math" w:hAnsi="Cambria Math" w:cs="Cambria Math"/>
+                          <w:sz w:val="24"/>
+                          <w:szCs w:val="24"/>
+                        </w:rPr>
+                      </m:ctrlPr>
+                    </m:funcPr>
+                    <m:fName>
+                      <m:r>
+                        <m:rPr>
+                          <m:sty m:val="p"/>
+                        </m:rPr>
+                        <w:rPr>
+                          <w:rFonts w:ascii="Cambria Math" w:hAnsi="Cambria Math" w:cs="Cambria Math"/>
+                          <w:sz w:val="24"/>
+                          <w:szCs w:val="24"/>
+                        </w:rPr>
+                        <m:t>sin</m:t>
+                      </m:r>
+                    </m:fName>
+                    <m:e>
+                      <m:d>
+                        <m:dPr>
+                          <m:ctrlPr>
+                            <w:rPr>
+                              <w:rFonts w:ascii="Cambria Math" w:hAnsi="Cambria Math" w:cs="Cambria Math"/>
+                              <w:i/>
+                              <w:sz w:val="24"/>
+                              <w:szCs w:val="24"/>
+                            </w:rPr>
+                          </m:ctrlPr>
+                        </m:dPr>
+                        <m:e>
+                          <m:r>
+                            <w:rPr>
+                              <w:rFonts w:ascii="Cambria Math" w:hAnsi="Cambria Math" w:cs="Cambria Math"/>
+                              <w:sz w:val="24"/>
+                              <w:szCs w:val="24"/>
+                            </w:rPr>
+                            <m:t>7</m:t>
+                          </m:r>
+                          <m:r>
+                            <w:rPr>
+                              <w:rFonts w:ascii="Cambria Math" w:hAnsi="Cambria Math" w:cs="Cambria Math"/>
+                              <w:sz w:val="24"/>
+                              <w:szCs w:val="24"/>
+                            </w:rPr>
+                            <m:t>t</m:t>
+                          </m:r>
+                        </m:e>
+                      </m:d>
+                    </m:e>
+                  </m:func>
+                </m:e>
+                <m:e>
+                  <m:r>
+                    <m:rPr>
+                      <m:sty m:val="p"/>
+                    </m:rPr>
+                    <w:rPr>
+                      <w:rFonts w:ascii="Cambria Math" w:hAnsi="Cambria Math" w:cs="Cambria Math"/>
+                      <w:sz w:val="24"/>
+                      <w:szCs w:val="24"/>
+                    </w:rPr>
+                    <m:t xml:space="preserve">   </m:t>
+                  </m:r>
+                  <m:r>
+                    <m:rPr>
+                      <m:sty m:val="p"/>
+                    </m:rPr>
+                    <w:rPr>
+                      <w:rFonts w:ascii="Cambria Math" w:hAnsi="Cambria Math" w:cs="Cambria Math"/>
+                      <w:sz w:val="24"/>
+                      <w:szCs w:val="24"/>
+                    </w:rPr>
+                    <m:t>y=</m:t>
+                  </m:r>
+                  <m:func>
+                    <m:funcPr>
+                      <m:ctrlPr>
+                        <w:rPr>
+                          <w:rFonts w:ascii="Cambria Math" w:hAnsi="Cambria Math" w:cs="Cambria Math"/>
+                          <w:i/>
+                          <w:sz w:val="24"/>
+                          <w:szCs w:val="24"/>
+                        </w:rPr>
+                      </m:ctrlPr>
+                    </m:funcPr>
+                    <m:fName>
+                      <m:r>
+                        <m:rPr>
+                          <m:sty m:val="p"/>
+                        </m:rPr>
+                        <w:rPr>
+                          <w:rFonts w:ascii="Cambria Math" w:hAnsi="Cambria Math" w:cs="Cambria Math"/>
+                          <w:sz w:val="24"/>
+                          <w:szCs w:val="24"/>
+                        </w:rPr>
+                        <m:t>cos</m:t>
+                      </m:r>
+                    </m:fName>
+                    <m:e>
+                      <m:d>
+                        <m:dPr>
+                          <m:ctrlPr>
+                            <w:rPr>
+                              <w:rFonts w:ascii="Cambria Math" w:hAnsi="Cambria Math" w:cs="Cambria Math"/>
+                              <w:i/>
+                              <w:sz w:val="24"/>
+                              <w:szCs w:val="24"/>
+                            </w:rPr>
+                          </m:ctrlPr>
+                        </m:dPr>
+                        <m:e>
+                          <m:r>
+                            <w:rPr>
+                              <w:rFonts w:ascii="Cambria Math" w:hAnsi="Cambria Math" w:cs="Cambria Math"/>
+                              <w:sz w:val="24"/>
+                              <w:szCs w:val="24"/>
+                            </w:rPr>
+                            <m:t>5</m:t>
+                          </m:r>
+                          <m:r>
+                            <w:rPr>
+                              <w:rFonts w:ascii="Cambria Math" w:hAnsi="Cambria Math" w:cs="Cambria Math"/>
+                              <w:sz w:val="24"/>
+                              <w:szCs w:val="24"/>
+                            </w:rPr>
+                            <m:t>t</m:t>
+                          </m:r>
+                        </m:e>
+                      </m:d>
+                    </m:e>
+                  </m:func>
+                </m:e>
+              </m:eqArr>
+            </m:e>
+          </m:d>
+        </m:oMath>
+      </m:oMathPara>
+    </w:p>
+    <w:p>
+      <w:pPr>
+        <w:rPr>
+          <w:rFonts w:ascii="Times New Roman" w:eastAsia="Times New Roman" w:hAnsi="Times New Roman" w:cs="Times New Roman"/>
+          <w:sz w:val="24"/>
+          <w:szCs w:val="24"/>
+          <w:lang w:eastAsia="fr-CH"/>
+        </w:rPr>
+      </w:pPr>
+      <w:r>
+        <w:rPr>
+          <w:rFonts w:ascii="Times New Roman" w:eastAsia="Times New Roman" w:hAnsi="Times New Roman" w:cs="Times New Roman"/>
+          <w:sz w:val="24"/>
+          <w:szCs w:val="24"/>
+          <w:lang w:eastAsia="fr-CH"/>
+        </w:rPr>
+        <w:br w:type="page"/>
+      </w:r>
     </w:p>
     <w:tbl>
       <w:tblPr>
@@ -3057,6 +4123,7 @@
                 <w:color w:val="000000"/>
                 <w:lang w:eastAsia="fr-CH"/>
               </w:rPr>
+              <w:lastRenderedPageBreak/>
               <w:t>Planning</w:t>
             </w:r>
           </w:p>
@@ -3107,7 +4174,6 @@
           <w:p>
             <w:pPr>
               <w:spacing w:after="0" w:line="240" w:lineRule="auto"/>
-              <w:jc w:val="both"/>
               <w:rPr>
                 <w:rFonts w:ascii="Times New Roman" w:eastAsia="Times New Roman" w:hAnsi="Times New Roman" w:cs="Times New Roman"/>
                 <w:sz w:val="24"/>
@@ -3121,48 +4187,7 @@
                 <w:color w:val="000000"/>
                 <w:lang w:eastAsia="fr-CH"/>
               </w:rPr>
-              <w:t>Voici les principales étapes du projet, pour un total de 80 heures de travails (10 jours x 8h).</w:t>
-            </w:r>
-          </w:p>
-          <w:p>
-            <w:pPr>
-              <w:spacing w:after="0" w:line="240" w:lineRule="auto"/>
-              <w:jc w:val="both"/>
-              <w:rPr>
-                <w:rFonts w:ascii="Times New Roman" w:eastAsia="Times New Roman" w:hAnsi="Times New Roman" w:cs="Times New Roman"/>
-                <w:sz w:val="24"/>
-                <w:szCs w:val="24"/>
-                <w:lang w:eastAsia="fr-CH"/>
-              </w:rPr>
-            </w:pPr>
-            <w:r>
-              <w:rPr>
-                <w:rFonts w:ascii="Arial" w:eastAsia="Times New Roman" w:hAnsi="Arial" w:cs="Arial"/>
-                <w:color w:val="000000"/>
-                <w:lang w:eastAsia="fr-CH"/>
-              </w:rPr>
-              <w:t>Les tests et la documentation seront réalisés en continue, en parallèle au développement.</w:t>
-            </w:r>
-          </w:p>
-          <w:p>
-            <w:pPr>
-              <w:spacing w:after="0" w:line="240" w:lineRule="auto"/>
-              <w:jc w:val="both"/>
-              <w:rPr>
-                <w:rFonts w:ascii="Times New Roman" w:eastAsia="Times New Roman" w:hAnsi="Times New Roman" w:cs="Times New Roman"/>
-                <w:sz w:val="24"/>
-                <w:szCs w:val="24"/>
-                <w:lang w:eastAsia="fr-CH"/>
-              </w:rPr>
-            </w:pPr>
-            <w:r>
-              <w:rPr>
-                <w:rFonts w:ascii="Times New Roman" w:eastAsia="Times New Roman" w:hAnsi="Times New Roman" w:cs="Times New Roman"/>
-                <w:sz w:val="24"/>
-                <w:szCs w:val="24"/>
-                <w:lang w:eastAsia="fr-CH"/>
-              </w:rPr>
-              <w:t> </w:t>
+              <w:t>Voici les principales étapes du projet, pour un total de 80 heures de travails (10 jours x 8h). Les tests et la documentation seront réalisés en continue, en parallèle au développement.</w:t>
             </w:r>
           </w:p>
           <w:p>
@@ -3201,27 +4226,25 @@
                 <w:color w:val="000000"/>
                 <w:lang w:eastAsia="fr-CH"/>
               </w:rPr>
-              <w:t xml:space="preserve">Création des formes et autres éléments d’interface : l’application redimensionnable, le menu, la zone du graff, la palette (couleurs + paramètres), l’éditeur. Création des claviers simple et étendus, avec les boutons d’action. Seules les vues sont réalisées : pas les actions. </w:t>
-            </w:r>
-          </w:p>
-          <w:p>
-            <w:pPr>
-              <w:spacing w:after="0" w:line="240" w:lineRule="auto"/>
-              <w:rPr>
-                <w:rFonts w:ascii="Times New Roman" w:eastAsia="Times New Roman" w:hAnsi="Times New Roman" w:cs="Times New Roman"/>
-                <w:sz w:val="24"/>
-                <w:szCs w:val="24"/>
+              <w:t xml:space="preserve">Création des </w:t>
+            </w:r>
+            <w:proofErr w:type="spellStart"/>
+            <w:r>
+              <w:rPr>
+                <w:rFonts w:ascii="Arial" w:eastAsia="Times New Roman" w:hAnsi="Arial" w:cs="Arial"/>
+                <w:color w:val="000000"/>
                 <w:lang w:eastAsia="fr-CH"/>
               </w:rPr>
-            </w:pPr>
-            <w:r>
-              <w:rPr>
-                <w:rFonts w:ascii="Times New Roman" w:eastAsia="Times New Roman" w:hAnsi="Times New Roman" w:cs="Times New Roman"/>
-                <w:sz w:val="24"/>
-                <w:szCs w:val="24"/>
+              <w:t>forms</w:t>
+            </w:r>
+            <w:proofErr w:type="spellEnd"/>
+            <w:r>
+              <w:rPr>
+                <w:rFonts w:ascii="Arial" w:eastAsia="Times New Roman" w:hAnsi="Arial" w:cs="Arial"/>
+                <w:color w:val="000000"/>
                 <w:lang w:eastAsia="fr-CH"/>
               </w:rPr>
-              <w:t> </w:t>
+              <w:t xml:space="preserve"> et autres éléments d’interface : l’application, le menu, la zone du graphe. Seules les vues sont réalisées : pas les actions. </w:t>
             </w:r>
           </w:p>
           <w:p>
@@ -3260,7 +4283,7 @@
                 <w:color w:val="000000"/>
                 <w:lang w:eastAsia="fr-CH"/>
               </w:rPr>
-              <w:t>Création de l’interface persistante (</w:t>
+              <w:t xml:space="preserve">Création des classes définissant la courbe : </w:t>
             </w:r>
             <w:r>
               <w:rPr>
@@ -3270,7 +4293,7 @@
                 <w:color w:val="000000"/>
                 <w:lang w:eastAsia="fr-CH"/>
               </w:rPr>
-              <w:t>Persistance</w:t>
+              <w:t>Courbe</w:t>
             </w:r>
             <w:r>
               <w:rPr>
@@ -3278,7 +4301,7 @@
                 <w:color w:val="000000"/>
                 <w:lang w:eastAsia="fr-CH"/>
               </w:rPr>
-              <w:t xml:space="preserve">). Création des classes définissant la courbe : </w:t>
+              <w:t xml:space="preserve">, </w:t>
             </w:r>
             <w:r>
               <w:rPr>
@@ -3288,7 +4311,7 @@
                 <w:color w:val="000000"/>
                 <w:lang w:eastAsia="fr-CH"/>
               </w:rPr>
-              <w:t>Courbe</w:t>
+              <w:t>Equation</w:t>
             </w:r>
             <w:r>
               <w:rPr>
@@ -3296,8 +4319,9 @@
                 <w:color w:val="000000"/>
                 <w:lang w:eastAsia="fr-CH"/>
               </w:rPr>
-              <w:t xml:space="preserve">, </w:t>
-            </w:r>
+              <w:t xml:space="preserve"> et </w:t>
+            </w:r>
+            <w:proofErr w:type="spellStart"/>
             <w:r>
               <w:rPr>
                 <w:rFonts w:ascii="Arial" w:eastAsia="Times New Roman" w:hAnsi="Arial" w:cs="Arial"/>
@@ -3306,16 +4330,19 @@
                 <w:color w:val="000000"/>
                 <w:lang w:eastAsia="fr-CH"/>
               </w:rPr>
-              <w:t>Equation</w:t>
-            </w:r>
+              <w:t>Parametres</w:t>
+            </w:r>
+            <w:proofErr w:type="spellEnd"/>
             <w:r>
               <w:rPr>
                 <w:rFonts w:ascii="Arial" w:eastAsia="Times New Roman" w:hAnsi="Arial" w:cs="Arial"/>
                 <w:color w:val="000000"/>
                 <w:lang w:eastAsia="fr-CH"/>
               </w:rPr>
-              <w:t xml:space="preserve"> et </w:t>
-            </w:r>
+              <w:t xml:space="preserve">. Implémentation minimaliste de la méthode </w:t>
+            </w:r>
+            <w:proofErr w:type="spellStart"/>
+            <w:proofErr w:type="gramStart"/>
             <w:r>
               <w:rPr>
                 <w:rFonts w:ascii="Arial" w:eastAsia="Times New Roman" w:hAnsi="Arial" w:cs="Arial"/>
@@ -3324,7 +4351,7 @@
                 <w:color w:val="000000"/>
                 <w:lang w:eastAsia="fr-CH"/>
               </w:rPr>
-              <w:t>Paramètre</w:t>
+              <w:t>Courbe</w:t>
             </w:r>
             <w:r>
               <w:rPr>
@@ -3332,71 +4359,25 @@
                 <w:color w:val="000000"/>
                 <w:lang w:eastAsia="fr-CH"/>
               </w:rPr>
-              <w:t xml:space="preserve">. </w:t>
-            </w:r>
-            <w:r>
-              <w:rPr>
-                <w:rFonts w:ascii="Arial" w:eastAsia="Times New Roman" w:hAnsi="Arial" w:cs="Arial"/>
-                <w:b/>
-                <w:bCs/>
-                <w:color w:val="000000"/>
-                <w:lang w:eastAsia="fr-CH"/>
-              </w:rPr>
-              <w:t xml:space="preserve">Implémentation complète de la classe </w:t>
-            </w:r>
-            <w:r>
-              <w:rPr>
-                <w:rFonts w:ascii="Arial" w:eastAsia="Times New Roman" w:hAnsi="Arial" w:cs="Arial"/>
-                <w:b/>
-                <w:bCs/>
-                <w:i/>
-                <w:iCs/>
-                <w:color w:val="000000"/>
-                <w:lang w:eastAsia="fr-CH"/>
-              </w:rPr>
-              <w:t>Rep</w:t>
-            </w:r>
-            <w:r>
-              <w:rPr>
-                <w:rFonts w:ascii="Arial" w:eastAsia="Times New Roman" w:hAnsi="Arial" w:cs="Arial"/>
-                <w:b/>
-                <w:bCs/>
-                <w:i/>
-                <w:iCs/>
-                <w:color w:val="000000"/>
-                <w:lang w:eastAsia="fr-CH"/>
-              </w:rPr>
-              <w:t>e</w:t>
-            </w:r>
-            <w:r>
-              <w:rPr>
-                <w:rFonts w:ascii="Arial" w:eastAsia="Times New Roman" w:hAnsi="Arial" w:cs="Arial"/>
-                <w:b/>
-                <w:bCs/>
-                <w:i/>
-                <w:iCs/>
-                <w:color w:val="000000"/>
-                <w:lang w:eastAsia="fr-CH"/>
-              </w:rPr>
-              <w:t>re</w:t>
-            </w:r>
-            <w:r>
-              <w:rPr>
-                <w:rFonts w:ascii="Arial" w:eastAsia="Times New Roman" w:hAnsi="Arial" w:cs="Arial"/>
-                <w:b/>
-                <w:bCs/>
-                <w:color w:val="000000"/>
-                <w:lang w:eastAsia="fr-CH"/>
-              </w:rPr>
-              <w:t>.</w:t>
-            </w:r>
+              <w:t>.dessiner</w:t>
+            </w:r>
+            <w:proofErr w:type="spellEnd"/>
             <w:r>
               <w:rPr>
                 <w:rFonts w:ascii="Arial" w:eastAsia="Times New Roman" w:hAnsi="Arial" w:cs="Arial"/>
                 <w:color w:val="000000"/>
                 <w:lang w:eastAsia="fr-CH"/>
               </w:rPr>
-              <w:t xml:space="preserve"> Implémentation minimaliste de la méthode </w:t>
+              <w:t>(</w:t>
+            </w:r>
+            <w:proofErr w:type="gramEnd"/>
+            <w:r>
+              <w:rPr>
+                <w:rFonts w:ascii="Arial" w:eastAsia="Times New Roman" w:hAnsi="Arial" w:cs="Arial"/>
+                <w:color w:val="000000"/>
+                <w:lang w:eastAsia="fr-CH"/>
+              </w:rPr>
+              <w:t xml:space="preserve">) avec une </w:t>
             </w:r>
             <w:r>
               <w:rPr>
@@ -3406,7 +4387,74 @@
                 <w:color w:val="000000"/>
                 <w:lang w:eastAsia="fr-CH"/>
               </w:rPr>
-              <w:t>Courbe</w:t>
+              <w:t>Equation</w:t>
+            </w:r>
+            <w:r>
+              <w:rPr>
+                <w:rFonts w:ascii="Arial" w:eastAsia="Times New Roman" w:hAnsi="Arial" w:cs="Arial"/>
+                <w:color w:val="000000"/>
+                <w:lang w:eastAsia="fr-CH"/>
+              </w:rPr>
+              <w:t xml:space="preserve"> de test simple codée en dur (style y(x)=x). </w:t>
+            </w:r>
+          </w:p>
+          <w:p>
+            <w:pPr>
+              <w:spacing w:after="0" w:line="240" w:lineRule="auto"/>
+              <w:rPr>
+                <w:rFonts w:ascii="Times New Roman" w:eastAsia="Times New Roman" w:hAnsi="Times New Roman" w:cs="Times New Roman"/>
+                <w:sz w:val="24"/>
+                <w:szCs w:val="24"/>
+                <w:lang w:eastAsia="fr-CH"/>
+              </w:rPr>
+            </w:pPr>
+            <w:r>
+              <w:rPr>
+                <w:rFonts w:ascii="Times New Roman" w:eastAsia="Times New Roman" w:hAnsi="Times New Roman" w:cs="Times New Roman"/>
+                <w:sz w:val="24"/>
+                <w:szCs w:val="24"/>
+                <w:lang w:eastAsia="fr-CH"/>
+              </w:rPr>
+              <w:t> </w:t>
+            </w:r>
+          </w:p>
+          <w:p>
+            <w:pPr>
+              <w:spacing w:after="0" w:line="240" w:lineRule="auto"/>
+              <w:jc w:val="right"/>
+              <w:rPr>
+                <w:rFonts w:ascii="Times New Roman" w:eastAsia="Times New Roman" w:hAnsi="Times New Roman" w:cs="Times New Roman"/>
+                <w:sz w:val="24"/>
+                <w:szCs w:val="24"/>
+                <w:lang w:eastAsia="fr-CH"/>
+              </w:rPr>
+            </w:pPr>
+            <w:r>
+              <w:rPr>
+                <w:rFonts w:ascii="Arial" w:eastAsia="Times New Roman" w:hAnsi="Arial" w:cs="Arial"/>
+                <w:color w:val="999999"/>
+                <w:lang w:eastAsia="fr-CH"/>
+              </w:rPr>
+              <w:t>Jour 3 et 4</w:t>
+            </w:r>
+          </w:p>
+          <w:p>
+            <w:pPr>
+              <w:spacing w:after="0" w:line="240" w:lineRule="auto"/>
+              <w:rPr>
+                <w:rFonts w:ascii="Times New Roman" w:eastAsia="Times New Roman" w:hAnsi="Times New Roman" w:cs="Times New Roman"/>
+                <w:sz w:val="24"/>
+                <w:szCs w:val="24"/>
+                <w:lang w:eastAsia="fr-CH"/>
+              </w:rPr>
+            </w:pPr>
+            <w:r>
+              <w:rPr>
+                <w:rFonts w:ascii="Arial" w:eastAsia="Times New Roman" w:hAnsi="Arial" w:cs="Arial"/>
+                <w:color w:val="000000"/>
+                <w:lang w:eastAsia="fr-CH"/>
+              </w:rPr>
+              <w:t>Ajout du champ de saisie de l’</w:t>
             </w:r>
             <w:r>
               <w:rPr>
@@ -3416,7 +4464,7 @@
                 <w:color w:val="000000"/>
                 <w:lang w:eastAsia="fr-CH"/>
               </w:rPr>
-              <w:t xml:space="preserve"> </w:t>
+              <w:t>Equation</w:t>
             </w:r>
             <w:r>
               <w:rPr>
@@ -3424,8 +4472,10 @@
                 <w:color w:val="000000"/>
                 <w:lang w:eastAsia="fr-CH"/>
               </w:rPr>
-              <w:t xml:space="preserve">dessiner() avec une </w:t>
-            </w:r>
+              <w:t xml:space="preserve">. Implémentation des boutons d’action. Implémentation de la méthode </w:t>
+            </w:r>
+            <w:proofErr w:type="spellStart"/>
+            <w:proofErr w:type="gramStart"/>
             <w:r>
               <w:rPr>
                 <w:rFonts w:ascii="Arial" w:eastAsia="Times New Roman" w:hAnsi="Arial" w:cs="Arial"/>
@@ -3434,7 +4484,7 @@
                 <w:color w:val="000000"/>
                 <w:lang w:eastAsia="fr-CH"/>
               </w:rPr>
-              <w:t>Equation</w:t>
+              <w:t>Courbe</w:t>
             </w:r>
             <w:r>
               <w:rPr>
@@ -3442,7 +4492,43 @@
                 <w:color w:val="000000"/>
                 <w:lang w:eastAsia="fr-CH"/>
               </w:rPr>
-              <w:t xml:space="preserve"> de test simple codée en dur (style y(x)=x). </w:t>
+              <w:t>.dessiner</w:t>
+            </w:r>
+            <w:proofErr w:type="spellEnd"/>
+            <w:r>
+              <w:rPr>
+                <w:rFonts w:ascii="Arial" w:eastAsia="Times New Roman" w:hAnsi="Arial" w:cs="Arial"/>
+                <w:color w:val="000000"/>
+                <w:lang w:eastAsia="fr-CH"/>
+              </w:rPr>
+              <w:t>(</w:t>
+            </w:r>
+            <w:proofErr w:type="gramEnd"/>
+            <w:r>
+              <w:rPr>
+                <w:rFonts w:ascii="Arial" w:eastAsia="Times New Roman" w:hAnsi="Arial" w:cs="Arial"/>
+                <w:color w:val="000000"/>
+                <w:lang w:eastAsia="fr-CH"/>
+              </w:rPr>
+              <w:t xml:space="preserve">) avec l’appel à la librairie </w:t>
+            </w:r>
+            <w:proofErr w:type="spellStart"/>
+            <w:r>
+              <w:rPr>
+                <w:rFonts w:ascii="Arial" w:eastAsia="Times New Roman" w:hAnsi="Arial" w:cs="Arial"/>
+                <w:color w:val="000000"/>
+                <w:lang w:eastAsia="fr-CH"/>
+              </w:rPr>
+              <w:t>CSharp-Eval</w:t>
+            </w:r>
+            <w:proofErr w:type="spellEnd"/>
+            <w:r>
+              <w:rPr>
+                <w:rFonts w:ascii="Arial" w:eastAsia="Times New Roman" w:hAnsi="Arial" w:cs="Arial"/>
+                <w:color w:val="000000"/>
+                <w:lang w:eastAsia="fr-CH"/>
+              </w:rPr>
+              <w:t>.</w:t>
             </w:r>
           </w:p>
           <w:p>
@@ -3482,7 +4568,7 @@
                 <w:color w:val="999999"/>
                 <w:lang w:eastAsia="fr-CH"/>
               </w:rPr>
-              <w:t>Jour 3</w:t>
+              <w:t>Jour 5 et 6</w:t>
             </w:r>
           </w:p>
           <w:p>
@@ -3501,8 +4587,10 @@
                 <w:color w:val="000000"/>
                 <w:lang w:eastAsia="fr-CH"/>
               </w:rPr>
-              <w:t>Ajout du champ de saisie de l’</w:t>
-            </w:r>
+              <w:t xml:space="preserve">Implémentation de la méthode </w:t>
+            </w:r>
+            <w:proofErr w:type="spellStart"/>
+            <w:proofErr w:type="gramStart"/>
             <w:r>
               <w:rPr>
                 <w:rFonts w:ascii="Arial" w:eastAsia="Times New Roman" w:hAnsi="Arial" w:cs="Arial"/>
@@ -3519,8 +4607,27 @@
                 <w:color w:val="000000"/>
                 <w:lang w:eastAsia="fr-CH"/>
               </w:rPr>
-              <w:t xml:space="preserve">. Implémentation des boutons d’action de la classe </w:t>
-            </w:r>
+              <w:t>.verifier</w:t>
+            </w:r>
+            <w:proofErr w:type="spellEnd"/>
+            <w:r>
+              <w:rPr>
+                <w:rFonts w:ascii="Arial" w:eastAsia="Times New Roman" w:hAnsi="Arial" w:cs="Arial"/>
+                <w:color w:val="000000"/>
+                <w:lang w:eastAsia="fr-CH"/>
+              </w:rPr>
+              <w:t>(</w:t>
+            </w:r>
+            <w:proofErr w:type="gramEnd"/>
+            <w:r>
+              <w:rPr>
+                <w:rFonts w:ascii="Arial" w:eastAsia="Times New Roman" w:hAnsi="Arial" w:cs="Arial"/>
+                <w:color w:val="000000"/>
+                <w:lang w:eastAsia="fr-CH"/>
+              </w:rPr>
+              <w:t xml:space="preserve">). Ajout dans la classe </w:t>
+            </w:r>
+            <w:proofErr w:type="spellStart"/>
             <w:r>
               <w:rPr>
                 <w:rFonts w:ascii="Arial" w:eastAsia="Times New Roman" w:hAnsi="Arial" w:cs="Arial"/>
@@ -3529,79 +4636,16 @@
                 <w:color w:val="000000"/>
                 <w:lang w:eastAsia="fr-CH"/>
               </w:rPr>
-              <w:t>Clavier</w:t>
-            </w:r>
+              <w:t>Parametre</w:t>
+            </w:r>
+            <w:proofErr w:type="spellEnd"/>
             <w:r>
               <w:rPr>
                 <w:rFonts w:ascii="Arial" w:eastAsia="Times New Roman" w:hAnsi="Arial" w:cs="Arial"/>
                 <w:color w:val="000000"/>
                 <w:lang w:eastAsia="fr-CH"/>
               </w:rPr>
-              <w:t xml:space="preserve">. Implémentation de la </w:t>
-            </w:r>
-            <w:r>
-              <w:rPr>
-                <w:rFonts w:ascii="Arial" w:eastAsia="Times New Roman" w:hAnsi="Arial" w:cs="Arial"/>
-                <w:i/>
-                <w:iCs/>
-                <w:color w:val="000000"/>
-                <w:lang w:eastAsia="fr-CH"/>
-              </w:rPr>
-              <w:t xml:space="preserve">Palette </w:t>
-            </w:r>
-            <w:r>
-              <w:rPr>
-                <w:rFonts w:ascii="Arial" w:eastAsia="Times New Roman" w:hAnsi="Arial" w:cs="Arial"/>
-                <w:color w:val="000000"/>
-                <w:lang w:eastAsia="fr-CH"/>
-              </w:rPr>
-              <w:t xml:space="preserve">sans les couleurs. Implémentation de la méthode </w:t>
-            </w:r>
-            <w:r>
-              <w:rPr>
-                <w:rFonts w:ascii="Arial" w:eastAsia="Times New Roman" w:hAnsi="Arial" w:cs="Arial"/>
-                <w:i/>
-                <w:iCs/>
-                <w:color w:val="000000"/>
-                <w:lang w:eastAsia="fr-CH"/>
-              </w:rPr>
-              <w:t>Courbe</w:t>
-            </w:r>
-            <w:r>
-              <w:rPr>
-                <w:rFonts w:ascii="Arial" w:eastAsia="Times New Roman" w:hAnsi="Arial" w:cs="Arial"/>
-                <w:color w:val="000000"/>
-                <w:lang w:eastAsia="fr-CH"/>
-              </w:rPr>
-              <w:t>.dessiner (</w:t>
-            </w:r>
-            <w:r>
-              <w:rPr>
-                <w:rFonts w:ascii="Arial" w:eastAsia="Times New Roman" w:hAnsi="Arial" w:cs="Arial"/>
-                <w:color w:val="000000"/>
-                <w:lang w:eastAsia="fr-CH"/>
-              </w:rPr>
-              <w:t>) avec l’appel à la librairie CSharp-Eval.</w:t>
-            </w:r>
-          </w:p>
-          <w:p>
-            <w:pPr>
-              <w:spacing w:after="0" w:line="240" w:lineRule="auto"/>
-              <w:rPr>
-                <w:rFonts w:ascii="Times New Roman" w:eastAsia="Times New Roman" w:hAnsi="Times New Roman" w:cs="Times New Roman"/>
-                <w:sz w:val="24"/>
-                <w:szCs w:val="24"/>
-                <w:lang w:eastAsia="fr-CH"/>
-              </w:rPr>
-            </w:pPr>
-            <w:r>
-              <w:rPr>
-                <w:rFonts w:ascii="Times New Roman" w:eastAsia="Times New Roman" w:hAnsi="Times New Roman" w:cs="Times New Roman"/>
-                <w:sz w:val="24"/>
-                <w:szCs w:val="24"/>
-                <w:lang w:eastAsia="fr-CH"/>
-              </w:rPr>
-              <w:t> </w:t>
+              <w:t xml:space="preserve"> des calculs automatiques de la précision et des intervalles de valeurs.</w:t>
             </w:r>
           </w:p>
           <w:p>
@@ -3621,7 +4665,7 @@
                 <w:color w:val="999999"/>
                 <w:lang w:eastAsia="fr-CH"/>
               </w:rPr>
-              <w:t>Jour 4</w:t>
+              <w:t>Jour 7 et 8</w:t>
             </w:r>
           </w:p>
           <w:p>
@@ -3640,63 +4684,7 @@
                 <w:color w:val="000000"/>
                 <w:lang w:eastAsia="fr-CH"/>
               </w:rPr>
-              <w:t xml:space="preserve">Implémentation du clavier simple de la classe </w:t>
-            </w:r>
-            <w:r>
-              <w:rPr>
-                <w:rFonts w:ascii="Arial" w:eastAsia="Times New Roman" w:hAnsi="Arial" w:cs="Arial"/>
-                <w:i/>
-                <w:iCs/>
-                <w:color w:val="000000"/>
-                <w:lang w:eastAsia="fr-CH"/>
-              </w:rPr>
-              <w:t>Clavier</w:t>
-            </w:r>
-            <w:r>
-              <w:rPr>
-                <w:rFonts w:ascii="Arial" w:eastAsia="Times New Roman" w:hAnsi="Arial" w:cs="Arial"/>
-                <w:color w:val="000000"/>
-                <w:lang w:eastAsia="fr-CH"/>
-              </w:rPr>
-              <w:t xml:space="preserve"> et de la classe </w:t>
-            </w:r>
-            <w:r>
-              <w:rPr>
-                <w:rFonts w:ascii="Arial" w:eastAsia="Times New Roman" w:hAnsi="Arial" w:cs="Arial"/>
-                <w:i/>
-                <w:iCs/>
-                <w:color w:val="000000"/>
-                <w:lang w:eastAsia="fr-CH"/>
-              </w:rPr>
-              <w:t>Editeur</w:t>
-            </w:r>
-            <w:r>
-              <w:rPr>
-                <w:rFonts w:ascii="Arial" w:eastAsia="Times New Roman" w:hAnsi="Arial" w:cs="Arial"/>
-                <w:color w:val="000000"/>
-                <w:lang w:eastAsia="fr-CH"/>
-              </w:rPr>
-              <w:t xml:space="preserve"> avec les différents états pour déterminer le type de courbe automatiquement. </w:t>
-            </w:r>
-          </w:p>
-          <w:p>
-            <w:pPr>
-              <w:spacing w:after="0" w:line="240" w:lineRule="auto"/>
-              <w:rPr>
-                <w:rFonts w:ascii="Times New Roman" w:eastAsia="Times New Roman" w:hAnsi="Times New Roman" w:cs="Times New Roman"/>
-                <w:sz w:val="24"/>
-                <w:szCs w:val="24"/>
-                <w:lang w:eastAsia="fr-CH"/>
-              </w:rPr>
-            </w:pPr>
-            <w:r>
-              <w:rPr>
-                <w:rFonts w:ascii="Times New Roman" w:eastAsia="Times New Roman" w:hAnsi="Times New Roman" w:cs="Times New Roman"/>
-                <w:sz w:val="24"/>
-                <w:szCs w:val="24"/>
-                <w:lang w:eastAsia="fr-CH"/>
-              </w:rPr>
-              <w:t> </w:t>
+              <w:t xml:space="preserve">Finalisation du code et tests. </w:t>
             </w:r>
           </w:p>
           <w:p>
@@ -3716,7 +4704,7 @@
                 <w:color w:val="999999"/>
                 <w:lang w:eastAsia="fr-CH"/>
               </w:rPr>
-              <w:t>Jour 5</w:t>
+              <w:t>Jour 9 et 10</w:t>
             </w:r>
           </w:p>
           <w:p>
@@ -3732,659 +4720,6 @@
             <w:r>
               <w:rPr>
                 <w:rFonts w:ascii="Arial" w:eastAsia="Times New Roman" w:hAnsi="Arial" w:cs="Arial"/>
-                <w:color w:val="000000"/>
-                <w:lang w:eastAsia="fr-CH"/>
-              </w:rPr>
-              <w:t xml:space="preserve">Implémentation de la méthode </w:t>
-            </w:r>
-            <w:r>
-              <w:rPr>
-                <w:rFonts w:ascii="Arial" w:eastAsia="Times New Roman" w:hAnsi="Arial" w:cs="Arial"/>
-                <w:i/>
-                <w:iCs/>
-                <w:color w:val="000000"/>
-                <w:lang w:eastAsia="fr-CH"/>
-              </w:rPr>
-              <w:t>Equation</w:t>
-            </w:r>
-            <w:r>
-              <w:rPr>
-                <w:rFonts w:ascii="Arial" w:eastAsia="Times New Roman" w:hAnsi="Arial" w:cs="Arial"/>
-                <w:color w:val="000000"/>
-                <w:lang w:eastAsia="fr-CH"/>
-              </w:rPr>
-              <w:t>.verifier (</w:t>
-            </w:r>
-            <w:r>
-              <w:rPr>
-                <w:rFonts w:ascii="Arial" w:eastAsia="Times New Roman" w:hAnsi="Arial" w:cs="Arial"/>
-                <w:color w:val="000000"/>
-                <w:lang w:eastAsia="fr-CH"/>
-              </w:rPr>
-              <w:t xml:space="preserve">). Ajout dans la classe </w:t>
-            </w:r>
-            <w:r>
-              <w:rPr>
-                <w:rFonts w:ascii="Arial" w:eastAsia="Times New Roman" w:hAnsi="Arial" w:cs="Arial"/>
-                <w:i/>
-                <w:iCs/>
-                <w:color w:val="000000"/>
-                <w:lang w:eastAsia="fr-CH"/>
-              </w:rPr>
-              <w:t>Paramètre</w:t>
-            </w:r>
-            <w:r>
-              <w:rPr>
-                <w:rFonts w:ascii="Arial" w:eastAsia="Times New Roman" w:hAnsi="Arial" w:cs="Arial"/>
-                <w:color w:val="000000"/>
-                <w:lang w:eastAsia="fr-CH"/>
-              </w:rPr>
-              <w:t xml:space="preserve"> des calculs automatiques de la précision et des intervalles de valeurs. </w:t>
-            </w:r>
-            <w:r>
-              <w:rPr>
-                <w:rFonts w:ascii="Arial" w:eastAsia="Times New Roman" w:hAnsi="Arial" w:cs="Arial"/>
-                <w:b/>
-                <w:bCs/>
-                <w:color w:val="000000"/>
-                <w:lang w:eastAsia="fr-CH"/>
-              </w:rPr>
-              <w:t xml:space="preserve">Finalisation de la classe </w:t>
-            </w:r>
-            <w:r>
-              <w:rPr>
-                <w:rFonts w:ascii="Arial" w:eastAsia="Times New Roman" w:hAnsi="Arial" w:cs="Arial"/>
-                <w:b/>
-                <w:bCs/>
-                <w:i/>
-                <w:iCs/>
-                <w:color w:val="000000"/>
-                <w:lang w:eastAsia="fr-CH"/>
-              </w:rPr>
-              <w:t>Palette</w:t>
-            </w:r>
-            <w:r>
-              <w:rPr>
-                <w:rFonts w:ascii="Arial" w:eastAsia="Times New Roman" w:hAnsi="Arial" w:cs="Arial"/>
-                <w:b/>
-                <w:bCs/>
-                <w:color w:val="000000"/>
-                <w:lang w:eastAsia="fr-CH"/>
-              </w:rPr>
-              <w:t>.</w:t>
-            </w:r>
-          </w:p>
-          <w:p>
-            <w:pPr>
-              <w:spacing w:after="0" w:line="240" w:lineRule="auto"/>
-              <w:rPr>
-                <w:rFonts w:ascii="Times New Roman" w:eastAsia="Times New Roman" w:hAnsi="Times New Roman" w:cs="Times New Roman"/>
-                <w:sz w:val="24"/>
-                <w:szCs w:val="24"/>
-                <w:lang w:eastAsia="fr-CH"/>
-              </w:rPr>
-            </w:pPr>
-            <w:r>
-              <w:rPr>
-                <w:rFonts w:ascii="Times New Roman" w:eastAsia="Times New Roman" w:hAnsi="Times New Roman" w:cs="Times New Roman"/>
-                <w:sz w:val="24"/>
-                <w:szCs w:val="24"/>
-                <w:lang w:eastAsia="fr-CH"/>
-              </w:rPr>
-              <w:t> </w:t>
-            </w:r>
-          </w:p>
-          <w:p>
-            <w:pPr>
-              <w:spacing w:after="0" w:line="240" w:lineRule="auto"/>
-              <w:jc w:val="right"/>
-              <w:rPr>
-                <w:rFonts w:ascii="Times New Roman" w:eastAsia="Times New Roman" w:hAnsi="Times New Roman" w:cs="Times New Roman"/>
-                <w:sz w:val="24"/>
-                <w:szCs w:val="24"/>
-                <w:lang w:eastAsia="fr-CH"/>
-              </w:rPr>
-            </w:pPr>
-            <w:r>
-              <w:rPr>
-                <w:rFonts w:ascii="Arial" w:eastAsia="Times New Roman" w:hAnsi="Arial" w:cs="Arial"/>
-                <w:color w:val="999999"/>
-                <w:lang w:eastAsia="fr-CH"/>
-              </w:rPr>
-              <w:t>Jour 6</w:t>
-            </w:r>
-          </w:p>
-          <w:p>
-            <w:pPr>
-              <w:spacing w:after="0" w:line="240" w:lineRule="auto"/>
-              <w:rPr>
-                <w:rFonts w:ascii="Times New Roman" w:eastAsia="Times New Roman" w:hAnsi="Times New Roman" w:cs="Times New Roman"/>
-                <w:sz w:val="24"/>
-                <w:szCs w:val="24"/>
-                <w:lang w:eastAsia="fr-CH"/>
-              </w:rPr>
-            </w:pPr>
-            <w:r>
-              <w:rPr>
-                <w:rFonts w:ascii="Arial" w:eastAsia="Times New Roman" w:hAnsi="Arial" w:cs="Arial"/>
-                <w:color w:val="000000"/>
-                <w:lang w:eastAsia="fr-CH"/>
-              </w:rPr>
-              <w:t xml:space="preserve">Ajout des couleurs dans la classe </w:t>
-            </w:r>
-            <w:r>
-              <w:rPr>
-                <w:rFonts w:ascii="Arial" w:eastAsia="Times New Roman" w:hAnsi="Arial" w:cs="Arial"/>
-                <w:i/>
-                <w:iCs/>
-                <w:color w:val="000000"/>
-                <w:lang w:eastAsia="fr-CH"/>
-              </w:rPr>
-              <w:t>Palette</w:t>
-            </w:r>
-            <w:r>
-              <w:rPr>
-                <w:rFonts w:ascii="Arial" w:eastAsia="Times New Roman" w:hAnsi="Arial" w:cs="Arial"/>
-                <w:color w:val="000000"/>
-                <w:lang w:eastAsia="fr-CH"/>
-              </w:rPr>
-              <w:t xml:space="preserve">. Ajout du traitement des familles de courbes. </w:t>
-            </w:r>
-            <w:r>
-              <w:rPr>
-                <w:rFonts w:ascii="Arial" w:eastAsia="Times New Roman" w:hAnsi="Arial" w:cs="Arial"/>
-                <w:b/>
-                <w:bCs/>
-                <w:color w:val="000000"/>
-                <w:lang w:eastAsia="fr-CH"/>
-              </w:rPr>
-              <w:t xml:space="preserve">Finalisation des classes </w:t>
-            </w:r>
-            <w:r>
-              <w:rPr>
-                <w:rFonts w:ascii="Arial" w:eastAsia="Times New Roman" w:hAnsi="Arial" w:cs="Arial"/>
-                <w:b/>
-                <w:bCs/>
-                <w:i/>
-                <w:iCs/>
-                <w:color w:val="000000"/>
-                <w:lang w:eastAsia="fr-CH"/>
-              </w:rPr>
-              <w:t>Courbe</w:t>
-            </w:r>
-            <w:r>
-              <w:rPr>
-                <w:rFonts w:ascii="Arial" w:eastAsia="Times New Roman" w:hAnsi="Arial" w:cs="Arial"/>
-                <w:b/>
-                <w:bCs/>
-                <w:color w:val="000000"/>
-                <w:lang w:eastAsia="fr-CH"/>
-              </w:rPr>
-              <w:t xml:space="preserve">, </w:t>
-            </w:r>
-            <w:r>
-              <w:rPr>
-                <w:rFonts w:ascii="Arial" w:eastAsia="Times New Roman" w:hAnsi="Arial" w:cs="Arial"/>
-                <w:b/>
-                <w:bCs/>
-                <w:i/>
-                <w:iCs/>
-                <w:color w:val="000000"/>
-                <w:lang w:eastAsia="fr-CH"/>
-              </w:rPr>
-              <w:t>Param</w:t>
-            </w:r>
-            <w:r>
-              <w:rPr>
-                <w:rFonts w:ascii="Arial" w:eastAsia="Times New Roman" w:hAnsi="Arial" w:cs="Arial"/>
-                <w:b/>
-                <w:bCs/>
-                <w:i/>
-                <w:iCs/>
-                <w:color w:val="000000"/>
-                <w:lang w:eastAsia="fr-CH"/>
-              </w:rPr>
-              <w:t>e</w:t>
-            </w:r>
-            <w:r>
-              <w:rPr>
-                <w:rFonts w:ascii="Arial" w:eastAsia="Times New Roman" w:hAnsi="Arial" w:cs="Arial"/>
-                <w:b/>
-                <w:bCs/>
-                <w:i/>
-                <w:iCs/>
-                <w:color w:val="000000"/>
-                <w:lang w:eastAsia="fr-CH"/>
-              </w:rPr>
-              <w:t>tre</w:t>
-            </w:r>
-            <w:r>
-              <w:rPr>
-                <w:rFonts w:ascii="Arial" w:eastAsia="Times New Roman" w:hAnsi="Arial" w:cs="Arial"/>
-                <w:b/>
-                <w:bCs/>
-                <w:color w:val="000000"/>
-                <w:lang w:eastAsia="fr-CH"/>
-              </w:rPr>
-              <w:t xml:space="preserve"> et </w:t>
-            </w:r>
-            <w:r>
-              <w:rPr>
-                <w:rFonts w:ascii="Arial" w:eastAsia="Times New Roman" w:hAnsi="Arial" w:cs="Arial"/>
-                <w:b/>
-                <w:bCs/>
-                <w:i/>
-                <w:iCs/>
-                <w:color w:val="000000"/>
-                <w:lang w:eastAsia="fr-CH"/>
-              </w:rPr>
-              <w:t>Equation</w:t>
-            </w:r>
-            <w:r>
-              <w:rPr>
-                <w:rFonts w:ascii="Arial" w:eastAsia="Times New Roman" w:hAnsi="Arial" w:cs="Arial"/>
-                <w:b/>
-                <w:bCs/>
-                <w:color w:val="000000"/>
-                <w:lang w:eastAsia="fr-CH"/>
-              </w:rPr>
-              <w:t>.</w:t>
-            </w:r>
-          </w:p>
-          <w:p>
-            <w:pPr>
-              <w:spacing w:after="0" w:line="240" w:lineRule="auto"/>
-              <w:rPr>
-                <w:rFonts w:ascii="Times New Roman" w:eastAsia="Times New Roman" w:hAnsi="Times New Roman" w:cs="Times New Roman"/>
-                <w:sz w:val="24"/>
-                <w:szCs w:val="24"/>
-                <w:lang w:eastAsia="fr-CH"/>
-              </w:rPr>
-            </w:pPr>
-            <w:r>
-              <w:rPr>
-                <w:rFonts w:ascii="Times New Roman" w:eastAsia="Times New Roman" w:hAnsi="Times New Roman" w:cs="Times New Roman"/>
-                <w:sz w:val="24"/>
-                <w:szCs w:val="24"/>
-                <w:lang w:eastAsia="fr-CH"/>
-              </w:rPr>
-              <w:t> </w:t>
-            </w:r>
-          </w:p>
-          <w:p>
-            <w:pPr>
-              <w:spacing w:after="0" w:line="240" w:lineRule="auto"/>
-              <w:jc w:val="right"/>
-              <w:rPr>
-                <w:rFonts w:ascii="Times New Roman" w:eastAsia="Times New Roman" w:hAnsi="Times New Roman" w:cs="Times New Roman"/>
-                <w:sz w:val="24"/>
-                <w:szCs w:val="24"/>
-                <w:lang w:eastAsia="fr-CH"/>
-              </w:rPr>
-            </w:pPr>
-            <w:r>
-              <w:rPr>
-                <w:rFonts w:ascii="Arial" w:eastAsia="Times New Roman" w:hAnsi="Arial" w:cs="Arial"/>
-                <w:color w:val="999999"/>
-                <w:lang w:eastAsia="fr-CH"/>
-              </w:rPr>
-              <w:t>Jour 7</w:t>
-            </w:r>
-          </w:p>
-          <w:p>
-            <w:pPr>
-              <w:spacing w:after="0" w:line="240" w:lineRule="auto"/>
-              <w:rPr>
-                <w:rFonts w:ascii="Times New Roman" w:eastAsia="Times New Roman" w:hAnsi="Times New Roman" w:cs="Times New Roman"/>
-                <w:sz w:val="24"/>
-                <w:szCs w:val="24"/>
-                <w:lang w:eastAsia="fr-CH"/>
-              </w:rPr>
-            </w:pPr>
-            <w:r>
-              <w:rPr>
-                <w:rFonts w:ascii="Arial" w:eastAsia="Times New Roman" w:hAnsi="Arial" w:cs="Arial"/>
-                <w:color w:val="000000"/>
-                <w:lang w:eastAsia="fr-CH"/>
-              </w:rPr>
-              <w:t xml:space="preserve">Implémentation du clavier étendu et </w:t>
-            </w:r>
-            <w:r>
-              <w:rPr>
-                <w:rFonts w:ascii="Arial" w:eastAsia="Times New Roman" w:hAnsi="Arial" w:cs="Arial"/>
-                <w:b/>
-                <w:bCs/>
-                <w:color w:val="000000"/>
-                <w:lang w:eastAsia="fr-CH"/>
-              </w:rPr>
-              <w:t xml:space="preserve">finalisation de la classe </w:t>
-            </w:r>
-            <w:r>
-              <w:rPr>
-                <w:rFonts w:ascii="Arial" w:eastAsia="Times New Roman" w:hAnsi="Arial" w:cs="Arial"/>
-                <w:b/>
-                <w:bCs/>
-                <w:i/>
-                <w:iCs/>
-                <w:color w:val="000000"/>
-                <w:lang w:eastAsia="fr-CH"/>
-              </w:rPr>
-              <w:t>Clavier</w:t>
-            </w:r>
-            <w:r>
-              <w:rPr>
-                <w:rFonts w:ascii="Arial" w:eastAsia="Times New Roman" w:hAnsi="Arial" w:cs="Arial"/>
-                <w:b/>
-                <w:bCs/>
-                <w:color w:val="000000"/>
-                <w:lang w:eastAsia="fr-CH"/>
-              </w:rPr>
-              <w:t xml:space="preserve">, de la classe </w:t>
-            </w:r>
-            <w:r>
-              <w:rPr>
-                <w:rFonts w:ascii="Arial" w:eastAsia="Times New Roman" w:hAnsi="Arial" w:cs="Arial"/>
-                <w:b/>
-                <w:bCs/>
-                <w:i/>
-                <w:iCs/>
-                <w:color w:val="000000"/>
-                <w:lang w:eastAsia="fr-CH"/>
-              </w:rPr>
-              <w:t>Editeur</w:t>
-            </w:r>
-            <w:r>
-              <w:rPr>
-                <w:rFonts w:ascii="Arial" w:eastAsia="Times New Roman" w:hAnsi="Arial" w:cs="Arial"/>
-                <w:b/>
-                <w:bCs/>
-                <w:color w:val="000000"/>
-                <w:lang w:eastAsia="fr-CH"/>
-              </w:rPr>
-              <w:t xml:space="preserve"> et </w:t>
-            </w:r>
-            <w:r>
-              <w:rPr>
-                <w:rFonts w:ascii="Arial" w:eastAsia="Times New Roman" w:hAnsi="Arial" w:cs="Arial"/>
-                <w:b/>
-                <w:bCs/>
-                <w:i/>
-                <w:iCs/>
-                <w:color w:val="000000"/>
-                <w:lang w:eastAsia="fr-CH"/>
-              </w:rPr>
-              <w:t>Graphe</w:t>
-            </w:r>
-            <w:r>
-              <w:rPr>
-                <w:rFonts w:ascii="Arial" w:eastAsia="Times New Roman" w:hAnsi="Arial" w:cs="Arial"/>
-                <w:b/>
-                <w:bCs/>
-                <w:color w:val="000000"/>
-                <w:lang w:eastAsia="fr-CH"/>
-              </w:rPr>
-              <w:t>.</w:t>
-            </w:r>
-          </w:p>
-          <w:p>
-            <w:pPr>
-              <w:spacing w:after="0" w:line="240" w:lineRule="auto"/>
-              <w:rPr>
-                <w:rFonts w:ascii="Times New Roman" w:eastAsia="Times New Roman" w:hAnsi="Times New Roman" w:cs="Times New Roman"/>
-                <w:sz w:val="24"/>
-                <w:szCs w:val="24"/>
-                <w:lang w:eastAsia="fr-CH"/>
-              </w:rPr>
-            </w:pPr>
-            <w:r>
-              <w:rPr>
-                <w:rFonts w:ascii="Times New Roman" w:eastAsia="Times New Roman" w:hAnsi="Times New Roman" w:cs="Times New Roman"/>
-                <w:sz w:val="24"/>
-                <w:szCs w:val="24"/>
-                <w:lang w:eastAsia="fr-CH"/>
-              </w:rPr>
-              <w:t> </w:t>
-            </w:r>
-          </w:p>
-          <w:p>
-            <w:pPr>
-              <w:spacing w:after="0" w:line="240" w:lineRule="auto"/>
-              <w:jc w:val="right"/>
-              <w:rPr>
-                <w:rFonts w:ascii="Times New Roman" w:eastAsia="Times New Roman" w:hAnsi="Times New Roman" w:cs="Times New Roman"/>
-                <w:sz w:val="24"/>
-                <w:szCs w:val="24"/>
-                <w:lang w:eastAsia="fr-CH"/>
-              </w:rPr>
-            </w:pPr>
-            <w:r>
-              <w:rPr>
-                <w:rFonts w:ascii="Arial" w:eastAsia="Times New Roman" w:hAnsi="Arial" w:cs="Arial"/>
-                <w:color w:val="999999"/>
-                <w:lang w:eastAsia="fr-CH"/>
-              </w:rPr>
-              <w:t>Jour 8</w:t>
-            </w:r>
-          </w:p>
-          <w:p>
-            <w:pPr>
-              <w:spacing w:after="0" w:line="240" w:lineRule="auto"/>
-              <w:rPr>
-                <w:rFonts w:ascii="Times New Roman" w:eastAsia="Times New Roman" w:hAnsi="Times New Roman" w:cs="Times New Roman"/>
-                <w:sz w:val="24"/>
-                <w:szCs w:val="24"/>
-                <w:lang w:eastAsia="fr-CH"/>
-              </w:rPr>
-            </w:pPr>
-            <w:r>
-              <w:rPr>
-                <w:rFonts w:ascii="Arial" w:eastAsia="Times New Roman" w:hAnsi="Arial" w:cs="Arial"/>
-                <w:color w:val="000000"/>
-                <w:lang w:eastAsia="fr-CH"/>
-              </w:rPr>
-              <w:t xml:space="preserve">Implémentation des fonctions de sauvegarde et de restauration d’une courbe au format texte. </w:t>
-            </w:r>
-            <w:r>
-              <w:rPr>
-                <w:rFonts w:ascii="Arial" w:eastAsia="Times New Roman" w:hAnsi="Arial" w:cs="Arial"/>
-                <w:b/>
-                <w:bCs/>
-                <w:color w:val="000000"/>
-                <w:lang w:eastAsia="fr-CH"/>
-              </w:rPr>
-              <w:t xml:space="preserve">Finalisation des méthodes de l’interface </w:t>
-            </w:r>
-            <w:r>
-              <w:rPr>
-                <w:rFonts w:ascii="Arial" w:eastAsia="Times New Roman" w:hAnsi="Arial" w:cs="Arial"/>
-                <w:b/>
-                <w:bCs/>
-                <w:i/>
-                <w:iCs/>
-                <w:color w:val="000000"/>
-                <w:lang w:eastAsia="fr-CH"/>
-              </w:rPr>
-              <w:t>Persistance</w:t>
-            </w:r>
-            <w:r>
-              <w:rPr>
-                <w:rFonts w:ascii="Arial" w:eastAsia="Times New Roman" w:hAnsi="Arial" w:cs="Arial"/>
-                <w:color w:val="000000"/>
-                <w:lang w:eastAsia="fr-CH"/>
-              </w:rPr>
-              <w:t xml:space="preserve"> dans les classes filles. Ajout de la sauvegarde de la courbe au format PNG. Création de l’aide et ajout du code correspondant dans le menu. </w:t>
-            </w:r>
-            <w:r>
-              <w:rPr>
-                <w:rFonts w:ascii="Arial" w:eastAsia="Times New Roman" w:hAnsi="Arial" w:cs="Arial"/>
-                <w:b/>
-                <w:bCs/>
-                <w:color w:val="000000"/>
-                <w:lang w:eastAsia="fr-CH"/>
-              </w:rPr>
-              <w:t xml:space="preserve">Finalisation de la classe </w:t>
-            </w:r>
-            <w:r>
-              <w:rPr>
-                <w:rFonts w:ascii="Arial" w:eastAsia="Times New Roman" w:hAnsi="Arial" w:cs="Arial"/>
-                <w:b/>
-                <w:bCs/>
-                <w:i/>
-                <w:iCs/>
-                <w:color w:val="000000"/>
-                <w:lang w:eastAsia="fr-CH"/>
-              </w:rPr>
-              <w:t>Menu</w:t>
-            </w:r>
-            <w:r>
-              <w:rPr>
-                <w:rFonts w:ascii="Arial" w:eastAsia="Times New Roman" w:hAnsi="Arial" w:cs="Arial"/>
-                <w:b/>
-                <w:bCs/>
-                <w:color w:val="000000"/>
-                <w:lang w:eastAsia="fr-CH"/>
-              </w:rPr>
-              <w:t>.</w:t>
-            </w:r>
-          </w:p>
-          <w:p>
-            <w:pPr>
-              <w:spacing w:after="0" w:line="240" w:lineRule="auto"/>
-              <w:rPr>
-                <w:rFonts w:ascii="Times New Roman" w:eastAsia="Times New Roman" w:hAnsi="Times New Roman" w:cs="Times New Roman"/>
-                <w:sz w:val="24"/>
-                <w:szCs w:val="24"/>
-                <w:lang w:eastAsia="fr-CH"/>
-              </w:rPr>
-            </w:pPr>
-            <w:r>
-              <w:rPr>
-                <w:rFonts w:ascii="Times New Roman" w:eastAsia="Times New Roman" w:hAnsi="Times New Roman" w:cs="Times New Roman"/>
-                <w:sz w:val="24"/>
-                <w:szCs w:val="24"/>
-                <w:lang w:eastAsia="fr-CH"/>
-              </w:rPr>
-              <w:t> </w:t>
-            </w:r>
-          </w:p>
-          <w:p>
-            <w:pPr>
-              <w:spacing w:after="0" w:line="240" w:lineRule="auto"/>
-              <w:jc w:val="right"/>
-              <w:rPr>
-                <w:rFonts w:ascii="Times New Roman" w:eastAsia="Times New Roman" w:hAnsi="Times New Roman" w:cs="Times New Roman"/>
-                <w:sz w:val="24"/>
-                <w:szCs w:val="24"/>
-                <w:lang w:eastAsia="fr-CH"/>
-              </w:rPr>
-            </w:pPr>
-            <w:r>
-              <w:rPr>
-                <w:rFonts w:ascii="Arial" w:eastAsia="Times New Roman" w:hAnsi="Arial" w:cs="Arial"/>
-                <w:color w:val="999999"/>
-                <w:lang w:eastAsia="fr-CH"/>
-              </w:rPr>
-              <w:t>Jour 9</w:t>
-            </w:r>
-          </w:p>
-          <w:p>
-            <w:pPr>
-              <w:spacing w:after="0" w:line="240" w:lineRule="auto"/>
-              <w:rPr>
-                <w:rFonts w:ascii="Times New Roman" w:eastAsia="Times New Roman" w:hAnsi="Times New Roman" w:cs="Times New Roman"/>
-                <w:sz w:val="24"/>
-                <w:szCs w:val="24"/>
-                <w:lang w:eastAsia="fr-CH"/>
-              </w:rPr>
-            </w:pPr>
-            <w:r>
-              <w:rPr>
-                <w:rFonts w:ascii="Arial" w:eastAsia="Times New Roman" w:hAnsi="Arial" w:cs="Arial"/>
-                <w:b/>
-                <w:bCs/>
-                <w:color w:val="000000"/>
-                <w:lang w:eastAsia="fr-CH"/>
-              </w:rPr>
-              <w:t>Finalisation de l’</w:t>
-            </w:r>
-            <w:r>
-              <w:rPr>
-                <w:rFonts w:ascii="Arial" w:eastAsia="Times New Roman" w:hAnsi="Arial" w:cs="Arial"/>
-                <w:b/>
-                <w:bCs/>
-                <w:i/>
-                <w:iCs/>
-                <w:color w:val="000000"/>
-                <w:lang w:eastAsia="fr-CH"/>
-              </w:rPr>
-              <w:t>Application</w:t>
-            </w:r>
-            <w:r>
-              <w:rPr>
-                <w:rFonts w:ascii="Arial" w:eastAsia="Times New Roman" w:hAnsi="Arial" w:cs="Arial"/>
-                <w:b/>
-                <w:bCs/>
-                <w:color w:val="000000"/>
-                <w:lang w:eastAsia="fr-CH"/>
-              </w:rPr>
-              <w:t xml:space="preserve"> et des tests. </w:t>
-            </w:r>
-          </w:p>
-          <w:p>
-            <w:pPr>
-              <w:spacing w:after="0" w:line="240" w:lineRule="auto"/>
-              <w:rPr>
-                <w:rFonts w:ascii="Times New Roman" w:eastAsia="Times New Roman" w:hAnsi="Times New Roman" w:cs="Times New Roman"/>
-                <w:sz w:val="24"/>
-                <w:szCs w:val="24"/>
-                <w:lang w:eastAsia="fr-CH"/>
-              </w:rPr>
-            </w:pPr>
-            <w:r>
-              <w:rPr>
-                <w:rFonts w:ascii="Times New Roman" w:eastAsia="Times New Roman" w:hAnsi="Times New Roman" w:cs="Times New Roman"/>
-                <w:sz w:val="24"/>
-                <w:szCs w:val="24"/>
-                <w:lang w:eastAsia="fr-CH"/>
-              </w:rPr>
-              <w:t> </w:t>
-            </w:r>
-          </w:p>
-          <w:p>
-            <w:pPr>
-              <w:spacing w:after="0" w:line="240" w:lineRule="auto"/>
-              <w:jc w:val="right"/>
-              <w:rPr>
-                <w:rFonts w:ascii="Times New Roman" w:eastAsia="Times New Roman" w:hAnsi="Times New Roman" w:cs="Times New Roman"/>
-                <w:sz w:val="24"/>
-                <w:szCs w:val="24"/>
-                <w:lang w:eastAsia="fr-CH"/>
-              </w:rPr>
-            </w:pPr>
-            <w:r>
-              <w:rPr>
-                <w:rFonts w:ascii="Arial" w:eastAsia="Times New Roman" w:hAnsi="Arial" w:cs="Arial"/>
-                <w:color w:val="999999"/>
-                <w:lang w:eastAsia="fr-CH"/>
-              </w:rPr>
-              <w:t>Jour 10</w:t>
-            </w:r>
-          </w:p>
-          <w:p>
-            <w:pPr>
-              <w:spacing w:after="0" w:line="240" w:lineRule="auto"/>
-              <w:rPr>
-                <w:rFonts w:ascii="Times New Roman" w:eastAsia="Times New Roman" w:hAnsi="Times New Roman" w:cs="Times New Roman"/>
-                <w:sz w:val="24"/>
-                <w:szCs w:val="24"/>
-                <w:lang w:eastAsia="fr-CH"/>
-              </w:rPr>
-            </w:pPr>
-            <w:r>
-              <w:rPr>
-                <w:rFonts w:ascii="Arial" w:eastAsia="Times New Roman" w:hAnsi="Arial" w:cs="Arial"/>
-                <w:b/>
-                <w:bCs/>
                 <w:color w:val="000000"/>
                 <w:lang w:eastAsia="fr-CH"/>
               </w:rPr>
@@ -4433,7 +4768,7 @@
       <w:r>
         <w:t xml:space="preserve">Fonction (mathématiques) </w:t>
       </w:r>
-      <w:hyperlink r:id="rId17" w:history="1">
+      <w:hyperlink r:id="rId21" w:history="1">
         <w:r>
           <w:rPr>
             <w:rStyle w:val="Lienhypertexte"/>
@@ -4449,7 +4784,7 @@
       <w:r>
         <w:t xml:space="preserve">Les fonctions. </w:t>
       </w:r>
-      <w:hyperlink r:id="rId18" w:history="1">
+      <w:hyperlink r:id="rId22" w:history="1">
         <w:r>
           <w:rPr>
             <w:rStyle w:val="Lienhypertexte"/>
@@ -4473,8 +4808,8 @@
       </w:r>
     </w:p>
     <w:sectPr>
-      <w:headerReference w:type="default" r:id="rId19"/>
-      <w:footerReference w:type="default" r:id="rId20"/>
+      <w:headerReference w:type="default" r:id="rId23"/>
+      <w:footerReference w:type="default" r:id="rId24"/>
       <w:pgSz w:w="11906" w:h="16838"/>
       <w:pgMar w:top="1417" w:right="1417" w:bottom="1417" w:left="1417" w:header="708" w:footer="708" w:gutter="0"/>
       <w:pgNumType w:start="0"/>
@@ -4521,27 +4856,14 @@
         <w:tab w:val="center" w:pos="8505"/>
       </w:tabs>
     </w:pPr>
-    <w:r>
-      <w:fldChar w:fldCharType="begin"/>
-    </w:r>
-    <w:r>
-      <w:instrText xml:space="preserve"> DATE   \* MERGEFORMAT </w:instrText>
-    </w:r>
-    <w:r>
-      <w:fldChar w:fldCharType="separate"/>
-    </w:r>
-    <w:r>
-      <w:rPr>
-        <w:noProof/>
-      </w:rPr>
-      <w:t>07.06.2017</w:t>
-    </w:r>
-    <w:r>
-      <w:rPr>
-        <w:noProof/>
-      </w:rPr>
-      <w:fldChar w:fldCharType="end"/>
-    </w:r>
+    <w:fldSimple w:instr=" DATE   \* MERGEFORMAT ">
+      <w:r>
+        <w:rPr>
+          <w:noProof/>
+        </w:rPr>
+        <w:t>08.06.2017</w:t>
+      </w:r>
+    </w:fldSimple>
     <w:r>
       <w:tab/>
       <w:t xml:space="preserve">Page </w:t>
@@ -4559,7 +4881,7 @@
       <w:rPr>
         <w:noProof/>
       </w:rPr>
-      <w:t>6</w:t>
+      <w:t>1</w:t>
     </w:r>
     <w:r>
       <w:fldChar w:fldCharType="end"/>
@@ -4567,27 +4889,14 @@
     <w:r>
       <w:t>/</w:t>
     </w:r>
-    <w:r>
-      <w:fldChar w:fldCharType="begin"/>
-    </w:r>
-    <w:r>
-      <w:instrText xml:space="preserve"> NUMPAGES   \* MERGEFORMAT </w:instrText>
-    </w:r>
-    <w:r>
-      <w:fldChar w:fldCharType="separate"/>
-    </w:r>
-    <w:r>
-      <w:rPr>
-        <w:noProof/>
-      </w:rPr>
-      <w:t>8</w:t>
-    </w:r>
-    <w:r>
-      <w:rPr>
-        <w:noProof/>
-      </w:rPr>
-      <w:fldChar w:fldCharType="end"/>
-    </w:r>
+    <w:fldSimple w:instr=" NUMPAGES   \* MERGEFORMAT ">
+      <w:r>
+        <w:rPr>
+          <w:noProof/>
+        </w:rPr>
+        <w:t>9</w:t>
+      </w:r>
+    </w:fldSimple>
   </w:p>
 </w:ftr>
 </file>
@@ -6077,9 +6386,8 @@
     <w:panose1 w:val="020B0604030504040204"/>
     <w:charset w:val="00"/>
     <w:family w:val="swiss"/>
-    <w:notTrueType/>
     <w:pitch w:val="variable"/>
-    <w:sig w:usb0="00000003" w:usb1="00000000" w:usb2="00000000" w:usb3="00000000" w:csb0="00000001" w:csb1="00000000"/>
+    <w:sig w:usb0="E1002EFF" w:usb1="C000605B" w:usb2="00000029" w:usb3="00000000" w:csb0="000101FF" w:csb1="00000000"/>
   </w:font>
   <w:font w:name="Cambria Math">
     <w:panose1 w:val="02040503050406030204"/>
@@ -6094,6 +6402,13 @@
     <w:family w:val="swiss"/>
     <w:pitch w:val="variable"/>
     <w:sig w:usb0="E0002AFF" w:usb1="C0007843" w:usb2="00000009" w:usb3="00000000" w:csb0="000001FF" w:csb1="00000000"/>
+  </w:font>
+  <w:font w:name="Agency FB">
+    <w:panose1 w:val="020B0503020202020204"/>
+    <w:charset w:val="00"/>
+    <w:family w:val="swiss"/>
+    <w:pitch w:val="variable"/>
+    <w:sig w:usb0="00000003" w:usb1="00000000" w:usb2="00000000" w:usb3="00000000" w:csb0="00000001" w:csb1="00000000"/>
   </w:font>
 </w:fonts>
 </file>
@@ -6114,9 +6429,11 @@
   <w:rsids>
     <w:rsidRoot w:val="00BF2F59"/>
     <w:rsid w:val="004A0F4E"/>
+    <w:rsid w:val="00871544"/>
     <w:rsid w:val="009E4CEF"/>
     <w:rsid w:val="00BF2F59"/>
     <w:rsid w:val="00D9143E"/>
+    <w:rsid w:val="00FC7401"/>
   </w:rsids>
   <m:mathPr>
     <m:mathFont m:val="Cambria Math"/>
@@ -6890,7 +7207,7 @@
 </file>
 
 <file path=customXml/itemProps2.xml><?xml version="1.0" encoding="utf-8"?>
-<ds:datastoreItem xmlns:ds="http://schemas.openxmlformats.org/officeDocument/2006/customXml" ds:itemID="{36204388-658A-4EC4-B712-0441D2D40DD5}">
+<ds:datastoreItem xmlns:ds="http://schemas.openxmlformats.org/officeDocument/2006/customXml" ds:itemID="{2A646766-4A40-4BCB-BDBD-E42E2F9F3E5E}">
   <ds:schemaRefs>
     <ds:schemaRef ds:uri="http://schemas.openxmlformats.org/officeDocument/2006/bibliography"/>
   </ds:schemaRefs>

</xml_diff>

<commit_message>
Amélioration de la documentation
</commit_message>
<xml_diff>
--- a/TrifunovicIvanDocTechTpi.docx
+++ b/TrifunovicIvanDocTechTpi.docx
@@ -2574,18 +2574,14 @@
       <w:bookmarkEnd w:id="3"/>
     </w:p>
     <w:p>
-      <w:pPr>
-        <w:pStyle w:val="Titre2"/>
-      </w:pPr>
-      <w:bookmarkStart w:id="4" w:name="_Toc484616038"/>
-      <w:r>
-        <w:t>Pourquoi ce sujet ?</w:t>
-      </w:r>
-      <w:bookmarkEnd w:id="4"/>
-    </w:p>
-    <w:p>
-      <w:r>
-        <w:t>Dans le cadre de de mon  projet TPI, j’ai choisi de développer un grapheur qui consiste  à reproduire le graphique d’une équation dans un plan R</w:t>
+      <w:r>
+        <w:t xml:space="preserve">Dans le cadre de de mon  projet TPI, j’ai </w:t>
+      </w:r>
+      <w:r>
+        <w:t>voulu</w:t>
+      </w:r>
+      <w:r>
+        <w:t xml:space="preserve"> développer un grapheur qui consiste  à reproduire le graphique d’une équation dans un plan R</w:t>
       </w:r>
       <w:r>
         <w:rPr>
@@ -2619,175 +2615,254 @@
       </w:r>
       <w:r>
         <w:t xml:space="preserve">s que les chiffres. </w:t>
+      </w:r>
+    </w:p>
+    <w:p>
+      <w:r>
+        <w:t xml:space="preserve">Dans mon projet, j’ai choisi de </w:t>
+      </w:r>
+      <w:r>
+        <w:t xml:space="preserve">mettre en avant deux types de graphique. Les </w:t>
+      </w:r>
+      <w:r>
+        <w:t>équations cartésiennes affines</w:t>
+      </w:r>
+      <w:r>
+        <w:t xml:space="preserve"> et les courbes paramétrées. Mon </w:t>
+      </w:r>
+      <w:r>
+        <w:t>application</w:t>
+      </w:r>
+      <w:r>
+        <w:t xml:space="preserve"> possède une interface claire et rapide</w:t>
+      </w:r>
+      <w:r>
+        <w:t>.</w:t>
+      </w:r>
+      <w:r>
+        <w:t xml:space="preserve"> </w:t>
+      </w:r>
+      <w:r>
+        <w:t xml:space="preserve">Pour </w:t>
+      </w:r>
+      <w:r>
+        <w:t xml:space="preserve">obtenir le résultat de l’équation et afficher </w:t>
+      </w:r>
+      <w:r>
+        <w:t xml:space="preserve"> l</w:t>
+      </w:r>
+      <w:r>
+        <w:t>a</w:t>
+      </w:r>
+      <w:r>
+        <w:t xml:space="preserve"> </w:t>
+      </w:r>
+      <w:r>
+        <w:t>courbe</w:t>
+      </w:r>
+      <w:r>
+        <w:t xml:space="preserve"> i</w:t>
+      </w:r>
+      <w:r>
+        <w:t>l suffit juste de l’écrire de plus une option permet de régler la précision de calcul.</w:t>
+      </w:r>
+    </w:p>
+    <w:p>
+      <w:r>
+        <w:t>Dans les différents grapheur</w:t>
+      </w:r>
+      <w:r>
+        <w:rPr>
+          <w:rStyle w:val="Appelnotedebasdep"/>
+        </w:rPr>
+        <w:footnoteReference w:id="1"/>
+      </w:r>
+      <w:r>
+        <w:t xml:space="preserve"> se trouvant sur le </w:t>
+      </w:r>
+      <w:r>
+        <w:t>internet, beaucoup sont performants mais la plus part du temps il faut cliquer sur un bouton pour afficher le graphique</w:t>
+      </w:r>
+      <w:r>
+        <w:t>. Certains ne sont pas précis et  restreint à des  petits intervalles</w:t>
+      </w:r>
+      <w:r>
+        <w:t xml:space="preserve"> avec une simple interface sans zoom</w:t>
+      </w:r>
+      <w:r>
+        <w:t>.</w:t>
+      </w:r>
+      <w:bookmarkStart w:id="4" w:name="_GoBack"/>
+      <w:bookmarkEnd w:id="4"/>
+      <w:r>
+        <w:t xml:space="preserve"> </w:t>
+      </w:r>
+      <w:r>
+        <w:t xml:space="preserve">Bien sûr, il est impossible de reproduire une fonction parfaitement car on ne peut pas calculer un nombre infini de points sur un ordinateur. </w:t>
+      </w:r>
+    </w:p>
+    <w:p>
+      <w:pPr>
+        <w:pStyle w:val="Titre1"/>
+      </w:pPr>
+      <w:bookmarkStart w:id="5" w:name="_Toc484616041"/>
+      <w:r>
+        <w:lastRenderedPageBreak/>
+        <w:t>Analyse fonctionnelle</w:t>
+      </w:r>
+      <w:bookmarkEnd w:id="5"/>
+    </w:p>
+    <w:p>
+      <w:pPr>
+        <w:pStyle w:val="Titre2"/>
+        <w:jc w:val="both"/>
+      </w:pPr>
+      <w:bookmarkStart w:id="6" w:name="_Toc484616042"/>
+      <w:r>
+        <w:t>Fonctionnalités du projet</w:t>
+      </w:r>
+      <w:bookmarkEnd w:id="6"/>
+    </w:p>
+    <w:p>
+      <w:pPr>
+        <w:jc w:val="both"/>
+      </w:pPr>
+      <w:r>
+        <w:t>Le programme permet de tracer  le graphique d’une équation cartésienne affine et paramétrique dans un plan R</w:t>
+      </w:r>
+      <w:r>
+        <w:rPr>
+          <w:vertAlign w:val="superscript"/>
+        </w:rPr>
+        <w:t>2</w:t>
+      </w:r>
+      <w:r>
+        <w:t>.</w:t>
+      </w:r>
+    </w:p>
+    <w:p>
+      <w:pPr>
+        <w:jc w:val="both"/>
+      </w:pPr>
+      <w:r>
+        <w:t xml:space="preserve">L’interface présente un graphique avec deux axes x et </w:t>
+      </w:r>
+      <w:r>
+        <w:t xml:space="preserve">y. </w:t>
+      </w:r>
+      <w:r>
+        <w:t xml:space="preserve">Deux Zone de textes sont présents en bas à gauche. L’utilisateur </w:t>
+      </w:r>
+      <w:r>
+        <w:t xml:space="preserve">peut directement insérer du texte dans les champs. </w:t>
+      </w:r>
+    </w:p>
+    <w:p>
+      <w:pPr>
+        <w:jc w:val="both"/>
+      </w:pPr>
+      <w:r>
+        <w:t>En fonction de ce que l’utilisateur entre l’équation qu’il a entrée sera dessinée sur le graphique. Si l’équation est fausse le graphique de la fonction ne s’affiche pas.</w:t>
+      </w:r>
+    </w:p>
+    <w:p>
+      <w:pPr>
+        <w:jc w:val="both"/>
+      </w:pPr>
+      <w:r>
+        <w:t>Un</w:t>
+      </w:r>
+      <w:r>
+        <w:t xml:space="preserve"> menu option est présent en haut à gauche permet d’afficher les différents réglages. L’utilisateur peut mettre l’intervalle du graphique qui lui correspond le plus par défaut il est à </w:t>
+      </w:r>
+      <w:r>
+        <w:rPr>
+          <w:b/>
+        </w:rPr>
+        <w:t>[-5 ; +5</w:t>
+      </w:r>
+      <w:r>
+        <w:rPr>
+          <w:b/>
+        </w:rPr>
+        <w:t>]</w:t>
+      </w:r>
+      <w:r>
+        <w:t>.Les dimensions du graphique (intervalle) sont toujours proportionnelle</w:t>
+      </w:r>
+      <w:r>
+        <w:t>s</w:t>
+      </w:r>
+      <w:r>
+        <w:t xml:space="preserve"> entre eux.</w:t>
+      </w:r>
+    </w:p>
+    <w:p>
+      <w:pPr>
+        <w:jc w:val="both"/>
+      </w:pPr>
+      <w:r>
+        <w:t xml:space="preserve">Un bouton réinitialiser est présent dans le menu option. Il permet de remettre les dimensions du graphique par défaut </w:t>
+      </w:r>
+      <w:r>
+        <w:rPr>
+          <w:b/>
+        </w:rPr>
+        <w:t>[-5 ; +5]</w:t>
+      </w:r>
+      <w:r>
+        <w:t xml:space="preserve">, </w:t>
+      </w:r>
+      <w:r>
+        <w:t xml:space="preserve">ainsi que la précision de calcul et </w:t>
+      </w:r>
+      <w:r>
+        <w:t>nettoie toutes les courbes présentes sur l</w:t>
+      </w:r>
+      <w:r>
+        <w:t>e graphique.</w:t>
+      </w:r>
+    </w:p>
+    <w:p>
+      <w:pPr>
+        <w:jc w:val="both"/>
+      </w:pPr>
+      <w:r>
+        <w:t>Pour effacer une fonction l’utilisateur peut aussi enlever les équations présentes dans les zones de texte.</w:t>
+      </w:r>
+    </w:p>
+    <w:p>
+      <w:pPr>
+        <w:jc w:val="both"/>
+      </w:pPr>
+      <w:r>
+        <w:t>Un zoom est présent en scrollant la molette de la souris.</w:t>
+      </w:r>
+    </w:p>
+    <w:p>
+      <w:pPr>
+        <w:rPr>
+          <w:rFonts w:asciiTheme="majorHAnsi" w:eastAsiaTheme="majorEastAsia" w:hAnsiTheme="majorHAnsi" w:cstheme="majorBidi"/>
+          <w:b/>
+          <w:bCs/>
+          <w:sz w:val="26"/>
+          <w:szCs w:val="26"/>
+        </w:rPr>
+      </w:pPr>
+      <w:bookmarkStart w:id="7" w:name="_Toc484616043"/>
+      <w:r>
+        <w:br w:type="page"/>
       </w:r>
     </w:p>
     <w:p>
       <w:pPr>
         <w:pStyle w:val="Titre2"/>
       </w:pPr>
-      <w:bookmarkStart w:id="5" w:name="_Toc484616039"/>
-      <w:r>
-        <w:t>Ce que mon projet à de plus</w:t>
-      </w:r>
-      <w:bookmarkEnd w:id="5"/>
-      <w:r>
-        <w:t xml:space="preserve"> </w:t>
-      </w:r>
-    </w:p>
-    <w:p>
-      <w:r>
-        <w:t xml:space="preserve">Dans mon projet, j’ai choisi de </w:t>
-      </w:r>
-      <w:r>
-        <w:t xml:space="preserve">mettre en avant deux types de graphique. Les </w:t>
-      </w:r>
-      <w:r>
-        <w:t>équations cartésiennes affines</w:t>
-      </w:r>
-      <w:r>
-        <w:t xml:space="preserve"> et les courbes paramétrées. Mon projet possède une interface claire et rapide</w:t>
-      </w:r>
-      <w:r>
-        <w:t xml:space="preserve"> et </w:t>
-      </w:r>
-      <w:r>
-        <w:t>ne contient pas de bouton. Pour afficher le graphique il suffit juste d’écrire l’équation</w:t>
-      </w:r>
-    </w:p>
-    <w:p>
-      <w:pPr>
-        <w:pStyle w:val="Titre2"/>
-      </w:pPr>
-      <w:bookmarkStart w:id="6" w:name="_Toc484616040"/>
-      <w:r>
-        <w:t>Description de l’existant</w:t>
-      </w:r>
-      <w:bookmarkEnd w:id="6"/>
-    </w:p>
-    <w:p>
-      <w:r>
-        <w:t xml:space="preserve">Dans les différents grapheur se trouvant sur le </w:t>
-      </w:r>
-      <w:r>
-        <w:t>internet, beaucoup sont performants mais la plus part du temps il faut cliquer sur un bouton pour afficher le graphique</w:t>
-      </w:r>
-      <w:r>
-        <w:t>. Certains ne sont pas précis et  restreint à des  petits intervalles</w:t>
-      </w:r>
-      <w:r>
-        <w:t xml:space="preserve"> avec une simple interface sans zoom</w:t>
-      </w:r>
-      <w:r>
-        <w:t xml:space="preserve">. </w:t>
-      </w:r>
-      <w:r>
-        <w:t xml:space="preserve">Bien sûr, il est impossible de reproduire une fonction parfaitement car on ne peut pas calculer un nombre infini de points sur un ordinateur. </w:t>
-      </w:r>
-    </w:p>
-    <w:p>
-      <w:pPr>
-        <w:pStyle w:val="Titre1"/>
-      </w:pPr>
-      <w:bookmarkStart w:id="7" w:name="_Toc484616041"/>
       <w:r>
         <w:lastRenderedPageBreak/>
-        <w:t>Analyse fonctionnelle</w:t>
+        <w:t>Interface</w:t>
       </w:r>
       <w:bookmarkEnd w:id="7"/>
-    </w:p>
-    <w:p>
-      <w:pPr>
-        <w:pStyle w:val="Titre2"/>
-      </w:pPr>
-      <w:bookmarkStart w:id="8" w:name="_Toc484616042"/>
-      <w:r>
-        <w:t>Fonctionnalités du projet</w:t>
-      </w:r>
-      <w:bookmarkEnd w:id="8"/>
-    </w:p>
-    <w:p>
-      <w:r>
-        <w:t>Le programme permet de tracer  le graphique d’une équation cartésienne affine et paramétrique dans un plan R</w:t>
-      </w:r>
-      <w:r>
-        <w:rPr>
-          <w:vertAlign w:val="superscript"/>
-        </w:rPr>
-        <w:t>2</w:t>
-      </w:r>
-      <w:r>
-        <w:t>.</w:t>
-      </w:r>
-    </w:p>
-    <w:p>
-      <w:pPr>
-        <w:pStyle w:val="Paragraphedeliste"/>
-        <w:numPr>
-          <w:ilvl w:val="0"/>
-          <w:numId w:val="1"/>
-        </w:numPr>
-      </w:pPr>
-      <w:r>
-        <w:t>Zoom sur le graphique</w:t>
-      </w:r>
-    </w:p>
-    <w:p>
-      <w:pPr>
-        <w:pStyle w:val="Paragraphedeliste"/>
-        <w:numPr>
-          <w:ilvl w:val="0"/>
-          <w:numId w:val="1"/>
-        </w:numPr>
-      </w:pPr>
-      <w:r>
-        <w:t>Graduation des axes x et y</w:t>
-      </w:r>
-    </w:p>
-    <w:p>
-      <w:pPr>
-        <w:pStyle w:val="Paragraphedeliste"/>
-        <w:numPr>
-          <w:ilvl w:val="0"/>
-          <w:numId w:val="1"/>
-        </w:numPr>
-      </w:pPr>
-      <w:r>
-        <w:t xml:space="preserve"> Choix du type de fonction cartésienne affine/paramétrique</w:t>
-      </w:r>
-    </w:p>
-    <w:p>
-      <w:pPr>
-        <w:pStyle w:val="Paragraphedeliste"/>
-        <w:numPr>
-          <w:ilvl w:val="0"/>
-          <w:numId w:val="1"/>
-        </w:numPr>
-      </w:pPr>
-      <w:r>
-        <w:t>Affichage de la position de la souris sur le graphique</w:t>
-      </w:r>
-    </w:p>
-    <w:p>
-      <w:pPr>
-        <w:pStyle w:val="Paragraphedeliste"/>
-        <w:numPr>
-          <w:ilvl w:val="0"/>
-          <w:numId w:val="1"/>
-        </w:numPr>
-      </w:pPr>
-      <w:r>
-        <w:t>Changement de la graduation selon le zoom</w:t>
-      </w:r>
-    </w:p>
-    <w:p>
-      <w:pPr>
-        <w:pStyle w:val="Titre2"/>
-      </w:pPr>
-      <w:bookmarkStart w:id="9" w:name="_Toc484616043"/>
-      <w:r>
-        <w:t>Interface</w:t>
-      </w:r>
-      <w:bookmarkEnd w:id="9"/>
     </w:p>
     <w:p>
       <w:pPr>
@@ -2849,76 +2924,19 @@
       </w:r>
     </w:p>
     <w:p>
-      <w:r>
-        <w:br w:type="page"/>
-      </w:r>
-      <w:bookmarkStart w:id="10" w:name="_GoBack"/>
-      <w:bookmarkEnd w:id="10"/>
-    </w:p>
-    <w:p>
       <w:pPr>
-        <w:pStyle w:val="Titre1"/>
+        <w:ind w:left="1416" w:firstLine="708"/>
       </w:pPr>
-      <w:bookmarkStart w:id="11" w:name="_Toc484616044"/>
-      <w:r>
-        <w:lastRenderedPageBreak/>
-        <w:t>Analyse organique</w:t>
-      </w:r>
-      <w:bookmarkEnd w:id="11"/>
-    </w:p>
-    <w:p>
-      <w:r>
-        <w:t>Pour élaborer mon projet, j’ai utilisé  le logiciel de développe</w:t>
-      </w:r>
-      <w:r>
-        <w:t>ment Visual Studio 2015, a</w:t>
-      </w:r>
-      <w:r>
-        <w:t xml:space="preserve">yant appris le langage de programmation C# sur ce logiciel et programmé avec celui-ci pendant trois </w:t>
-      </w:r>
-      <w:r>
-        <w:t xml:space="preserve">années. Durant lesquelles j’ai acquis beaucoup de connaissances sur ce programme. </w:t>
-      </w:r>
-    </w:p>
-    <w:p>
-      <w:r>
-        <w:t>Pour les sauvegardes, j’ai utilisé  Git Hub et plusieurs stockages externes dont une clé USB et 4 disques durs externes. J’ai stocké mes donné</w:t>
-      </w:r>
-      <w:r>
-        <w:t>es</w:t>
-      </w:r>
-      <w:r>
-        <w:t xml:space="preserve"> à plusieurs endroits pour être certain de ne pas risquer de perdre la totalité des mes données  </w:t>
-      </w:r>
-    </w:p>
-    <w:p>
-      <w:r>
-        <w:t xml:space="preserve">Au niveau de l’organisation de mon code, j’ai utilisé une interface Modèle-Vue  car une interface MVC modèle-vue-contrôleur aurait été obsolète pour ce type de projet.  </w:t>
-      </w:r>
-    </w:p>
-    <w:p>
-      <w:pPr>
-        <w:pStyle w:val="Titre2"/>
-      </w:pPr>
-      <w:bookmarkStart w:id="12" w:name="_Toc484616045"/>
-      <w:r>
-        <w:t>Architecture</w:t>
-      </w:r>
-      <w:bookmarkEnd w:id="12"/>
-    </w:p>
-    <w:p>
       <w:r>
         <w:rPr>
-          <w:rFonts w:ascii="Arial" w:hAnsi="Arial" w:cs="Arial"/>
           <w:noProof/>
-          <w:color w:val="000000"/>
           <w:lang w:eastAsia="fr-CH"/>
         </w:rPr>
         <w:drawing>
           <wp:inline distT="0" distB="0" distL="0" distR="0">
-            <wp:extent cx="5686425" cy="3057525"/>
-            <wp:effectExtent l="0" t="0" r="9525" b="9525"/>
-            <wp:docPr id="4" name="Image 4" descr="https://lh4.googleusercontent.com/OlsS9BPaxeMR89IdghIr4h7RrPqAE1QSwQDJEc5iWboOE8liDn9yLG2B9WpH3T7i9vuHQIATJ3_BqTOxfuLPZn9s-enEWpzxhupmZ-v_pSmWKpsfAHkuHMu-KmJDQvqXGqa-PNnw"/>
+            <wp:extent cx="2371725" cy="2686050"/>
+            <wp:effectExtent l="0" t="0" r="9525" b="0"/>
+            <wp:docPr id="9" name="Image 9" descr="C:\Users\trifunovii_info\Desktop\Welcome.png"/>
             <wp:cNvGraphicFramePr>
               <a:graphicFrameLocks xmlns:a="http://schemas.openxmlformats.org/drawingml/2006/main" noChangeAspect="1"/>
             </wp:cNvGraphicFramePr>
@@ -2926,7 +2944,7 @@
               <a:graphicData uri="http://schemas.openxmlformats.org/drawingml/2006/picture">
                 <pic:pic xmlns:pic="http://schemas.openxmlformats.org/drawingml/2006/picture">
                   <pic:nvPicPr>
-                    <pic:cNvPr id="0" name="Picture 1" descr="https://lh4.googleusercontent.com/OlsS9BPaxeMR89IdghIr4h7RrPqAE1QSwQDJEc5iWboOE8liDn9yLG2B9WpH3T7i9vuHQIATJ3_BqTOxfuLPZn9s-enEWpzxhupmZ-v_pSmWKpsfAHkuHMu-KmJDQvqXGqa-PNnw"/>
+                    <pic:cNvPr id="0" name="Picture 1" descr="C:\Users\trifunovii_info\Desktop\Welcome.png"/>
                     <pic:cNvPicPr>
                       <a:picLocks noChangeAspect="1" noChangeArrowheads="1"/>
                     </pic:cNvPicPr>
@@ -2947,7 +2965,7 @@
                   <pic:spPr bwMode="auto">
                     <a:xfrm>
                       <a:off x="0" y="0"/>
-                      <a:ext cx="5686425" cy="3057525"/>
+                      <a:ext cx="2371725" cy="2686050"/>
                     </a:xfrm>
                     <a:prstGeom prst="rect">
                       <a:avLst/>
@@ -2965,27 +2983,312 @@
       </w:r>
     </w:p>
     <w:p>
+      <w:r>
+        <w:br w:type="page"/>
+      </w:r>
+    </w:p>
+    <w:p>
+      <w:pPr>
+        <w:pStyle w:val="Titre1"/>
+      </w:pPr>
+      <w:bookmarkStart w:id="8" w:name="_Toc484616044"/>
+      <w:r>
+        <w:lastRenderedPageBreak/>
+        <w:t>Analyse organique</w:t>
+      </w:r>
+      <w:bookmarkEnd w:id="8"/>
+    </w:p>
+    <w:p>
+      <w:r>
+        <w:t>Pour élaborer mon projet, j’ai utilisé  le logiciel de développe</w:t>
+      </w:r>
+      <w:r>
+        <w:t>ment Visual Studio 2015, a</w:t>
+      </w:r>
+      <w:r>
+        <w:t xml:space="preserve">yant appris le langage de programmation C# sur ce logiciel et programmé avec celui-ci pendant trois </w:t>
+      </w:r>
+      <w:r>
+        <w:t xml:space="preserve">années. Durant lesquelles j’ai acquis beaucoup de connaissances sur ce programme. </w:t>
+      </w:r>
+    </w:p>
+    <w:p>
+      <w:r>
+        <w:t>Pour les sauvegardes, j’ai utilisé  Git Hub et plusieurs stockages externes dont une clé USB et 4 disques durs externes. J’ai stocké mes donné</w:t>
+      </w:r>
+      <w:r>
+        <w:t>es</w:t>
+      </w:r>
+      <w:r>
+        <w:t xml:space="preserve"> à plusieurs endroits pour être certain de ne pas risquer de perdre la totalité des mes données  </w:t>
+      </w:r>
+    </w:p>
+    <w:p>
+      <w:r>
+        <w:t xml:space="preserve">Au niveau de l’organisation de mon code, j’ai utilisé une interface Modèle-Vue  car une interface MVC modèle-vue-contrôleur aurait été obsolète pour ce type de projet.  </w:t>
+      </w:r>
+    </w:p>
+    <w:p>
       <w:pPr>
         <w:pStyle w:val="Titre2"/>
       </w:pPr>
-      <w:bookmarkStart w:id="13" w:name="_Toc484616046"/>
-      <w:r>
+      <w:bookmarkStart w:id="9" w:name="_Toc484616045"/>
+      <w:r>
+        <w:t>Architecture</w:t>
+      </w:r>
+      <w:bookmarkEnd w:id="9"/>
+    </w:p>
+    <w:p>
+      <w:r>
+        <w:rPr>
+          <w:rFonts w:ascii="Arial" w:hAnsi="Arial" w:cs="Arial"/>
+          <w:noProof/>
+          <w:color w:val="000000"/>
+          <w:lang w:eastAsia="fr-CH"/>
+        </w:rPr>
+        <w:drawing>
+          <wp:inline distT="0" distB="0" distL="0" distR="0">
+            <wp:extent cx="5526993" cy="2971800"/>
+            <wp:effectExtent l="0" t="0" r="0" b="0"/>
+            <wp:docPr id="4" name="Image 4" descr="https://lh4.googleusercontent.com/OlsS9BPaxeMR89IdghIr4h7RrPqAE1QSwQDJEc5iWboOE8liDn9yLG2B9WpH3T7i9vuHQIATJ3_BqTOxfuLPZn9s-enEWpzxhupmZ-v_pSmWKpsfAHkuHMu-KmJDQvqXGqa-PNnw"/>
+            <wp:cNvGraphicFramePr>
+              <a:graphicFrameLocks xmlns:a="http://schemas.openxmlformats.org/drawingml/2006/main" noChangeAspect="1"/>
+            </wp:cNvGraphicFramePr>
+            <a:graphic xmlns:a="http://schemas.openxmlformats.org/drawingml/2006/main">
+              <a:graphicData uri="http://schemas.openxmlformats.org/drawingml/2006/picture">
+                <pic:pic xmlns:pic="http://schemas.openxmlformats.org/drawingml/2006/picture">
+                  <pic:nvPicPr>
+                    <pic:cNvPr id="0" name="Picture 1" descr="https://lh4.googleusercontent.com/OlsS9BPaxeMR89IdghIr4h7RrPqAE1QSwQDJEc5iWboOE8liDn9yLG2B9WpH3T7i9vuHQIATJ3_BqTOxfuLPZn9s-enEWpzxhupmZ-v_pSmWKpsfAHkuHMu-KmJDQvqXGqa-PNnw"/>
+                    <pic:cNvPicPr>
+                      <a:picLocks noChangeAspect="1" noChangeArrowheads="1"/>
+                    </pic:cNvPicPr>
+                  </pic:nvPicPr>
+                  <pic:blipFill>
+                    <a:blip r:embed="rId17">
+                      <a:extLst>
+                        <a:ext uri="{28A0092B-C50C-407E-A947-70E740481C1C}">
+                          <a14:useLocalDpi xmlns:a14="http://schemas.microsoft.com/office/drawing/2010/main" val="0"/>
+                        </a:ext>
+                      </a:extLst>
+                    </a:blip>
+                    <a:srcRect/>
+                    <a:stretch>
+                      <a:fillRect/>
+                    </a:stretch>
+                  </pic:blipFill>
+                  <pic:spPr bwMode="auto">
+                    <a:xfrm>
+                      <a:off x="0" y="0"/>
+                      <a:ext cx="5526993" cy="2971800"/>
+                    </a:xfrm>
+                    <a:prstGeom prst="rect">
+                      <a:avLst/>
+                    </a:prstGeom>
+                    <a:noFill/>
+                    <a:ln>
+                      <a:noFill/>
+                    </a:ln>
+                  </pic:spPr>
+                </pic:pic>
+              </a:graphicData>
+            </a:graphic>
+          </wp:inline>
+        </w:drawing>
+      </w:r>
+    </w:p>
+    <w:p>
+      <w:pPr>
+        <w:spacing w:after="240"/>
+      </w:pPr>
+      <w:r>
+        <w:t xml:space="preserve">Un objet </w:t>
+      </w:r>
+      <w:r>
+        <w:rPr>
+          <w:i/>
+        </w:rPr>
+        <w:t xml:space="preserve">Courbe </w:t>
+      </w:r>
+      <w:r>
+        <w:t xml:space="preserve">est créé pour chaque nouvelle courbe dessinée et est capable de se dessiner dans un contexte graphique passé en paramètre. Il contient les informations saisies par l’utilisateur sous la forme de deux objets : </w:t>
+      </w:r>
+      <w:r>
+        <w:rPr>
+          <w:i/>
+        </w:rPr>
+        <w:t>Equation</w:t>
+      </w:r>
+      <w:r>
+        <w:t xml:space="preserve"> et </w:t>
+      </w:r>
+      <w:proofErr w:type="spellStart"/>
+      <w:r>
+        <w:rPr>
+          <w:i/>
+        </w:rPr>
+        <w:t>Parametres</w:t>
+      </w:r>
+      <w:proofErr w:type="spellEnd"/>
+      <w:r>
+        <w:t xml:space="preserve">. </w:t>
+      </w:r>
+    </w:p>
+    <w:p>
+      <w:pPr>
+        <w:spacing w:after="240"/>
+      </w:pPr>
+      <w:r>
+        <w:t xml:space="preserve">L’objet </w:t>
+      </w:r>
+      <w:r>
+        <w:rPr>
+          <w:i/>
+        </w:rPr>
+        <w:t xml:space="preserve">Equation </w:t>
+      </w:r>
+      <w:r>
+        <w:t xml:space="preserve">est créé et modifié par l’objet </w:t>
+      </w:r>
+      <w:r>
+        <w:rPr>
+          <w:i/>
+        </w:rPr>
+        <w:t>Editeur</w:t>
+      </w:r>
+      <w:r>
+        <w:t xml:space="preserve"> (non représenté ici). L’objet </w:t>
+      </w:r>
+      <w:proofErr w:type="spellStart"/>
+      <w:r>
+        <w:rPr>
+          <w:i/>
+        </w:rPr>
+        <w:t>Parametres</w:t>
+      </w:r>
+      <w:proofErr w:type="spellEnd"/>
+      <w:r>
+        <w:t xml:space="preserve"> a tous les attributs nécessaires pour pouvoir calculer les </w:t>
+      </w:r>
+      <w:r>
+        <w:rPr>
+          <w:i/>
+        </w:rPr>
+        <w:t>p</w:t>
+      </w:r>
+      <w:r>
+        <w:t xml:space="preserve"> points en </w:t>
+      </w:r>
+      <w:proofErr w:type="spellStart"/>
+      <w:r>
+        <w:rPr>
+          <w:i/>
+        </w:rPr>
+        <w:t>x</w:t>
+      </w:r>
+      <w:proofErr w:type="gramStart"/>
+      <w:r>
+        <w:rPr>
+          <w:i/>
+        </w:rPr>
+        <w:t>,y</w:t>
+      </w:r>
+      <w:proofErr w:type="spellEnd"/>
+      <w:proofErr w:type="gramEnd"/>
+      <w:r>
+        <w:t xml:space="preserve"> de la courbe avant de l’afficher. Ce nombre </w:t>
+      </w:r>
+      <w:r>
+        <w:rPr>
+          <w:i/>
+        </w:rPr>
+        <w:t>p</w:t>
+      </w:r>
+      <w:r>
+        <w:t xml:space="preserve"> de points dépendra de la taille de la zone affichée, de la précision demandée et du type de courbe (affine ou paramétrique). </w:t>
+      </w:r>
+    </w:p>
+    <w:p>
+      <w:pPr>
+        <w:spacing w:after="240"/>
+      </w:pPr>
+      <w:r>
+        <w:t xml:space="preserve">L’objet </w:t>
+      </w:r>
+      <w:proofErr w:type="spellStart"/>
+      <w:r>
+        <w:rPr>
+          <w:i/>
+        </w:rPr>
+        <w:t>Repere</w:t>
+      </w:r>
+      <w:proofErr w:type="spellEnd"/>
+      <w:r>
+        <w:t xml:space="preserve"> ne fait qu’initialiser le contexte graphique dans lequel la </w:t>
+      </w:r>
+      <w:r>
+        <w:rPr>
+          <w:i/>
+        </w:rPr>
+        <w:t>Courbe</w:t>
+      </w:r>
+      <w:r>
+        <w:t xml:space="preserve"> se dessine.</w:t>
+      </w:r>
+    </w:p>
+    <w:p>
+      <w:pPr>
+        <w:spacing w:after="0"/>
+      </w:pPr>
+      <w:r>
+        <w:t xml:space="preserve">La librairie </w:t>
+      </w:r>
+      <w:proofErr w:type="spellStart"/>
+      <w:r>
+        <w:t>CSharp-Eval</w:t>
+      </w:r>
+      <w:proofErr w:type="spellEnd"/>
+      <w:r>
+        <w:t xml:space="preserve"> (</w:t>
+      </w:r>
+      <w:hyperlink r:id="rId18">
+        <w:r>
+          <w:rPr>
+            <w:color w:val="1155CC"/>
+            <w:sz w:val="24"/>
+            <w:szCs w:val="24"/>
+            <w:highlight w:val="white"/>
+            <w:u w:val="single"/>
+          </w:rPr>
+          <w:t>http://csharp-eval.com/HowTo.php</w:t>
+        </w:r>
+      </w:hyperlink>
+      <w:r>
+        <w:t>) est utilisée pour interpréter les équations saisies par l’utilisateur et calculer les points de la courbe dessinée.</w:t>
+      </w:r>
+    </w:p>
+    <w:p>
+      <w:pPr>
+        <w:pStyle w:val="Titre2"/>
+      </w:pPr>
+      <w:bookmarkStart w:id="10" w:name="_Toc484616046"/>
+      <w:r>
+        <w:lastRenderedPageBreak/>
         <w:t>Méthodes de réalisation</w:t>
       </w:r>
-      <w:bookmarkEnd w:id="13"/>
+      <w:bookmarkEnd w:id="10"/>
     </w:p>
     <w:p>
       <w:pPr>
         <w:pStyle w:val="Titre3"/>
       </w:pPr>
-      <w:bookmarkStart w:id="14" w:name="_Toc484616047"/>
+      <w:bookmarkStart w:id="11" w:name="_Toc484616047"/>
       <w:r>
         <w:t xml:space="preserve">Initialisation </w:t>
       </w:r>
       <w:r>
         <w:t>du centre</w:t>
       </w:r>
-      <w:bookmarkEnd w:id="14"/>
+      <w:bookmarkEnd w:id="11"/>
     </w:p>
     <w:p>
       <w:r>
@@ -2999,11 +3302,11 @@
       <w:pPr>
         <w:pStyle w:val="Titre3"/>
       </w:pPr>
-      <w:bookmarkStart w:id="15" w:name="_Toc484616048"/>
+      <w:bookmarkStart w:id="12" w:name="_Toc484616048"/>
       <w:r>
         <w:t>Calcul distance entre deux pixels</w:t>
       </w:r>
-      <w:bookmarkEnd w:id="15"/>
+      <w:bookmarkEnd w:id="12"/>
     </w:p>
     <w:p>
       <w:r>
@@ -3014,11 +3317,11 @@
       <w:pPr>
         <w:pStyle w:val="Titre3"/>
       </w:pPr>
-      <w:bookmarkStart w:id="16" w:name="_Toc484616049"/>
+      <w:bookmarkStart w:id="13" w:name="_Toc484616049"/>
       <w:r>
         <w:t>Création axes x et y</w:t>
       </w:r>
-      <w:bookmarkEnd w:id="16"/>
+      <w:bookmarkEnd w:id="13"/>
     </w:p>
     <w:p/>
     <w:p>
@@ -3030,7 +3333,7 @@
       <w:pPr>
         <w:pStyle w:val="Titre1"/>
       </w:pPr>
-      <w:bookmarkStart w:id="17" w:name="_Toc484616050"/>
+      <w:bookmarkStart w:id="14" w:name="_Toc484616050"/>
       <w:r>
         <w:lastRenderedPageBreak/>
         <w:t>Tests</w:t>
@@ -3043,7 +3346,7 @@
       <w:r>
         <w:t>Jeux de test</w:t>
       </w:r>
-      <w:bookmarkEnd w:id="17"/>
+      <w:bookmarkEnd w:id="14"/>
     </w:p>
     <w:p>
       <w:pPr>
@@ -3079,7 +3382,7 @@
                     </pic:cNvPicPr>
                   </pic:nvPicPr>
                   <pic:blipFill>
-                    <a:blip r:embed="rId17">
+                    <a:blip r:embed="rId19">
                       <a:extLst>
                         <a:ext uri="{28A0092B-C50C-407E-A947-70E740481C1C}">
                           <a14:useLocalDpi xmlns:a14="http://schemas.microsoft.com/office/drawing/2010/main" val="0"/>
@@ -3245,7 +3548,7 @@
                     </pic:cNvPicPr>
                   </pic:nvPicPr>
                   <pic:blipFill>
-                    <a:blip r:embed="rId18">
+                    <a:blip r:embed="rId20">
                       <a:extLst>
                         <a:ext uri="{28A0092B-C50C-407E-A947-70E740481C1C}">
                           <a14:useLocalDpi xmlns:a14="http://schemas.microsoft.com/office/drawing/2010/main" val="0"/>
@@ -3422,7 +3725,7 @@
                     </pic:cNvPicPr>
                   </pic:nvPicPr>
                   <pic:blipFill>
-                    <a:blip r:embed="rId19">
+                    <a:blip r:embed="rId21">
                       <a:extLst>
                         <a:ext uri="{28A0092B-C50C-407E-A947-70E740481C1C}">
                           <a14:useLocalDpi xmlns:a14="http://schemas.microsoft.com/office/drawing/2010/main" val="0"/>
@@ -3756,6 +4059,7 @@
     </w:p>
     <w:p>
       <w:pPr>
+        <w:ind w:left="3402" w:hanging="3402"/>
         <w:rPr>
           <w:rFonts w:ascii="Times New Roman" w:eastAsia="Times New Roman" w:hAnsi="Times New Roman" w:cs="Times New Roman"/>
           <w:sz w:val="24"/>
@@ -3788,7 +4092,7 @@
                     </pic:cNvPicPr>
                   </pic:nvPicPr>
                   <pic:blipFill>
-                    <a:blip r:embed="rId20">
+                    <a:blip r:embed="rId22">
                       <a:extLst>
                         <a:ext uri="{28A0092B-C50C-407E-A947-70E740481C1C}">
                           <a14:useLocalDpi xmlns:a14="http://schemas.microsoft.com/office/drawing/2010/main" val="0"/>
@@ -3819,246 +4123,223 @@
           </wp:inline>
         </w:drawing>
       </w:r>
-    </w:p>
-    <w:p>
-      <w:pPr>
-        <w:rPr>
-          <w:rFonts w:ascii="Times New Roman" w:eastAsia="Times New Roman" w:hAnsi="Times New Roman" w:cs="Times New Roman"/>
-          <w:sz w:val="24"/>
-          <w:szCs w:val="24"/>
-          <w:lang w:eastAsia="fr-CH"/>
-        </w:rPr>
-      </w:pPr>
-      <m:oMathPara>
-        <m:oMath>
-          <m:r>
-            <w:rPr>
-              <w:rFonts w:ascii="Cambria Math" w:hAnsi="Cambria Math" w:cs="Cambria Math"/>
-              <w:sz w:val="24"/>
-              <w:szCs w:val="24"/>
-            </w:rPr>
-            <m:t>f</m:t>
-          </m:r>
-          <m:d>
-            <m:dPr>
-              <m:ctrlPr>
-                <w:rPr>
-                  <w:rFonts w:ascii="Cambria Math" w:hAnsi="Cambria Math" w:cs="Cambria Math"/>
-                  <w:i/>
-                  <w:sz w:val="24"/>
-                  <w:szCs w:val="24"/>
-                </w:rPr>
-              </m:ctrlPr>
-            </m:dPr>
-            <m:e>
-              <m:r>
-                <w:rPr>
-                  <w:rFonts w:ascii="Cambria Math" w:hAnsi="Cambria Math" w:cs="Cambria Math"/>
-                  <w:sz w:val="24"/>
-                  <w:szCs w:val="24"/>
-                </w:rPr>
-                <m:t>t</m:t>
-              </m:r>
-            </m:e>
-          </m:d>
-          <m:r>
-            <w:rPr>
-              <w:rFonts w:ascii="Cambria Math" w:hAnsi="Cambria Math" w:cs="Cambria Math"/>
-              <w:sz w:val="24"/>
-              <w:szCs w:val="24"/>
-            </w:rPr>
-            <m:t>=</m:t>
-          </m:r>
-          <m:d>
-            <m:dPr>
-              <m:begChr m:val="{"/>
-              <m:endChr m:val=""/>
-              <m:ctrlPr>
-                <w:rPr>
-                  <w:rFonts w:ascii="Cambria Math" w:hAnsi="Cambria Math" w:cs="Cambria Math"/>
-                  <w:i/>
-                  <w:sz w:val="24"/>
-                  <w:szCs w:val="24"/>
-                </w:rPr>
-              </m:ctrlPr>
-            </m:dPr>
-            <m:e>
-              <m:eqArr>
-                <m:eqArrPr>
-                  <m:ctrlPr>
-                    <w:rPr>
-                      <w:rFonts w:ascii="Cambria Math" w:hAnsi="Cambria Math" w:cs="Cambria Math"/>
-                      <w:i/>
-                      <w:sz w:val="24"/>
-                      <w:szCs w:val="24"/>
-                    </w:rPr>
-                  </m:ctrlPr>
-                </m:eqArrPr>
-                <m:e>
-                  <m:r>
-                    <m:rPr>
-                      <m:sty m:val="p"/>
-                    </m:rPr>
-                    <w:rPr>
-                      <w:rFonts w:ascii="Cambria Math" w:hAnsi="Cambria Math" w:cs="Cambria Math"/>
-                      <w:sz w:val="24"/>
-                      <w:szCs w:val="24"/>
-                    </w:rPr>
-                    <m:t xml:space="preserve"> x=</m:t>
-                  </m:r>
-                  <m:func>
-                    <m:funcPr>
-                      <m:ctrlPr>
-                        <w:rPr>
-                          <w:rFonts w:ascii="Cambria Math" w:hAnsi="Cambria Math" w:cs="Cambria Math"/>
-                          <w:sz w:val="24"/>
-                          <w:szCs w:val="24"/>
-                        </w:rPr>
-                      </m:ctrlPr>
-                    </m:funcPr>
-                    <m:fName>
-                      <m:r>
-                        <m:rPr>
-                          <m:sty m:val="p"/>
-                        </m:rPr>
-                        <w:rPr>
-                          <w:rFonts w:ascii="Cambria Math" w:hAnsi="Cambria Math" w:cs="Cambria Math"/>
-                          <w:sz w:val="24"/>
-                          <w:szCs w:val="24"/>
-                        </w:rPr>
-                        <m:t>sin</m:t>
-                      </m:r>
-                    </m:fName>
-                    <m:e>
-                      <m:d>
-                        <m:dPr>
-                          <m:ctrlPr>
-                            <w:rPr>
-                              <w:rFonts w:ascii="Cambria Math" w:hAnsi="Cambria Math" w:cs="Cambria Math"/>
-                              <w:i/>
-                              <w:sz w:val="24"/>
-                              <w:szCs w:val="24"/>
-                            </w:rPr>
-                          </m:ctrlPr>
-                        </m:dPr>
-                        <m:e>
-                          <m:r>
-                            <w:rPr>
-                              <w:rFonts w:ascii="Cambria Math" w:hAnsi="Cambria Math" w:cs="Cambria Math"/>
-                              <w:sz w:val="24"/>
-                              <w:szCs w:val="24"/>
-                            </w:rPr>
-                            <m:t>7</m:t>
-                          </m:r>
-                          <m:r>
-                            <w:rPr>
-                              <w:rFonts w:ascii="Cambria Math" w:hAnsi="Cambria Math" w:cs="Cambria Math"/>
-                              <w:sz w:val="24"/>
-                              <w:szCs w:val="24"/>
-                            </w:rPr>
-                            <m:t>t</m:t>
-                          </m:r>
-                        </m:e>
-                      </m:d>
-                    </m:e>
-                  </m:func>
-                </m:e>
-                <m:e>
-                  <m:r>
-                    <m:rPr>
-                      <m:sty m:val="p"/>
-                    </m:rPr>
-                    <w:rPr>
-                      <w:rFonts w:ascii="Cambria Math" w:hAnsi="Cambria Math" w:cs="Cambria Math"/>
-                      <w:sz w:val="24"/>
-                      <w:szCs w:val="24"/>
-                    </w:rPr>
-                    <m:t xml:space="preserve">   </m:t>
-                  </m:r>
-                  <m:r>
-                    <m:rPr>
-                      <m:sty m:val="p"/>
-                    </m:rPr>
-                    <w:rPr>
-                      <w:rFonts w:ascii="Cambria Math" w:hAnsi="Cambria Math" w:cs="Cambria Math"/>
-                      <w:sz w:val="24"/>
-                      <w:szCs w:val="24"/>
-                    </w:rPr>
-                    <m:t>y=</m:t>
-                  </m:r>
-                  <m:func>
-                    <m:funcPr>
-                      <m:ctrlPr>
-                        <w:rPr>
-                          <w:rFonts w:ascii="Cambria Math" w:hAnsi="Cambria Math" w:cs="Cambria Math"/>
-                          <w:i/>
-                          <w:sz w:val="24"/>
-                          <w:szCs w:val="24"/>
-                        </w:rPr>
-                      </m:ctrlPr>
-                    </m:funcPr>
-                    <m:fName>
-                      <m:r>
-                        <m:rPr>
-                          <m:sty m:val="p"/>
-                        </m:rPr>
-                        <w:rPr>
-                          <w:rFonts w:ascii="Cambria Math" w:hAnsi="Cambria Math" w:cs="Cambria Math"/>
-                          <w:sz w:val="24"/>
-                          <w:szCs w:val="24"/>
-                        </w:rPr>
-                        <m:t>cos</m:t>
-                      </m:r>
-                    </m:fName>
-                    <m:e>
-                      <m:d>
-                        <m:dPr>
-                          <m:ctrlPr>
-                            <w:rPr>
-                              <w:rFonts w:ascii="Cambria Math" w:hAnsi="Cambria Math" w:cs="Cambria Math"/>
-                              <w:i/>
-                              <w:sz w:val="24"/>
-                              <w:szCs w:val="24"/>
-                            </w:rPr>
-                          </m:ctrlPr>
-                        </m:dPr>
-                        <m:e>
-                          <m:r>
-                            <w:rPr>
-                              <w:rFonts w:ascii="Cambria Math" w:hAnsi="Cambria Math" w:cs="Cambria Math"/>
-                              <w:sz w:val="24"/>
-                              <w:szCs w:val="24"/>
-                            </w:rPr>
-                            <m:t>5</m:t>
-                          </m:r>
-                          <m:r>
-                            <w:rPr>
-                              <w:rFonts w:ascii="Cambria Math" w:hAnsi="Cambria Math" w:cs="Cambria Math"/>
-                              <w:sz w:val="24"/>
-                              <w:szCs w:val="24"/>
-                            </w:rPr>
-                            <m:t>t</m:t>
-                          </m:r>
-                        </m:e>
-                      </m:d>
-                    </m:e>
-                  </m:func>
-                </m:e>
-              </m:eqArr>
-            </m:e>
-          </m:d>
-        </m:oMath>
-      </m:oMathPara>
-    </w:p>
-    <w:p>
-      <w:pPr>
-        <w:rPr>
-          <w:rFonts w:ascii="Times New Roman" w:eastAsia="Times New Roman" w:hAnsi="Times New Roman" w:cs="Times New Roman"/>
-          <w:sz w:val="24"/>
-          <w:szCs w:val="24"/>
-          <w:lang w:eastAsia="fr-CH"/>
-        </w:rPr>
-      </w:pPr>
+      <m:oMath>
+        <m:r>
+          <w:rPr>
+            <w:rFonts w:ascii="Cambria Math" w:hAnsi="Cambria Math" w:cs="Cambria Math"/>
+            <w:sz w:val="24"/>
+            <w:szCs w:val="24"/>
+          </w:rPr>
+          <w:tab/>
+        </m:r>
+        <m:r>
+          <w:rPr>
+            <w:rFonts w:ascii="Cambria Math" w:hAnsi="Cambria Math" w:cs="Cambria Math"/>
+            <w:sz w:val="24"/>
+            <w:szCs w:val="24"/>
+          </w:rPr>
+          <w:tab/>
+        </m:r>
+        <m:r>
+          <w:rPr>
+            <w:rFonts w:ascii="Cambria Math" w:hAnsi="Cambria Math" w:cs="Cambria Math"/>
+            <w:sz w:val="24"/>
+            <w:szCs w:val="24"/>
+          </w:rPr>
+          <m:t>f</m:t>
+        </m:r>
+        <m:d>
+          <m:dPr>
+            <m:ctrlPr>
+              <w:rPr>
+                <w:rFonts w:ascii="Cambria Math" w:hAnsi="Cambria Math" w:cs="Cambria Math"/>
+                <w:i/>
+                <w:sz w:val="24"/>
+                <w:szCs w:val="24"/>
+              </w:rPr>
+            </m:ctrlPr>
+          </m:dPr>
+          <m:e>
+            <m:r>
+              <w:rPr>
+                <w:rFonts w:ascii="Cambria Math" w:hAnsi="Cambria Math" w:cs="Cambria Math"/>
+                <w:sz w:val="24"/>
+                <w:szCs w:val="24"/>
+              </w:rPr>
+              <m:t>t</m:t>
+            </m:r>
+          </m:e>
+        </m:d>
+        <m:r>
+          <w:rPr>
+            <w:rFonts w:ascii="Cambria Math" w:hAnsi="Cambria Math" w:cs="Cambria Math"/>
+            <w:sz w:val="24"/>
+            <w:szCs w:val="24"/>
+          </w:rPr>
+          <m:t>=</m:t>
+        </m:r>
+        <m:d>
+          <m:dPr>
+            <m:begChr m:val="{"/>
+            <m:endChr m:val=""/>
+            <m:ctrlPr>
+              <w:rPr>
+                <w:rFonts w:ascii="Cambria Math" w:hAnsi="Cambria Math" w:cs="Cambria Math"/>
+                <w:i/>
+                <w:sz w:val="24"/>
+                <w:szCs w:val="24"/>
+              </w:rPr>
+            </m:ctrlPr>
+          </m:dPr>
+          <m:e>
+            <m:eqArr>
+              <m:eqArrPr>
+                <m:ctrlPr>
+                  <w:rPr>
+                    <w:rFonts w:ascii="Cambria Math" w:hAnsi="Cambria Math" w:cs="Cambria Math"/>
+                    <w:i/>
+                    <w:sz w:val="24"/>
+                    <w:szCs w:val="24"/>
+                  </w:rPr>
+                </m:ctrlPr>
+              </m:eqArrPr>
+              <m:e>
+                <m:r>
+                  <m:rPr>
+                    <m:sty m:val="p"/>
+                  </m:rPr>
+                  <w:rPr>
+                    <w:rFonts w:ascii="Cambria Math" w:hAnsi="Cambria Math" w:cs="Cambria Math"/>
+                    <w:sz w:val="24"/>
+                    <w:szCs w:val="24"/>
+                  </w:rPr>
+                  <m:t xml:space="preserve"> x=</m:t>
+                </m:r>
+                <m:func>
+                  <m:funcPr>
+                    <m:ctrlPr>
+                      <w:rPr>
+                        <w:rFonts w:ascii="Cambria Math" w:hAnsi="Cambria Math" w:cs="Cambria Math"/>
+                        <w:sz w:val="24"/>
+                        <w:szCs w:val="24"/>
+                      </w:rPr>
+                    </m:ctrlPr>
+                  </m:funcPr>
+                  <m:fName>
+                    <m:r>
+                      <m:rPr>
+                        <m:sty m:val="p"/>
+                      </m:rPr>
+                      <w:rPr>
+                        <w:rFonts w:ascii="Cambria Math" w:hAnsi="Cambria Math" w:cs="Cambria Math"/>
+                        <w:sz w:val="24"/>
+                        <w:szCs w:val="24"/>
+                      </w:rPr>
+                      <m:t>sin</m:t>
+                    </m:r>
+                  </m:fName>
+                  <m:e>
+                    <m:d>
+                      <m:dPr>
+                        <m:ctrlPr>
+                          <w:rPr>
+                            <w:rFonts w:ascii="Cambria Math" w:hAnsi="Cambria Math" w:cs="Cambria Math"/>
+                            <w:i/>
+                            <w:sz w:val="24"/>
+                            <w:szCs w:val="24"/>
+                          </w:rPr>
+                        </m:ctrlPr>
+                      </m:dPr>
+                      <m:e>
+                        <m:r>
+                          <w:rPr>
+                            <w:rFonts w:ascii="Cambria Math" w:hAnsi="Cambria Math" w:cs="Cambria Math"/>
+                            <w:sz w:val="24"/>
+                            <w:szCs w:val="24"/>
+                          </w:rPr>
+                          <m:t>7t</m:t>
+                        </m:r>
+                      </m:e>
+                    </m:d>
+                  </m:e>
+                </m:func>
+              </m:e>
+              <m:e>
+                <m:r>
+                  <m:rPr>
+                    <m:sty m:val="p"/>
+                  </m:rPr>
+                  <w:rPr>
+                    <w:rFonts w:ascii="Cambria Math" w:hAnsi="Cambria Math" w:cs="Cambria Math"/>
+                    <w:sz w:val="24"/>
+                    <w:szCs w:val="24"/>
+                  </w:rPr>
+                  <m:t xml:space="preserve">   y=</m:t>
+                </m:r>
+                <m:func>
+                  <m:funcPr>
+                    <m:ctrlPr>
+                      <w:rPr>
+                        <w:rFonts w:ascii="Cambria Math" w:hAnsi="Cambria Math" w:cs="Cambria Math"/>
+                        <w:i/>
+                        <w:sz w:val="24"/>
+                        <w:szCs w:val="24"/>
+                      </w:rPr>
+                    </m:ctrlPr>
+                  </m:funcPr>
+                  <m:fName>
+                    <m:r>
+                      <m:rPr>
+                        <m:sty m:val="p"/>
+                      </m:rPr>
+                      <w:rPr>
+                        <w:rFonts w:ascii="Cambria Math" w:hAnsi="Cambria Math" w:cs="Cambria Math"/>
+                        <w:sz w:val="24"/>
+                        <w:szCs w:val="24"/>
+                      </w:rPr>
+                      <m:t>cos</m:t>
+                    </m:r>
+                  </m:fName>
+                  <m:e>
+                    <m:d>
+                      <m:dPr>
+                        <m:ctrlPr>
+                          <w:rPr>
+                            <w:rFonts w:ascii="Cambria Math" w:hAnsi="Cambria Math" w:cs="Cambria Math"/>
+                            <w:i/>
+                            <w:sz w:val="24"/>
+                            <w:szCs w:val="24"/>
+                          </w:rPr>
+                        </m:ctrlPr>
+                      </m:dPr>
+                      <m:e>
+                        <m:r>
+                          <w:rPr>
+                            <w:rFonts w:ascii="Cambria Math" w:hAnsi="Cambria Math" w:cs="Cambria Math"/>
+                            <w:sz w:val="24"/>
+                            <w:szCs w:val="24"/>
+                          </w:rPr>
+                          <m:t>5t</m:t>
+                        </m:r>
+                      </m:e>
+                    </m:d>
+                  </m:e>
+                </m:func>
+              </m:e>
+            </m:eqArr>
+          </m:e>
+        </m:d>
+        <m:r>
+          <w:rPr>
+            <w:rStyle w:val="Appelnotedebasdep"/>
+            <w:rFonts w:ascii="Cambria Math" w:hAnsi="Cambria Math" w:cs="Cambria Math"/>
+            <w:i/>
+            <w:sz w:val="24"/>
+            <w:szCs w:val="24"/>
+          </w:rPr>
+          <w:footnoteReference w:id="2"/>
+        </m:r>
+      </m:oMath>
       <w:r>
         <w:rPr>
           <w:rFonts w:ascii="Times New Roman" w:eastAsia="Times New Roman" w:hAnsi="Times New Roman" w:cs="Times New Roman"/>
@@ -4755,11 +5036,11 @@
       <w:pPr>
         <w:pStyle w:val="Titre1"/>
       </w:pPr>
-      <w:bookmarkStart w:id="18" w:name="_Toc484616051"/>
+      <w:bookmarkStart w:id="15" w:name="_Toc484616051"/>
       <w:r>
         <w:t>Bibliographie</w:t>
       </w:r>
-      <w:bookmarkEnd w:id="18"/>
+      <w:bookmarkEnd w:id="15"/>
     </w:p>
     <w:p>
       <w:r>
@@ -4768,7 +5049,7 @@
       <w:r>
         <w:t xml:space="preserve">Fonction (mathématiques) </w:t>
       </w:r>
-      <w:hyperlink r:id="rId21" w:history="1">
+      <w:hyperlink r:id="rId23" w:history="1">
         <w:r>
           <w:rPr>
             <w:rStyle w:val="Lienhypertexte"/>
@@ -4784,7 +5065,7 @@
       <w:r>
         <w:t xml:space="preserve">Les fonctions. </w:t>
       </w:r>
-      <w:hyperlink r:id="rId22" w:history="1">
+      <w:hyperlink r:id="rId24" w:history="1">
         <w:r>
           <w:rPr>
             <w:rStyle w:val="Lienhypertexte"/>
@@ -4808,8 +5089,8 @@
       </w:r>
     </w:p>
     <w:sectPr>
-      <w:headerReference w:type="default" r:id="rId23"/>
-      <w:footerReference w:type="default" r:id="rId24"/>
+      <w:headerReference w:type="default" r:id="rId25"/>
+      <w:footerReference w:type="default" r:id="rId26"/>
       <w:pgSz w:w="11906" w:h="16838"/>
       <w:pgMar w:top="1417" w:right="1417" w:bottom="1417" w:left="1417" w:header="708" w:footer="708" w:gutter="0"/>
       <w:pgNumType w:start="0"/>
@@ -4856,14 +5137,27 @@
         <w:tab w:val="center" w:pos="8505"/>
       </w:tabs>
     </w:pPr>
-    <w:fldSimple w:instr=" DATE   \* MERGEFORMAT ">
-      <w:r>
-        <w:rPr>
-          <w:noProof/>
-        </w:rPr>
-        <w:t>08.06.2017</w:t>
-      </w:r>
-    </w:fldSimple>
+    <w:r>
+      <w:fldChar w:fldCharType="begin"/>
+    </w:r>
+    <w:r>
+      <w:instrText xml:space="preserve"> DATE   \* MERGEFORMAT </w:instrText>
+    </w:r>
+    <w:r>
+      <w:fldChar w:fldCharType="separate"/>
+    </w:r>
+    <w:r>
+      <w:rPr>
+        <w:noProof/>
+      </w:rPr>
+      <w:t>09.06.2017</w:t>
+    </w:r>
+    <w:r>
+      <w:rPr>
+        <w:noProof/>
+      </w:rPr>
+      <w:fldChar w:fldCharType="end"/>
+    </w:r>
     <w:r>
       <w:tab/>
       <w:t xml:space="preserve">Page </w:t>
@@ -4881,7 +5175,7 @@
       <w:rPr>
         <w:noProof/>
       </w:rPr>
-      <w:t>1</w:t>
+      <w:t>11</w:t>
     </w:r>
     <w:r>
       <w:fldChar w:fldCharType="end"/>
@@ -4889,14 +5183,27 @@
     <w:r>
       <w:t>/</w:t>
     </w:r>
-    <w:fldSimple w:instr=" NUMPAGES   \* MERGEFORMAT ">
-      <w:r>
-        <w:rPr>
-          <w:noProof/>
-        </w:rPr>
-        <w:t>9</w:t>
-      </w:r>
-    </w:fldSimple>
+    <w:r>
+      <w:fldChar w:fldCharType="begin"/>
+    </w:r>
+    <w:r>
+      <w:instrText xml:space="preserve"> NUMPAGES   \* MERGEFORMAT </w:instrText>
+    </w:r>
+    <w:r>
+      <w:fldChar w:fldCharType="separate"/>
+    </w:r>
+    <w:r>
+      <w:rPr>
+        <w:noProof/>
+      </w:rPr>
+      <w:t>11</w:t>
+    </w:r>
+    <w:r>
+      <w:rPr>
+        <w:noProof/>
+      </w:rPr>
+      <w:fldChar w:fldCharType="end"/>
+    </w:r>
   </w:p>
 </w:ftr>
 </file>
@@ -4920,6 +5227,67 @@
       </w:pPr>
       <w:r>
         <w:continuationSeparator/>
+      </w:r>
+    </w:p>
+  </w:footnote>
+  <w:footnote w:id="1">
+    <w:p>
+      <w:pPr>
+        <w:pStyle w:val="Notedebasdepage"/>
+      </w:pPr>
+      <w:r>
+        <w:rPr>
+          <w:rStyle w:val="Appelnotedebasdep"/>
+        </w:rPr>
+        <w:footnoteRef/>
+      </w:r>
+      <w:r>
+        <w:t xml:space="preserve">  Exemple de grapheur : </w:t>
+      </w:r>
+      <w:hyperlink r:id="rId1" w:history="1">
+        <w:r>
+          <w:rPr>
+            <w:rStyle w:val="Lienhypertexte"/>
+          </w:rPr>
+          <w:t>https://www.graphsketch.com/</w:t>
+        </w:r>
+      </w:hyperlink>
+      <w:r>
+        <w:t xml:space="preserve"> </w:t>
+      </w:r>
+    </w:p>
+  </w:footnote>
+  <w:footnote w:id="2">
+    <w:p>
+      <w:pPr>
+        <w:pStyle w:val="Notedebasdepage"/>
+      </w:pPr>
+      <w:r>
+        <w:rPr>
+          <w:rStyle w:val="Appelnotedebasdep"/>
+        </w:rPr>
+        <w:footnoteRef/>
+      </w:r>
+      <w:r>
+        <w:t xml:space="preserve"> </w:t>
+      </w:r>
+      <w:r>
+        <w:rPr>
+          <w:rFonts w:ascii="Times New Roman" w:eastAsia="Times New Roman" w:hAnsi="Times New Roman" w:cs="Times New Roman"/>
+          <w:sz w:val="24"/>
+          <w:szCs w:val="24"/>
+          <w:lang w:eastAsia="fr-CH"/>
+        </w:rPr>
+        <w:t xml:space="preserve">Image proviennent de </w:t>
+      </w:r>
+      <w:r>
+        <w:rPr>
+          <w:rFonts w:ascii="Times New Roman" w:eastAsia="Times New Roman" w:hAnsi="Times New Roman" w:cs="Times New Roman"/>
+          <w:sz w:val="24"/>
+          <w:szCs w:val="24"/>
+          <w:lang w:eastAsia="fr-CH"/>
+        </w:rPr>
+        <w:t>http://fooplot.com/, de https://www.desmos.com/ et de l’application Android Grapher Pro (v1) de Basile Van Hoorick.</w:t>
       </w:r>
     </w:p>
   </w:footnote>
@@ -6274,37 +6642,6 @@
     </w:docPart>
     <w:docPart>
       <w:docPartPr>
-        <w:name w:val="D83175DB00274EF1A0250B00FBAE35FE"/>
-        <w:category>
-          <w:name w:val="Général"/>
-          <w:gallery w:val="placeholder"/>
-        </w:category>
-        <w:types>
-          <w:type w:val="bbPlcHdr"/>
-        </w:types>
-        <w:behaviors>
-          <w:behavior w:val="content"/>
-        </w:behaviors>
-        <w:guid w:val="{81B24317-385A-4F53-B60E-513225973CBC}"/>
-      </w:docPartPr>
-      <w:docPartBody>
-        <w:p>
-          <w:pPr>
-            <w:pStyle w:val="D83175DB00274EF1A0250B00FBAE35FE"/>
-          </w:pPr>
-          <w:r>
-            <w:rPr>
-              <w:b/>
-              <w:bCs/>
-              <w:lang w:val="fr-FR"/>
-            </w:rPr>
-            <w:t>[Choisir la date]</w:t>
-          </w:r>
-        </w:p>
-      </w:docPartBody>
-    </w:docPart>
-    <w:docPart>
-      <w:docPartPr>
         <w:name w:val="25B0DDAD1A284E26ADAC19369F78622F"/>
         <w:category>
           <w:name w:val="Général"/>
@@ -6429,6 +6766,7 @@
   <w:rsids>
     <w:rsidRoot w:val="00BF2F59"/>
     <w:rsid w:val="004A0F4E"/>
+    <w:rsid w:val="004D5AA4"/>
     <w:rsid w:val="00871544"/>
     <w:rsid w:val="009E4CEF"/>
     <w:rsid w:val="00BF2F59"/>
@@ -7207,7 +7545,7 @@
 </file>
 
 <file path=customXml/itemProps2.xml><?xml version="1.0" encoding="utf-8"?>
-<ds:datastoreItem xmlns:ds="http://schemas.openxmlformats.org/officeDocument/2006/customXml" ds:itemID="{2A646766-4A40-4BCB-BDBD-E42E2F9F3E5E}">
+<ds:datastoreItem xmlns:ds="http://schemas.openxmlformats.org/officeDocument/2006/customXml" ds:itemID="{2551D077-77C1-4A6D-8794-A89826DFFDA9}">
   <ds:schemaRefs>
     <ds:schemaRef ds:uri="http://schemas.openxmlformats.org/officeDocument/2006/bibliography"/>
   </ds:schemaRefs>

</xml_diff>

<commit_message>
Code intervalles proportionelle + doc
</commit_message>
<xml_diff>
--- a/TrifunovicIvanDocTechTpi.docx
+++ b/TrifunovicIvanDocTechTpi.docx
@@ -273,9 +273,6 @@
                 </w:rPr>
                 <w:alias w:val="Date "/>
                 <w:id w:val="516659546"/>
-                <w:placeholder>
-                  <w:docPart w:val="D83175DB00274EF1A0250B00FBAE35FE"/>
-                </w:placeholder>
                 <w:dataBinding w:prefixMappings="xmlns:ns0='http://schemas.microsoft.com/office/2006/coverPageProps'" w:xpath="/ns0:CoverPageProperties[1]/ns0:PublishDate[1]" w:storeItemID="{55AF091B-3C7A-41E3-B477-F2FDAA23CFDA}"/>
                 <w:date w:fullDate="2017-06-19T00:00:00Z">
                   <w:dateFormat w:val="dd/MM/yyyy"/>
@@ -2470,80 +2467,117 @@
       <w:bookmarkEnd w:id="2"/>
     </w:p>
     <w:p>
-      <w:r>
-        <w:t xml:space="preserve">Développer une calculatrice graphique qui trace des </w:t>
-      </w:r>
-      <w:r>
-        <w:t>fonctions et des courbes paramétrées dans un plan R</w:t>
-      </w:r>
+      <w:pPr>
+        <w:jc w:val="both"/>
+      </w:pPr>
+      <w:r>
+        <w:t>L’interface présente : un menu, une zone de définition de l’équation et un graphe en 2D (</w:t>
+      </w:r>
+      <w:proofErr w:type="spellStart"/>
+      <w:r>
+        <w:t>x</w:t>
+      </w:r>
+      <w:proofErr w:type="gramStart"/>
+      <w:r>
+        <w:t>,y</w:t>
+      </w:r>
+      <w:proofErr w:type="spellEnd"/>
+      <w:proofErr w:type="gramEnd"/>
+      <w:r>
+        <w:t>). Il est prévu deux types de courbes :</w:t>
+      </w:r>
+    </w:p>
+    <w:p>
+      <w:pPr>
+        <w:jc w:val="both"/>
+      </w:pPr>
+      <w:r>
+        <w:t>1.</w:t>
+      </w:r>
+      <w:r>
+        <w:tab/>
+        <w:t>y(x) = … → Cartésiennes Affines</w:t>
+      </w:r>
+    </w:p>
+    <w:p>
+      <w:pPr>
+        <w:jc w:val="both"/>
+      </w:pPr>
+      <w:r>
+        <w:t>2.</w:t>
+      </w:r>
+      <w:r>
+        <w:tab/>
+      </w:r>
+      <w:proofErr w:type="gramStart"/>
+      <w:r>
+        <w:t>{ x</w:t>
+      </w:r>
+      <w:proofErr w:type="gramEnd"/>
+      <w:r>
+        <w:t>(t) = … ; y(t) = ...</w:t>
+      </w:r>
+      <w:r>
+        <w:t xml:space="preserve"> } → Cartésiennes Paramétriques</w:t>
+      </w:r>
+    </w:p>
+    <w:p>
+      <w:pPr>
+        <w:jc w:val="both"/>
+      </w:pPr>
+      <w:r>
+        <w:t xml:space="preserve">La touche entrée, valide l’équation et génère l’affichage de la courbe. Si l’équation n’est pas valide un avertissement est signalé à l’utilisateur et rien ne se </w:t>
+      </w:r>
+      <w:r>
+        <w:t>passe.</w:t>
+      </w:r>
+    </w:p>
+    <w:p>
+      <w:pPr>
+        <w:jc w:val="both"/>
+      </w:pPr>
+      <w:r>
+        <w:t>Trois boutons d’action sont présents :</w:t>
+      </w:r>
+    </w:p>
+    <w:p>
+      <w:pPr>
+        <w:ind w:left="3119"/>
+        <w:jc w:val="both"/>
+      </w:pPr>
       <w:r>
         <w:rPr>
-          <w:vertAlign w:val="superscript"/>
-        </w:rPr>
-        <w:t>2</w:t>
-      </w:r>
-      <w:r>
-        <w:t>.</w:t>
-      </w:r>
-    </w:p>
-    <w:p>
-      <w:r>
-        <w:t>Zone d’affichage similaire  à la  figure suivante :</w:t>
-      </w:r>
-    </w:p>
-    <w:p>
-      <w:pPr>
-        <w:ind w:left="708" w:firstLine="708"/>
-      </w:pPr>
-      <w:r>
-        <w:rPr>
-          <w:rFonts w:ascii="Arial" w:hAnsi="Arial" w:cs="Arial"/>
           <w:noProof/>
-          <w:color w:val="000000"/>
-          <w:lang w:eastAsia="fr-CH"/>
         </w:rPr>
         <w:drawing>
-          <wp:inline distT="0" distB="0" distL="0" distR="0">
-            <wp:extent cx="3933825" cy="3409950"/>
-            <wp:effectExtent l="0" t="0" r="9525" b="0"/>
-            <wp:docPr id="8" name="Image 8" descr="https://lh5.googleusercontent.com/zq5EM07m8qypHkLTeTndyP4YjCAa8AqZom50JRKtNcW4RhMgOfkUd_CzYuuzmrKlm3SbonrrLmp9-_rHMkRLxwcgQe1hD1zKDV0764nwgJyI5FKe8ekEaoy12jL1iWtrOFacPK6V"/>
-            <wp:cNvGraphicFramePr>
-              <a:graphicFrameLocks xmlns:a="http://schemas.openxmlformats.org/drawingml/2006/main" noChangeAspect="1"/>
-            </wp:cNvGraphicFramePr>
+          <wp:inline distT="114300" distB="114300" distL="114300" distR="114300" wp14:anchorId="325F71BA" wp14:editId="129AB242">
+            <wp:extent cx="1504950" cy="1638300"/>
+            <wp:effectExtent l="0" t="0" r="0" b="0"/>
+            <wp:docPr id="8" name="image17.png"/>
+            <wp:cNvGraphicFramePr/>
             <a:graphic xmlns:a="http://schemas.openxmlformats.org/drawingml/2006/main">
               <a:graphicData uri="http://schemas.openxmlformats.org/drawingml/2006/picture">
                 <pic:pic xmlns:pic="http://schemas.openxmlformats.org/drawingml/2006/picture">
                   <pic:nvPicPr>
-                    <pic:cNvPr id="0" name="Picture 3" descr="https://lh5.googleusercontent.com/zq5EM07m8qypHkLTeTndyP4YjCAa8AqZom50JRKtNcW4RhMgOfkUd_CzYuuzmrKlm3SbonrrLmp9-_rHMkRLxwcgQe1hD1zKDV0764nwgJyI5FKe8ekEaoy12jL1iWtrOFacPK6V"/>
-                    <pic:cNvPicPr>
-                      <a:picLocks noChangeAspect="1" noChangeArrowheads="1"/>
-                    </pic:cNvPicPr>
+                    <pic:cNvPr id="0" name="image17.png"/>
+                    <pic:cNvPicPr preferRelativeResize="0"/>
                   </pic:nvPicPr>
                   <pic:blipFill>
-                    <a:blip r:embed="rId14">
-                      <a:extLst>
-                        <a:ext uri="{28A0092B-C50C-407E-A947-70E740481C1C}">
-                          <a14:useLocalDpi xmlns:a14="http://schemas.microsoft.com/office/drawing/2010/main" val="0"/>
-                        </a:ext>
-                      </a:extLst>
-                    </a:blip>
+                    <a:blip r:embed="rId14"/>
                     <a:srcRect/>
                     <a:stretch>
                       <a:fillRect/>
                     </a:stretch>
                   </pic:blipFill>
-                  <pic:spPr bwMode="auto">
+                  <pic:spPr>
                     <a:xfrm>
                       <a:off x="0" y="0"/>
-                      <a:ext cx="3933825" cy="3409950"/>
+                      <a:ext cx="1504950" cy="1638300"/>
                     </a:xfrm>
                     <a:prstGeom prst="rect">
                       <a:avLst/>
                     </a:prstGeom>
-                    <a:noFill/>
-                    <a:ln>
-                      <a:noFill/>
-                    </a:ln>
+                    <a:ln/>
                   </pic:spPr>
                 </pic:pic>
               </a:graphicData>
@@ -2553,6 +2587,78 @@
       </w:r>
     </w:p>
     <w:p>
+      <w:pPr>
+        <w:jc w:val="both"/>
+      </w:pPr>
+      <w:r>
+        <w:t>Le bouton Dessiner  est activé uniquement lorsque l’utilisateur est en train de saisir une nouvelle équation. Il ouvre une fenêtre</w:t>
+      </w:r>
+      <w:r>
+        <w:t xml:space="preserve"> modale dans laquelle on peut :</w:t>
+      </w:r>
+    </w:p>
+    <w:p>
+      <w:pPr>
+        <w:jc w:val="both"/>
+      </w:pPr>
+      <w:r>
+        <w:t>●</w:t>
+      </w:r>
+      <w:r>
+        <w:tab/>
+        <w:t xml:space="preserve">Définir l’intervalle d’affichage pour les valeurs de x ou de y, pour la zone d’affichage du graphe. L’autre dimension est toujours proportionnelle pour que le repère reste auto-normé en fonction de la taille de l’application. Par défaut centré sur zéro. </w:t>
+      </w:r>
+    </w:p>
+    <w:p>
+      <w:pPr>
+        <w:jc w:val="both"/>
+      </w:pPr>
+      <w:r>
+        <w:t>●</w:t>
+      </w:r>
+      <w:r>
+        <w:tab/>
+        <w:t xml:space="preserve">Affiner le pas de calcul dont la valeur par défaut proposée dans la fenêtre sera calculée automatiquement en fonction du niveau de grossissement et de l’intervalle d’affichage de manière à éviter une trop forte </w:t>
+      </w:r>
+      <w:r>
+        <w:t>pixellisation</w:t>
+      </w:r>
+      <w:r>
+        <w:t>. La précision des calculs sera celle proposée de base par la librairie util</w:t>
+      </w:r>
+      <w:r>
+        <w:t>isée pour les calculs.</w:t>
+      </w:r>
+    </w:p>
+    <w:p>
+      <w:pPr>
+        <w:ind w:left="142"/>
+        <w:jc w:val="both"/>
+      </w:pPr>
+      <w:r>
+        <w:t>Le bouton Annuler permet de réinitialiser la saisie de l’équation d’une nouvelle courbe. Il ne se comporte donc pas comme un CTRL+Z. Il est activé uniquement lorsque l’utilisateur est en train d</w:t>
+      </w:r>
+      <w:r>
+        <w:t>e saisir une nouvelle équation.</w:t>
+      </w:r>
+    </w:p>
+    <w:p>
+      <w:pPr>
+        <w:jc w:val="both"/>
+      </w:pPr>
+      <w:r>
+        <w:t xml:space="preserve">Le bouton Effacer nettoie les courbes de la zone graphique d’affichage et la réinitialise, c’est à dire redéfinit l’intervalle d’affichage par défaut : [-5 ; +5] en x et y ainsi que le pas de calcul : 1 point par pixel affiché. Lorsqu’il est cliqué, un </w:t>
+      </w:r>
+      <w:proofErr w:type="spellStart"/>
+      <w:r>
+        <w:t>popup</w:t>
+      </w:r>
+      <w:proofErr w:type="spellEnd"/>
+      <w:r>
+        <w:t xml:space="preserve"> d’avertissement demande une confirmation avant d’effacer la zone d’affichage. Une fois la courbe effacée, il est impossible d’annuler l’opération.</w:t>
+      </w:r>
+    </w:p>
+    <w:p>
       <w:r>
         <w:t>Les éléments de l’interface</w:t>
       </w:r>
@@ -2561,6 +2667,68 @@
       </w:r>
       <w:r>
         <w:t xml:space="preserve"> en dehors du graphique. </w:t>
+      </w:r>
+    </w:p>
+    <w:p>
+      <w:pPr>
+        <w:spacing w:after="0"/>
+      </w:pPr>
+      <w:r>
+        <w:t xml:space="preserve">La zone d’affichage des fonctions est similaire à la figure suivante : </w:t>
+      </w:r>
+    </w:p>
+    <w:p>
+      <w:pPr>
+        <w:ind w:left="993"/>
+      </w:pPr>
+      <w:r>
+        <w:rPr>
+          <w:noProof/>
+        </w:rPr>
+        <w:lastRenderedPageBreak/>
+        <w:drawing>
+          <wp:inline distT="114300" distB="114300" distL="114300" distR="114300" wp14:anchorId="69BD40E6" wp14:editId="1C6FB1FD">
+            <wp:extent cx="3938270" cy="3410970"/>
+            <wp:effectExtent l="0" t="0" r="0" b="0"/>
+            <wp:docPr id="13" name="image18.png"/>
+            <wp:cNvGraphicFramePr/>
+            <a:graphic xmlns:a="http://schemas.openxmlformats.org/drawingml/2006/main">
+              <a:graphicData uri="http://schemas.openxmlformats.org/drawingml/2006/picture">
+                <pic:pic xmlns:pic="http://schemas.openxmlformats.org/drawingml/2006/picture">
+                  <pic:nvPicPr>
+                    <pic:cNvPr id="0" name="image18.png"/>
+                    <pic:cNvPicPr preferRelativeResize="0"/>
+                  </pic:nvPicPr>
+                  <pic:blipFill>
+                    <a:blip r:embed="rId15"/>
+                    <a:srcRect/>
+                    <a:stretch>
+                      <a:fillRect/>
+                    </a:stretch>
+                  </pic:blipFill>
+                  <pic:spPr>
+                    <a:xfrm>
+                      <a:off x="0" y="0"/>
+                      <a:ext cx="3938270" cy="3410970"/>
+                    </a:xfrm>
+                    <a:prstGeom prst="rect">
+                      <a:avLst/>
+                    </a:prstGeom>
+                    <a:ln/>
+                  </pic:spPr>
+                </pic:pic>
+              </a:graphicData>
+            </a:graphic>
+          </wp:inline>
+        </w:drawing>
+      </w:r>
+    </w:p>
+    <w:p>
+      <w:pPr>
+        <w:spacing w:after="0"/>
+      </w:pPr>
+      <w:r>
+        <w:t>L’agencement des éléments d’interface est similaire à cette capture d’écran :</w:t>
       </w:r>
     </w:p>
     <w:p>
@@ -2690,38 +2858,38 @@
         <w:t xml:space="preserve"> avec une simple interface sans zoom</w:t>
       </w:r>
       <w:r>
-        <w:t>.</w:t>
-      </w:r>
-      <w:bookmarkStart w:id="4" w:name="_GoBack"/>
-      <w:bookmarkEnd w:id="4"/>
-      <w:r>
-        <w:t xml:space="preserve"> </w:t>
+        <w:t xml:space="preserve">. </w:t>
       </w:r>
       <w:r>
         <w:t xml:space="preserve">Bien sûr, il est impossible de reproduire une fonction parfaitement car on ne peut pas calculer un nombre infini de points sur un ordinateur. </w:t>
       </w:r>
     </w:p>
     <w:p>
+      <w:r>
+        <w:br w:type="page"/>
+      </w:r>
+    </w:p>
+    <w:p>
       <w:pPr>
         <w:pStyle w:val="Titre1"/>
       </w:pPr>
-      <w:bookmarkStart w:id="5" w:name="_Toc484616041"/>
+      <w:bookmarkStart w:id="4" w:name="_Toc484616041"/>
       <w:r>
         <w:lastRenderedPageBreak/>
         <w:t>Analyse fonctionnelle</w:t>
       </w:r>
-      <w:bookmarkEnd w:id="5"/>
+      <w:bookmarkEnd w:id="4"/>
     </w:p>
     <w:p>
       <w:pPr>
         <w:pStyle w:val="Titre2"/>
         <w:jc w:val="both"/>
       </w:pPr>
-      <w:bookmarkStart w:id="6" w:name="_Toc484616042"/>
+      <w:bookmarkStart w:id="5" w:name="_Toc484616042"/>
       <w:r>
         <w:t>Fonctionnalités du projet</w:t>
       </w:r>
-      <w:bookmarkEnd w:id="6"/>
+      <w:bookmarkEnd w:id="5"/>
     </w:p>
     <w:p>
       <w:pPr>
@@ -2779,13 +2947,7 @@
         <w:rPr>
           <w:b/>
         </w:rPr>
-        <w:t>[-5 ; +5</w:t>
-      </w:r>
-      <w:r>
-        <w:rPr>
-          <w:b/>
-        </w:rPr>
-        <w:t>]</w:t>
+        <w:t>[-5 ; +5]</w:t>
       </w:r>
       <w:r>
         <w:t>.Les dimensions du graphique (intervalle) sont toujours proportionnelle</w:t>
@@ -2849,7 +3011,7 @@
           <w:szCs w:val="26"/>
         </w:rPr>
       </w:pPr>
-      <w:bookmarkStart w:id="7" w:name="_Toc484616043"/>
+      <w:bookmarkStart w:id="6" w:name="_Toc484616043"/>
       <w:r>
         <w:br w:type="page"/>
       </w:r>
@@ -2862,7 +3024,7 @@
         <w:lastRenderedPageBreak/>
         <w:t>Interface</w:t>
       </w:r>
-      <w:bookmarkEnd w:id="7"/>
+      <w:bookmarkEnd w:id="6"/>
     </w:p>
     <w:p>
       <w:pPr>
@@ -2891,7 +3053,7 @@
                     </pic:cNvPicPr>
                   </pic:nvPicPr>
                   <pic:blipFill>
-                    <a:blip r:embed="rId15">
+                    <a:blip r:embed="rId16">
                       <a:extLst>
                         <a:ext uri="{28A0092B-C50C-407E-A947-70E740481C1C}">
                           <a14:useLocalDpi xmlns:a14="http://schemas.microsoft.com/office/drawing/2010/main" val="0"/>
@@ -2950,7 +3112,7 @@
                     </pic:cNvPicPr>
                   </pic:nvPicPr>
                   <pic:blipFill>
-                    <a:blip r:embed="rId16">
+                    <a:blip r:embed="rId17">
                       <a:extLst>
                         <a:ext uri="{28A0092B-C50C-407E-A947-70E740481C1C}">
                           <a14:useLocalDpi xmlns:a14="http://schemas.microsoft.com/office/drawing/2010/main" val="0"/>
@@ -2991,52 +3153,52 @@
       <w:pPr>
         <w:pStyle w:val="Titre1"/>
       </w:pPr>
-      <w:bookmarkStart w:id="8" w:name="_Toc484616044"/>
+      <w:bookmarkStart w:id="7" w:name="_Toc484616044"/>
       <w:r>
         <w:lastRenderedPageBreak/>
         <w:t>Analyse organique</w:t>
       </w:r>
+      <w:bookmarkEnd w:id="7"/>
+    </w:p>
+    <w:p>
+      <w:r>
+        <w:t>Pour élaborer mon projet, j’ai utilisé  le logiciel de développe</w:t>
+      </w:r>
+      <w:r>
+        <w:t>ment Visual Studio 2015, a</w:t>
+      </w:r>
+      <w:r>
+        <w:t xml:space="preserve">yant appris le langage de programmation C# sur ce logiciel et programmé avec celui-ci pendant trois </w:t>
+      </w:r>
+      <w:r>
+        <w:t xml:space="preserve">années. Durant lesquelles j’ai acquis beaucoup de connaissances sur ce programme. </w:t>
+      </w:r>
+    </w:p>
+    <w:p>
+      <w:r>
+        <w:t>Pour les sauvegardes, j’ai utilisé  Git Hub et plusieurs stockages externes dont une clé USB et 4 disques durs externes. J’ai stocké mes donné</w:t>
+      </w:r>
+      <w:r>
+        <w:t>es</w:t>
+      </w:r>
+      <w:r>
+        <w:t xml:space="preserve"> à plusieurs endroits pour être certain de ne pas risquer de perdre la totalité des mes données  </w:t>
+      </w:r>
+    </w:p>
+    <w:p>
+      <w:r>
+        <w:t xml:space="preserve">Au niveau de l’organisation de mon code, j’ai utilisé une interface Modèle-Vue  car une interface MVC modèle-vue-contrôleur aurait été obsolète pour ce type de projet.  </w:t>
+      </w:r>
+    </w:p>
+    <w:p>
+      <w:pPr>
+        <w:pStyle w:val="Titre2"/>
+      </w:pPr>
+      <w:bookmarkStart w:id="8" w:name="_Toc484616045"/>
+      <w:r>
+        <w:t>Architecture</w:t>
+      </w:r>
       <w:bookmarkEnd w:id="8"/>
-    </w:p>
-    <w:p>
-      <w:r>
-        <w:t>Pour élaborer mon projet, j’ai utilisé  le logiciel de développe</w:t>
-      </w:r>
-      <w:r>
-        <w:t>ment Visual Studio 2015, a</w:t>
-      </w:r>
-      <w:r>
-        <w:t xml:space="preserve">yant appris le langage de programmation C# sur ce logiciel et programmé avec celui-ci pendant trois </w:t>
-      </w:r>
-      <w:r>
-        <w:t xml:space="preserve">années. Durant lesquelles j’ai acquis beaucoup de connaissances sur ce programme. </w:t>
-      </w:r>
-    </w:p>
-    <w:p>
-      <w:r>
-        <w:t>Pour les sauvegardes, j’ai utilisé  Git Hub et plusieurs stockages externes dont une clé USB et 4 disques durs externes. J’ai stocké mes donné</w:t>
-      </w:r>
-      <w:r>
-        <w:t>es</w:t>
-      </w:r>
-      <w:r>
-        <w:t xml:space="preserve"> à plusieurs endroits pour être certain de ne pas risquer de perdre la totalité des mes données  </w:t>
-      </w:r>
-    </w:p>
-    <w:p>
-      <w:r>
-        <w:t xml:space="preserve">Au niveau de l’organisation de mon code, j’ai utilisé une interface Modèle-Vue  car une interface MVC modèle-vue-contrôleur aurait été obsolète pour ce type de projet.  </w:t>
-      </w:r>
-    </w:p>
-    <w:p>
-      <w:pPr>
-        <w:pStyle w:val="Titre2"/>
-      </w:pPr>
-      <w:bookmarkStart w:id="9" w:name="_Toc484616045"/>
-      <w:r>
-        <w:t>Architecture</w:t>
-      </w:r>
-      <w:bookmarkEnd w:id="9"/>
     </w:p>
     <w:p>
       <w:r>
@@ -3064,7 +3226,7 @@
                     </pic:cNvPicPr>
                   </pic:nvPicPr>
                   <pic:blipFill>
-                    <a:blip r:embed="rId17">
+                    <a:blip r:embed="rId18">
                       <a:extLst>
                         <a:ext uri="{28A0092B-C50C-407E-A947-70E740481C1C}">
                           <a14:useLocalDpi xmlns:a14="http://schemas.microsoft.com/office/drawing/2010/main" val="0"/>
@@ -3250,7 +3412,7 @@
       <w:r>
         <w:t xml:space="preserve"> (</w:t>
       </w:r>
-      <w:hyperlink r:id="rId18">
+      <w:hyperlink r:id="rId19">
         <w:r>
           <w:rPr>
             <w:color w:val="1155CC"/>
@@ -3270,59 +3432,59 @@
       <w:pPr>
         <w:pStyle w:val="Titre2"/>
       </w:pPr>
-      <w:bookmarkStart w:id="10" w:name="_Toc484616046"/>
+      <w:bookmarkStart w:id="9" w:name="_Toc484616046"/>
       <w:r>
         <w:lastRenderedPageBreak/>
         <w:t>Méthodes de réalisation</w:t>
       </w:r>
+      <w:bookmarkEnd w:id="9"/>
+    </w:p>
+    <w:p>
+      <w:pPr>
+        <w:pStyle w:val="Titre3"/>
+      </w:pPr>
+      <w:bookmarkStart w:id="10" w:name="_Toc484616047"/>
+      <w:r>
+        <w:t xml:space="preserve">Initialisation </w:t>
+      </w:r>
+      <w:r>
+        <w:t>du centre</w:t>
+      </w:r>
       <w:bookmarkEnd w:id="10"/>
     </w:p>
     <w:p>
+      <w:r>
+        <w:t>Initialiser</w:t>
+      </w:r>
+      <w:r>
+        <w:t xml:space="preserve"> le point x zéro et y zéro au centre de l’image pour que le graphique soit exactement le même que ceux utilisés habituellement en mathématiques.</w:t>
+      </w:r>
+    </w:p>
+    <w:p>
       <w:pPr>
         <w:pStyle w:val="Titre3"/>
       </w:pPr>
-      <w:bookmarkStart w:id="11" w:name="_Toc484616047"/>
-      <w:r>
-        <w:t xml:space="preserve">Initialisation </w:t>
-      </w:r>
-      <w:r>
-        <w:t>du centre</w:t>
+      <w:bookmarkStart w:id="11" w:name="_Toc484616048"/>
+      <w:r>
+        <w:t>Calcul distance entre deux pixels</w:t>
       </w:r>
       <w:bookmarkEnd w:id="11"/>
     </w:p>
     <w:p>
       <w:r>
-        <w:t>Initialiser</w:t>
-      </w:r>
-      <w:r>
-        <w:t xml:space="preserve"> le point x zéro et y zéro au centre de l’image pour que le graphique soit exactement le même que ceux utilisés habituellement en mathématiques.</w:t>
+        <w:t xml:space="preserve">Initialisation de la taille d’un pixel selon la taille de la fenêtre en utilisant les variables de la classe Parametres. </w:t>
       </w:r>
     </w:p>
     <w:p>
       <w:pPr>
         <w:pStyle w:val="Titre3"/>
       </w:pPr>
-      <w:bookmarkStart w:id="12" w:name="_Toc484616048"/>
-      <w:r>
-        <w:t>Calcul distance entre deux pixels</w:t>
+      <w:bookmarkStart w:id="12" w:name="_Toc484616049"/>
+      <w:r>
+        <w:t>Création axes x et y</w:t>
       </w:r>
       <w:bookmarkEnd w:id="12"/>
     </w:p>
-    <w:p>
-      <w:r>
-        <w:t xml:space="preserve">Initialisation de la taille d’un pixel selon la taille de la fenêtre en utilisant les variables de la classe Parametres. </w:t>
-      </w:r>
-    </w:p>
-    <w:p>
-      <w:pPr>
-        <w:pStyle w:val="Titre3"/>
-      </w:pPr>
-      <w:bookmarkStart w:id="13" w:name="_Toc484616049"/>
-      <w:r>
-        <w:t>Création axes x et y</w:t>
-      </w:r>
-      <w:bookmarkEnd w:id="13"/>
-    </w:p>
     <w:p/>
     <w:p>
       <w:r>
@@ -3333,7 +3495,7 @@
       <w:pPr>
         <w:pStyle w:val="Titre1"/>
       </w:pPr>
-      <w:bookmarkStart w:id="14" w:name="_Toc484616050"/>
+      <w:bookmarkStart w:id="13" w:name="_Toc484616050"/>
       <w:r>
         <w:lastRenderedPageBreak/>
         <w:t>Tests</w:t>
@@ -3346,7 +3508,7 @@
       <w:r>
         <w:t>Jeux de test</w:t>
       </w:r>
-      <w:bookmarkEnd w:id="14"/>
+      <w:bookmarkEnd w:id="13"/>
     </w:p>
     <w:p>
       <w:pPr>
@@ -3382,7 +3544,7 @@
                     </pic:cNvPicPr>
                   </pic:nvPicPr>
                   <pic:blipFill>
-                    <a:blip r:embed="rId19">
+                    <a:blip r:embed="rId20">
                       <a:extLst>
                         <a:ext uri="{28A0092B-C50C-407E-A947-70E740481C1C}">
                           <a14:useLocalDpi xmlns:a14="http://schemas.microsoft.com/office/drawing/2010/main" val="0"/>
@@ -3548,7 +3710,7 @@
                     </pic:cNvPicPr>
                   </pic:nvPicPr>
                   <pic:blipFill>
-                    <a:blip r:embed="rId20">
+                    <a:blip r:embed="rId21">
                       <a:extLst>
                         <a:ext uri="{28A0092B-C50C-407E-A947-70E740481C1C}">
                           <a14:useLocalDpi xmlns:a14="http://schemas.microsoft.com/office/drawing/2010/main" val="0"/>
@@ -3725,7 +3887,7 @@
                     </pic:cNvPicPr>
                   </pic:nvPicPr>
                   <pic:blipFill>
-                    <a:blip r:embed="rId21">
+                    <a:blip r:embed="rId22">
                       <a:extLst>
                         <a:ext uri="{28A0092B-C50C-407E-A947-70E740481C1C}">
                           <a14:useLocalDpi xmlns:a14="http://schemas.microsoft.com/office/drawing/2010/main" val="0"/>
@@ -4092,7 +4254,7 @@
                     </pic:cNvPicPr>
                   </pic:nvPicPr>
                   <pic:blipFill>
-                    <a:blip r:embed="rId22">
+                    <a:blip r:embed="rId23">
                       <a:extLst>
                         <a:ext uri="{28A0092B-C50C-407E-A947-70E740481C1C}">
                           <a14:useLocalDpi xmlns:a14="http://schemas.microsoft.com/office/drawing/2010/main" val="0"/>
@@ -4124,22 +4286,6 @@
         </w:drawing>
       </w:r>
       <m:oMath>
-        <m:r>
-          <w:rPr>
-            <w:rFonts w:ascii="Cambria Math" w:hAnsi="Cambria Math" w:cs="Cambria Math"/>
-            <w:sz w:val="24"/>
-            <w:szCs w:val="24"/>
-          </w:rPr>
-          <w:tab/>
-        </m:r>
-        <m:r>
-          <w:rPr>
-            <w:rFonts w:ascii="Cambria Math" w:hAnsi="Cambria Math" w:cs="Cambria Math"/>
-            <w:sz w:val="24"/>
-            <w:szCs w:val="24"/>
-          </w:rPr>
-          <w:tab/>
-        </m:r>
         <m:r>
           <w:rPr>
             <w:rFonts w:ascii="Cambria Math" w:hAnsi="Cambria Math" w:cs="Cambria Math"/>
@@ -5049,7 +5195,7 @@
       <w:r>
         <w:t xml:space="preserve">Fonction (mathématiques) </w:t>
       </w:r>
-      <w:hyperlink r:id="rId23" w:history="1">
+      <w:hyperlink r:id="rId24" w:history="1">
         <w:r>
           <w:rPr>
             <w:rStyle w:val="Lienhypertexte"/>
@@ -5065,7 +5211,7 @@
       <w:r>
         <w:t xml:space="preserve">Les fonctions. </w:t>
       </w:r>
-      <w:hyperlink r:id="rId24" w:history="1">
+      <w:hyperlink r:id="rId25" w:history="1">
         <w:r>
           <w:rPr>
             <w:rStyle w:val="Lienhypertexte"/>
@@ -5089,8 +5235,8 @@
       </w:r>
     </w:p>
     <w:sectPr>
-      <w:headerReference w:type="default" r:id="rId25"/>
-      <w:footerReference w:type="default" r:id="rId26"/>
+      <w:headerReference w:type="default" r:id="rId26"/>
+      <w:footerReference w:type="default" r:id="rId27"/>
       <w:pgSz w:w="11906" w:h="16838"/>
       <w:pgMar w:top="1417" w:right="1417" w:bottom="1417" w:left="1417" w:header="708" w:footer="708" w:gutter="0"/>
       <w:pgNumType w:start="0"/>
@@ -5137,27 +5283,14 @@
         <w:tab w:val="center" w:pos="8505"/>
       </w:tabs>
     </w:pPr>
-    <w:r>
-      <w:fldChar w:fldCharType="begin"/>
-    </w:r>
-    <w:r>
-      <w:instrText xml:space="preserve"> DATE   \* MERGEFORMAT </w:instrText>
-    </w:r>
-    <w:r>
-      <w:fldChar w:fldCharType="separate"/>
-    </w:r>
-    <w:r>
-      <w:rPr>
-        <w:noProof/>
-      </w:rPr>
-      <w:t>09.06.2017</w:t>
-    </w:r>
-    <w:r>
-      <w:rPr>
-        <w:noProof/>
-      </w:rPr>
-      <w:fldChar w:fldCharType="end"/>
-    </w:r>
+    <w:fldSimple w:instr=" DATE   \* MERGEFORMAT ">
+      <w:r>
+        <w:rPr>
+          <w:noProof/>
+        </w:rPr>
+        <w:t>12.06.2017</w:t>
+      </w:r>
+    </w:fldSimple>
     <w:r>
       <w:tab/>
       <w:t xml:space="preserve">Page </w:t>
@@ -5175,7 +5308,7 @@
       <w:rPr>
         <w:noProof/>
       </w:rPr>
-      <w:t>11</w:t>
+      <w:t>12</w:t>
     </w:r>
     <w:r>
       <w:fldChar w:fldCharType="end"/>
@@ -5183,27 +5316,14 @@
     <w:r>
       <w:t>/</w:t>
     </w:r>
-    <w:r>
-      <w:fldChar w:fldCharType="begin"/>
-    </w:r>
-    <w:r>
-      <w:instrText xml:space="preserve"> NUMPAGES   \* MERGEFORMAT </w:instrText>
-    </w:r>
-    <w:r>
-      <w:fldChar w:fldCharType="separate"/>
-    </w:r>
-    <w:r>
-      <w:rPr>
-        <w:noProof/>
-      </w:rPr>
-      <w:t>11</w:t>
-    </w:r>
-    <w:r>
-      <w:rPr>
-        <w:noProof/>
-      </w:rPr>
-      <w:fldChar w:fldCharType="end"/>
-    </w:r>
+    <w:fldSimple w:instr=" NUMPAGES   \* MERGEFORMAT ">
+      <w:r>
+        <w:rPr>
+          <w:noProof/>
+        </w:rPr>
+        <w:t>12</w:t>
+      </w:r>
+    </w:fldSimple>
   </w:p>
 </w:ftr>
 </file>
@@ -5278,7 +5398,7 @@
           <w:szCs w:val="24"/>
           <w:lang w:eastAsia="fr-CH"/>
         </w:rPr>
-        <w:t xml:space="preserve">Image proviennent de </w:t>
+        <w:t>Image</w:t>
       </w:r>
       <w:r>
         <w:rPr>
@@ -5287,7 +5407,36 @@
           <w:szCs w:val="24"/>
           <w:lang w:eastAsia="fr-CH"/>
         </w:rPr>
-        <w:t>http://fooplot.com/, de https://www.desmos.com/ et de l’application Android Grapher Pro (v1) de Basile Van Hoorick.</w:t>
+        <w:t>s</w:t>
+      </w:r>
+      <w:r>
+        <w:rPr>
+          <w:rFonts w:ascii="Times New Roman" w:eastAsia="Times New Roman" w:hAnsi="Times New Roman" w:cs="Times New Roman"/>
+          <w:sz w:val="24"/>
+          <w:szCs w:val="24"/>
+          <w:lang w:eastAsia="fr-CH"/>
+        </w:rPr>
+        <w:t xml:space="preserve"> proviennent de </w:t>
+      </w:r>
+      <w:bookmarkStart w:id="14" w:name="_GoBack"/>
+      <w:r>
+        <w:rPr>
+          <w:rFonts w:ascii="Times New Roman" w:eastAsia="Times New Roman" w:hAnsi="Times New Roman" w:cs="Times New Roman"/>
+          <w:sz w:val="24"/>
+          <w:szCs w:val="24"/>
+          <w:lang w:eastAsia="fr-CH"/>
+        </w:rPr>
+        <w:t>http://fooplot.com/</w:t>
+      </w:r>
+      <w:bookmarkEnd w:id="14"/>
+      <w:r>
+        <w:rPr>
+          <w:rFonts w:ascii="Times New Roman" w:eastAsia="Times New Roman" w:hAnsi="Times New Roman" w:cs="Times New Roman"/>
+          <w:sz w:val="24"/>
+          <w:szCs w:val="24"/>
+          <w:lang w:eastAsia="fr-CH"/>
+        </w:rPr>
+        <w:t>, de https://www.desmos.com/ et de l’application Android Grapher Pro (v1) de Basile Van Hoorick.</w:t>
       </w:r>
     </w:p>
   </w:footnote>
@@ -6640,37 +6789,6 @@
         </w:p>
       </w:docPartBody>
     </w:docPart>
-    <w:docPart>
-      <w:docPartPr>
-        <w:name w:val="25B0DDAD1A284E26ADAC19369F78622F"/>
-        <w:category>
-          <w:name w:val="Général"/>
-          <w:gallery w:val="placeholder"/>
-        </w:category>
-        <w:types>
-          <w:type w:val="bbPlcHdr"/>
-        </w:types>
-        <w:behaviors>
-          <w:behavior w:val="content"/>
-        </w:behaviors>
-        <w:guid w:val="{6632A021-DE3F-4232-8867-34B9F272270A}"/>
-      </w:docPartPr>
-      <w:docPartBody>
-        <w:p>
-          <w:pPr>
-            <w:pStyle w:val="25B0DDAD1A284E26ADAC19369F78622F"/>
-          </w:pPr>
-          <w:r>
-            <w:rPr>
-              <w:b/>
-              <w:bCs/>
-              <w:lang w:val="fr-FR"/>
-            </w:rPr>
-            <w:t>[Nom de l’auteur]</w:t>
-          </w:r>
-        </w:p>
-      </w:docPartBody>
-    </w:docPart>
   </w:docParts>
 </w:glossaryDocument>
 </file>
@@ -6765,6 +6883,7 @@
   </w:compat>
   <w:rsids>
     <w:rsidRoot w:val="00BF2F59"/>
+    <w:rsid w:val="0018096A"/>
     <w:rsid w:val="004A0F4E"/>
     <w:rsid w:val="004D5AA4"/>
     <w:rsid w:val="00871544"/>
@@ -7545,7 +7664,7 @@
 </file>
 
 <file path=customXml/itemProps2.xml><?xml version="1.0" encoding="utf-8"?>
-<ds:datastoreItem xmlns:ds="http://schemas.openxmlformats.org/officeDocument/2006/customXml" ds:itemID="{2551D077-77C1-4A6D-8794-A89826DFFDA9}">
+<ds:datastoreItem xmlns:ds="http://schemas.openxmlformats.org/officeDocument/2006/customXml" ds:itemID="{BC067254-4068-4B69-8AFC-6BD065D9E0CF}">
   <ds:schemaRefs>
     <ds:schemaRef ds:uri="http://schemas.openxmlformats.org/officeDocument/2006/bibliography"/>
   </ds:schemaRefs>

</xml_diff>